<commit_message>
Ora, il caricamento e l'eliminazione di un documento da parte di un Uploader per un Consumer funziona correttamente.
</commit_message>
<xml_diff>
--- a/algoritmi schemi e note progettuali/Note progettuali.docx
+++ b/algoritmi schemi e note progettuali/Note progettuali.docx
@@ -2269,13 +2269,8 @@
         <w:tab/>
       </w:r>
       <w:r>
-        <w:t xml:space="preserve">Promise based HTTP client for the browser and </w:t>
-      </w:r>
-      <w:proofErr w:type="gramStart"/>
-      <w:r>
-        <w:t>node.js</w:t>
-      </w:r>
-      <w:proofErr w:type="gramEnd"/>
+        <w:t>Promise based HTTP client for the browser and node.js</w:t>
+      </w:r>
     </w:p>
     <w:p>
       <w:pPr>
@@ -6271,7 +6266,7 @@
         </w:rPr>
         <w:t xml:space="preserve">(Fonte: </w:t>
       </w:r>
-      <w:hyperlink r:id="rId14" w:history="1">
+      <w:hyperlink r:id="rId14" w:anchor="watch" w:history="1">
         <w:r>
           <w:rPr>
             <w:rStyle w:val="Collegamentoipertestuale"/>
@@ -8849,6 +8844,278 @@
         </w:drawing>
       </w:r>
     </w:p>
+    <w:p>
+      <w:pPr>
+        <w:rPr>
+          <w:lang w:val="it-IT"/>
+        </w:rPr>
+      </w:pPr>
+    </w:p>
+    <w:p>
+      <w:pPr>
+        <w:pStyle w:val="Titolo1"/>
+        <w:rPr>
+          <w:lang w:val="it-IT"/>
+        </w:rPr>
+      </w:pPr>
+      <w:r>
+        <w:rPr>
+          <w:lang w:val="it-IT"/>
+        </w:rPr>
+        <w:t>Classi Java di supporto</w:t>
+      </w:r>
+    </w:p>
+    <w:p>
+      <w:pPr>
+        <w:rPr>
+          <w:lang w:val="it-IT"/>
+        </w:rPr>
+      </w:pPr>
+      <w:r>
+        <w:rPr>
+          <w:lang w:val="it-IT"/>
+        </w:rPr>
+        <w:t xml:space="preserve">Il progetto prevede molte classi di supporto, salvate nel </w:t>
+      </w:r>
+      <w:r>
+        <w:rPr>
+          <w:i/>
+          <w:iCs/>
+          <w:lang w:val="it-IT"/>
+        </w:rPr>
+        <w:t xml:space="preserve">package </w:t>
+      </w:r>
+      <w:proofErr w:type="gramStart"/>
+      <w:r>
+        <w:rPr>
+          <w:i/>
+          <w:iCs/>
+          <w:lang w:val="it-IT"/>
+        </w:rPr>
+        <w:t>*.</w:t>
+      </w:r>
+      <w:proofErr w:type="spellStart"/>
+      <w:r>
+        <w:rPr>
+          <w:i/>
+          <w:iCs/>
+          <w:lang w:val="it-IT"/>
+        </w:rPr>
+        <w:t>utils</w:t>
+      </w:r>
+      <w:proofErr w:type="spellEnd"/>
+      <w:proofErr w:type="gramEnd"/>
+      <w:r>
+        <w:rPr>
+          <w:lang w:val="it-IT"/>
+        </w:rPr>
+        <w:t>. Tra esse, in particolare vi sono:</w:t>
+      </w:r>
+    </w:p>
+    <w:p>
+      <w:pPr>
+        <w:pStyle w:val="Paragrafoelenco"/>
+        <w:numPr>
+          <w:ilvl w:val="0"/>
+          <w:numId w:val="9"/>
+        </w:numPr>
+        <w:rPr>
+          <w:lang w:val="it-IT"/>
+        </w:rPr>
+      </w:pPr>
+      <w:r>
+        <w:rPr>
+          <w:lang w:val="it-IT"/>
+        </w:rPr>
+        <w:t xml:space="preserve">una per la gestione dei token JWT, cosicché i </w:t>
+      </w:r>
+      <w:proofErr w:type="spellStart"/>
+      <w:r>
+        <w:rPr>
+          <w:i/>
+          <w:iCs/>
+          <w:lang w:val="it-IT"/>
+        </w:rPr>
+        <w:t>claim</w:t>
+      </w:r>
+      <w:proofErr w:type="spellEnd"/>
+      <w:r>
+        <w:rPr>
+          <w:lang w:val="it-IT"/>
+        </w:rPr>
+        <w:t xml:space="preserve"> presenti in ogni </w:t>
+      </w:r>
+      <w:r>
+        <w:rPr>
+          <w:i/>
+          <w:iCs/>
+          <w:lang w:val="it-IT"/>
+        </w:rPr>
+        <w:t>token JWT</w:t>
+      </w:r>
+      <w:r>
+        <w:rPr>
+          <w:lang w:val="it-IT"/>
+        </w:rPr>
+        <w:t xml:space="preserve"> siano completamente personalizzabili, adattabili ad esigenze particolari o integrabili con altri sistemi;</w:t>
+      </w:r>
+    </w:p>
+    <w:p>
+      <w:pPr>
+        <w:pStyle w:val="Paragrafoelenco"/>
+        <w:numPr>
+          <w:ilvl w:val="0"/>
+          <w:numId w:val="9"/>
+        </w:numPr>
+        <w:rPr>
+          <w:lang w:val="it-IT"/>
+        </w:rPr>
+      </w:pPr>
+      <w:r>
+        <w:rPr>
+          <w:lang w:val="it-IT"/>
+        </w:rPr>
+        <w:t xml:space="preserve">una per la gestione dei </w:t>
+      </w:r>
+      <w:r>
+        <w:rPr>
+          <w:i/>
+          <w:iCs/>
+          <w:lang w:val="it-IT"/>
+        </w:rPr>
+        <w:t>cookie</w:t>
+      </w:r>
+      <w:r>
+        <w:rPr>
+          <w:lang w:val="it-IT"/>
+        </w:rPr>
+        <w:t xml:space="preserve">, cosicché le opzioni per i </w:t>
+      </w:r>
+      <w:r>
+        <w:rPr>
+          <w:i/>
+          <w:iCs/>
+          <w:lang w:val="it-IT"/>
+        </w:rPr>
+        <w:t>cookie</w:t>
+      </w:r>
+      <w:r>
+        <w:rPr>
+          <w:lang w:val="it-IT"/>
+        </w:rPr>
+        <w:t xml:space="preserve"> siano personalizzabili (ad esempio si possono modificare le opzioni </w:t>
+      </w:r>
+      <w:proofErr w:type="spellStart"/>
+      <w:r>
+        <w:rPr>
+          <w:i/>
+          <w:iCs/>
+          <w:lang w:val="it-IT"/>
+        </w:rPr>
+        <w:t>HttpOnly</w:t>
+      </w:r>
+      <w:proofErr w:type="spellEnd"/>
+      <w:r>
+        <w:rPr>
+          <w:i/>
+          <w:iCs/>
+          <w:lang w:val="it-IT"/>
+        </w:rPr>
+        <w:t xml:space="preserve">, Secure, </w:t>
+      </w:r>
+      <w:proofErr w:type="spellStart"/>
+      <w:r>
+        <w:rPr>
+          <w:i/>
+          <w:iCs/>
+          <w:lang w:val="it-IT"/>
+        </w:rPr>
+        <w:t>MaxAge</w:t>
+      </w:r>
+      <w:proofErr w:type="spellEnd"/>
+      <w:r>
+        <w:rPr>
+          <w:i/>
+          <w:iCs/>
+          <w:lang w:val="it-IT"/>
+        </w:rPr>
+        <w:t xml:space="preserve">, </w:t>
+      </w:r>
+      <w:proofErr w:type="spellStart"/>
+      <w:r>
+        <w:rPr>
+          <w:i/>
+          <w:iCs/>
+          <w:lang w:val="it-IT"/>
+        </w:rPr>
+        <w:t>SameSite</w:t>
+      </w:r>
+      <w:proofErr w:type="spellEnd"/>
+      <w:r>
+        <w:rPr>
+          <w:lang w:val="it-IT"/>
+        </w:rPr>
+        <w:t>);</w:t>
+      </w:r>
+    </w:p>
+    <w:p>
+      <w:pPr>
+        <w:pStyle w:val="Paragrafoelenco"/>
+        <w:numPr>
+          <w:ilvl w:val="0"/>
+          <w:numId w:val="9"/>
+        </w:numPr>
+        <w:rPr>
+          <w:highlight w:val="yellow"/>
+          <w:lang w:val="it-IT"/>
+        </w:rPr>
+      </w:pPr>
+      <w:r>
+        <w:rPr>
+          <w:highlight w:val="yellow"/>
+          <w:lang w:val="it-IT"/>
+        </w:rPr>
+        <w:t xml:space="preserve">una per la gestione della sicurezza: il sistema potrebbe essere esteso per supportare la cifratura a chiave pubblica, così da permettere anche ad altri server di validare un </w:t>
+      </w:r>
+      <w:r>
+        <w:rPr>
+          <w:i/>
+          <w:iCs/>
+          <w:highlight w:val="yellow"/>
+          <w:lang w:val="it-IT"/>
+        </w:rPr>
+        <w:t>token JWT</w:t>
+      </w:r>
+      <w:r>
+        <w:rPr>
+          <w:highlight w:val="yellow"/>
+          <w:lang w:val="it-IT"/>
+        </w:rPr>
+        <w:t xml:space="preserve"> firmato da questo server ed integrare il sistema con servizi esterni</w:t>
+      </w:r>
+      <w:r>
+        <w:rPr>
+          <w:highlight w:val="yellow"/>
+          <w:lang w:val="it-IT"/>
+        </w:rPr>
+        <w:t xml:space="preserve"> </w:t>
+      </w:r>
+      <w:r>
+        <w:rPr>
+          <w:rStyle w:val="Rimandonotaapidipagina"/>
+          <w:highlight w:val="yellow"/>
+          <w:lang w:val="it-IT"/>
+        </w:rPr>
+        <w:footnoteReference w:id="12"/>
+      </w:r>
+      <w:r>
+        <w:rPr>
+          <w:highlight w:val="yellow"/>
+          <w:lang w:val="it-IT"/>
+        </w:rPr>
+        <w:t>.</w:t>
+      </w:r>
+    </w:p>
     <w:sectPr>
       <w:footerReference w:type="default" r:id="rId20"/>
       <w:pgSz w:w="11906" w:h="16838"/>
@@ -8895,6 +9162,7 @@
         <w:docPartUnique/>
       </w:docPartObj>
     </w:sdtPr>
+    <w:sdtEndPr/>
     <w:sdtContent>
       <w:sdt>
         <w:sdtPr>
@@ -8904,6 +9172,7 @@
             <w:docPartUnique/>
           </w:docPartObj>
         </w:sdtPr>
+        <w:sdtEndPr/>
         <w:sdtContent>
           <w:p>
             <w:pPr>
@@ -13485,32 +13754,15 @@
         </w:rPr>
         <w:t xml:space="preserve"> </w:t>
       </w:r>
-      <w:r>
-        <w:fldChar w:fldCharType="begin"/>
-      </w:r>
-      <w:r>
-        <w:rPr>
-          <w:lang w:val="it-IT"/>
-        </w:rPr>
-        <w:instrText xml:space="preserve"> HYPERLINK "https://eslint.vuejs.org/" </w:instrText>
-      </w:r>
-      <w:r>
-        <w:fldChar w:fldCharType="separate"/>
-      </w:r>
-      <w:r>
-        <w:rPr>
-          <w:rStyle w:val="Collegamentoipertestuale"/>
-          <w:lang w:val="it-IT"/>
-        </w:rPr>
-        <w:t>https://eslint.vuejs.org/</w:t>
-      </w:r>
-      <w:r>
-        <w:rPr>
-          <w:rStyle w:val="Collegamentoipertestuale"/>
-          <w:lang w:val="it-IT"/>
-        </w:rPr>
-        <w:fldChar w:fldCharType="end"/>
-      </w:r>
+      <w:hyperlink r:id="rId12" w:history="1">
+        <w:r>
+          <w:rPr>
+            <w:rStyle w:val="Collegamentoipertestuale"/>
+            <w:lang w:val="it-IT"/>
+          </w:rPr>
+          <w:t>https://eslint.vuejs.org/</w:t>
+        </w:r>
+      </w:hyperlink>
     </w:p>
   </w:footnote>
   <w:footnote w:id="6">
@@ -13533,7 +13785,7 @@
         </w:rPr>
         <w:t xml:space="preserve"> </w:t>
       </w:r>
-      <w:hyperlink r:id="rId12" w:history="1">
+      <w:hyperlink r:id="rId13" w:history="1">
         <w:r>
           <w:rPr>
             <w:rStyle w:val="Collegamentoipertestuale"/>
@@ -13564,32 +13816,15 @@
         </w:rPr>
         <w:t xml:space="preserve"> </w:t>
       </w:r>
-      <w:r>
-        <w:fldChar w:fldCharType="begin"/>
-      </w:r>
-      <w:r>
-        <w:rPr>
-          <w:lang w:val="it-IT"/>
-        </w:rPr>
-        <w:instrText xml:space="preserve"> HYPERLINK "https://jestjs.io/en/" </w:instrText>
-      </w:r>
-      <w:r>
-        <w:fldChar w:fldCharType="separate"/>
-      </w:r>
-      <w:r>
-        <w:rPr>
-          <w:rStyle w:val="Collegamentoipertestuale"/>
-          <w:lang w:val="it-IT"/>
-        </w:rPr>
-        <w:t>https://jestjs.io/en/</w:t>
-      </w:r>
-      <w:r>
-        <w:rPr>
-          <w:rStyle w:val="Collegamentoipertestuale"/>
-          <w:lang w:val="it-IT"/>
-        </w:rPr>
-        <w:fldChar w:fldCharType="end"/>
-      </w:r>
+      <w:hyperlink r:id="rId14" w:history="1">
+        <w:r>
+          <w:rPr>
+            <w:rStyle w:val="Collegamentoipertestuale"/>
+            <w:lang w:val="it-IT"/>
+          </w:rPr>
+          <w:t>https://jestjs.io/en/</w:t>
+        </w:r>
+      </w:hyperlink>
     </w:p>
   </w:footnote>
   <w:footnote w:id="8">
@@ -13612,7 +13847,7 @@
         </w:rPr>
         <w:t xml:space="preserve"> </w:t>
       </w:r>
-      <w:hyperlink r:id="rId13" w:history="1">
+      <w:hyperlink r:id="rId15" w:history="1">
         <w:r>
           <w:rPr>
             <w:rStyle w:val="Collegamentoipertestuale"/>
@@ -13651,7 +13886,7 @@
         </w:rPr>
         <w:t xml:space="preserve">” </w:t>
       </w:r>
-      <w:hyperlink r:id="rId14" w:history="1">
+      <w:hyperlink r:id="rId16" w:history="1">
         <w:r>
           <w:rPr>
             <w:rStyle w:val="Collegamentoipertestuale"/>
@@ -13769,6 +14004,62 @@
           <w:lang w:val="it-IT"/>
         </w:rPr>
         <w:t>, allora userei dei database fisicamente diversi per memorizzare le informazioni di autenticazione da quelli usati per memorizzare le informazioni degli utenti, per sicurezza.</w:t>
+      </w:r>
+    </w:p>
+  </w:footnote>
+  <w:footnote w:id="12">
+    <w:p>
+      <w:pPr>
+        <w:pStyle w:val="Testonotaapidipagina"/>
+        <w:rPr>
+          <w:lang w:val="it-IT"/>
+        </w:rPr>
+      </w:pPr>
+      <w:r>
+        <w:rPr>
+          <w:rStyle w:val="Rimandonotaapidipagina"/>
+        </w:rPr>
+        <w:footnoteRef/>
+      </w:r>
+      <w:r>
+        <w:rPr>
+          <w:lang w:val="it-IT"/>
+        </w:rPr>
+        <w:t xml:space="preserve"> </w:t>
+      </w:r>
+      <w:r>
+        <w:rPr>
+          <w:lang w:val="it-IT"/>
+        </w:rPr>
+        <w:t xml:space="preserve">La chiave pubblica per la verifica della firma emessa dal server sui token potrebbe essere anche inclusa nel </w:t>
+      </w:r>
+      <w:r>
+        <w:rPr>
+          <w:i/>
+          <w:iCs/>
+          <w:lang w:val="it-IT"/>
+        </w:rPr>
+        <w:t>payload</w:t>
+      </w:r>
+      <w:r>
+        <w:rPr>
+          <w:lang w:val="it-IT"/>
+        </w:rPr>
+        <w:t xml:space="preserve"> dei </w:t>
+      </w:r>
+      <w:r>
+        <w:rPr>
+          <w:i/>
+          <w:iCs/>
+          <w:lang w:val="it-IT"/>
+        </w:rPr>
+        <w:t>token JWT</w:t>
+      </w:r>
+      <w:r>
+        <w:rPr>
+          <w:lang w:val="it-IT"/>
+        </w:rPr>
+        <w:t>.</w:t>
       </w:r>
     </w:p>
   </w:footnote>
@@ -14732,6 +15023,119 @@
         </w:tabs>
         <w:ind w:left="6480" w:hanging="360"/>
       </w:pPr>
+    </w:lvl>
+  </w:abstractNum>
+  <w:abstractNum w:abstractNumId="8" w15:restartNumberingAfterBreak="0">
+    <w:nsid w:val="7F594B58"/>
+    <w:multiLevelType w:val="hybridMultilevel"/>
+    <w:tmpl w:val="77CE88B4"/>
+    <w:lvl w:ilvl="0" w:tplc="04090001">
+      <w:start w:val="1"/>
+      <w:numFmt w:val="bullet"/>
+      <w:lvlText w:val=""/>
+      <w:lvlJc w:val="left"/>
+      <w:pPr>
+        <w:ind w:left="720" w:hanging="360"/>
+      </w:pPr>
+      <w:rPr>
+        <w:rFonts w:ascii="Symbol" w:hAnsi="Symbol" w:hint="default"/>
+      </w:rPr>
+    </w:lvl>
+    <w:lvl w:ilvl="1" w:tplc="04090003" w:tentative="1">
+      <w:start w:val="1"/>
+      <w:numFmt w:val="bullet"/>
+      <w:lvlText w:val="o"/>
+      <w:lvlJc w:val="left"/>
+      <w:pPr>
+        <w:ind w:left="1440" w:hanging="360"/>
+      </w:pPr>
+      <w:rPr>
+        <w:rFonts w:ascii="Courier New" w:hAnsi="Courier New" w:cs="Courier New" w:hint="default"/>
+      </w:rPr>
+    </w:lvl>
+    <w:lvl w:ilvl="2" w:tplc="04090005" w:tentative="1">
+      <w:start w:val="1"/>
+      <w:numFmt w:val="bullet"/>
+      <w:lvlText w:val=""/>
+      <w:lvlJc w:val="left"/>
+      <w:pPr>
+        <w:ind w:left="2160" w:hanging="360"/>
+      </w:pPr>
+      <w:rPr>
+        <w:rFonts w:ascii="Wingdings" w:hAnsi="Wingdings" w:hint="default"/>
+      </w:rPr>
+    </w:lvl>
+    <w:lvl w:ilvl="3" w:tplc="04090001" w:tentative="1">
+      <w:start w:val="1"/>
+      <w:numFmt w:val="bullet"/>
+      <w:lvlText w:val=""/>
+      <w:lvlJc w:val="left"/>
+      <w:pPr>
+        <w:ind w:left="2880" w:hanging="360"/>
+      </w:pPr>
+      <w:rPr>
+        <w:rFonts w:ascii="Symbol" w:hAnsi="Symbol" w:hint="default"/>
+      </w:rPr>
+    </w:lvl>
+    <w:lvl w:ilvl="4" w:tplc="04090003" w:tentative="1">
+      <w:start w:val="1"/>
+      <w:numFmt w:val="bullet"/>
+      <w:lvlText w:val="o"/>
+      <w:lvlJc w:val="left"/>
+      <w:pPr>
+        <w:ind w:left="3600" w:hanging="360"/>
+      </w:pPr>
+      <w:rPr>
+        <w:rFonts w:ascii="Courier New" w:hAnsi="Courier New" w:cs="Courier New" w:hint="default"/>
+      </w:rPr>
+    </w:lvl>
+    <w:lvl w:ilvl="5" w:tplc="04090005" w:tentative="1">
+      <w:start w:val="1"/>
+      <w:numFmt w:val="bullet"/>
+      <w:lvlText w:val=""/>
+      <w:lvlJc w:val="left"/>
+      <w:pPr>
+        <w:ind w:left="4320" w:hanging="360"/>
+      </w:pPr>
+      <w:rPr>
+        <w:rFonts w:ascii="Wingdings" w:hAnsi="Wingdings" w:hint="default"/>
+      </w:rPr>
+    </w:lvl>
+    <w:lvl w:ilvl="6" w:tplc="04090001" w:tentative="1">
+      <w:start w:val="1"/>
+      <w:numFmt w:val="bullet"/>
+      <w:lvlText w:val=""/>
+      <w:lvlJc w:val="left"/>
+      <w:pPr>
+        <w:ind w:left="5040" w:hanging="360"/>
+      </w:pPr>
+      <w:rPr>
+        <w:rFonts w:ascii="Symbol" w:hAnsi="Symbol" w:hint="default"/>
+      </w:rPr>
+    </w:lvl>
+    <w:lvl w:ilvl="7" w:tplc="04090003" w:tentative="1">
+      <w:start w:val="1"/>
+      <w:numFmt w:val="bullet"/>
+      <w:lvlText w:val="o"/>
+      <w:lvlJc w:val="left"/>
+      <w:pPr>
+        <w:ind w:left="5760" w:hanging="360"/>
+      </w:pPr>
+      <w:rPr>
+        <w:rFonts w:ascii="Courier New" w:hAnsi="Courier New" w:cs="Courier New" w:hint="default"/>
+      </w:rPr>
+    </w:lvl>
+    <w:lvl w:ilvl="8" w:tplc="04090005" w:tentative="1">
+      <w:start w:val="1"/>
+      <w:numFmt w:val="bullet"/>
+      <w:lvlText w:val=""/>
+      <w:lvlJc w:val="left"/>
+      <w:pPr>
+        <w:ind w:left="6480" w:hanging="360"/>
+      </w:pPr>
+      <w:rPr>
+        <w:rFonts w:ascii="Wingdings" w:hAnsi="Wingdings" w:hint="default"/>
+      </w:rPr>
     </w:lvl>
   </w:abstractNum>
   <w:num w:numId="1">
@@ -14757,6 +15161,9 @@
   </w:num>
   <w:num w:numId="8">
     <w:abstractNumId w:val="1"/>
+  </w:num>
+  <w:num w:numId="9">
+    <w:abstractNumId w:val="8"/>
   </w:num>
 </w:numbering>
 </file>

</xml_diff>

<commit_message>
Gestione dei documenti (upload/download/aggiornamento date lettura/eliminazione) e conteggio nel resoconto funzionano correttamente.
</commit_message>
<xml_diff>
--- a/algoritmi schemi e note progettuali/Note progettuali.docx
+++ b/algoritmi schemi e note progettuali/Note progettuali.docx
@@ -7271,6 +7271,155 @@
           <w:lang w:val="it-IT"/>
         </w:rPr>
         <w:footnoteReference w:id="13"/>
+      </w:r>
+    </w:p>
+    <w:p>
+      <w:pPr>
+        <w:pStyle w:val="Titolo1"/>
+        <w:rPr>
+          <w:i/>
+          <w:iCs/>
+          <w:lang w:val="it-IT"/>
+        </w:rPr>
+      </w:pPr>
+      <w:r>
+        <w:rPr>
+          <w:lang w:val="it-IT"/>
+        </w:rPr>
+        <w:t xml:space="preserve">Utilizzo dei wrapper in </w:t>
+      </w:r>
+      <w:r>
+        <w:rPr>
+          <w:i/>
+          <w:iCs/>
+          <w:lang w:val="it-IT"/>
+        </w:rPr>
+        <w:t>Vue</w:t>
+      </w:r>
+    </w:p>
+    <w:p>
+      <w:pPr>
+        <w:rPr>
+          <w:lang w:val="it-IT"/>
+        </w:rPr>
+      </w:pPr>
+      <w:r>
+        <w:rPr>
+          <w:lang w:val="it-IT"/>
+        </w:rPr>
+        <w:t xml:space="preserve">Nell’applicazione </w:t>
+      </w:r>
+      <w:r>
+        <w:rPr>
+          <w:i/>
+          <w:iCs/>
+          <w:lang w:val="it-IT"/>
+        </w:rPr>
+        <w:t>Vue</w:t>
+      </w:r>
+      <w:r>
+        <w:rPr>
+          <w:lang w:val="it-IT"/>
+        </w:rPr>
+        <w:t xml:space="preserve"> spesso si è ricorso all’utilizzo di wrapper: quando il componente padre scambia un’informazione (una variabile) al figlio c’è unidirezionalità: se poi il padre cambia la variabile, nel figlio permane il vecchio valore (a meno che non si aggiorni la pagina con l’obiettivo di ricostruire tutti i componenti). Per ovviare a questo valore, tutte le proprietà (</w:t>
+      </w:r>
+      <w:r>
+        <w:rPr>
+          <w:i/>
+          <w:iCs/>
+          <w:lang w:val="it-IT"/>
+        </w:rPr>
+        <w:t>prop</w:t>
+      </w:r>
+      <w:r>
+        <w:rPr>
+          <w:lang w:val="it-IT"/>
+        </w:rPr>
+        <w:t xml:space="preserve">) ereditate nei componenti dal componente padre sono associate ad un </w:t>
+      </w:r>
+      <w:r>
+        <w:rPr>
+          <w:i/>
+          <w:iCs/>
+          <w:lang w:val="it-IT"/>
+        </w:rPr>
+        <w:t>watch</w:t>
+      </w:r>
+      <w:r>
+        <w:rPr>
+          <w:lang w:val="it-IT"/>
+        </w:rPr>
+        <w:t xml:space="preserve">, il quale permette al componente figlio di accorgersi di eventuali modifiche nella variabile nel componente padre; tuttavia non è possibile propagare in modo diretto tali modifiche nella </w:t>
+      </w:r>
+      <w:r>
+        <w:rPr>
+          <w:i/>
+          <w:iCs/>
+          <w:lang w:val="it-IT"/>
+        </w:rPr>
+        <w:t>prop</w:t>
+      </w:r>
+      <w:r>
+        <w:rPr>
+          <w:lang w:val="it-IT"/>
+        </w:rPr>
+        <w:t xml:space="preserve"> del figlio perché è di sola lettura, quindi si è creata una variabile </w:t>
+      </w:r>
+      <w:r>
+        <w:rPr>
+          <w:i/>
+          <w:iCs/>
+          <w:lang w:val="it-IT"/>
+        </w:rPr>
+        <w:t>wrapper</w:t>
+      </w:r>
+      <w:r>
+        <w:rPr>
+          <w:lang w:val="it-IT"/>
+        </w:rPr>
+        <w:t xml:space="preserve"> nel figlio che inizialmente è una copia della </w:t>
+      </w:r>
+      <w:r>
+        <w:rPr>
+          <w:i/>
+          <w:iCs/>
+          <w:lang w:val="it-IT"/>
+        </w:rPr>
+        <w:t>prop</w:t>
+      </w:r>
+      <w:r>
+        <w:rPr>
+          <w:lang w:val="it-IT"/>
+        </w:rPr>
+        <w:t xml:space="preserve"> ereditata dal padre, poi, quando il </w:t>
+      </w:r>
+      <w:r>
+        <w:rPr>
+          <w:i/>
+          <w:iCs/>
+          <w:lang w:val="it-IT"/>
+        </w:rPr>
+        <w:t>watch</w:t>
+      </w:r>
+      <w:r>
+        <w:rPr>
+          <w:lang w:val="it-IT"/>
+        </w:rPr>
+        <w:t xml:space="preserve"> rileva delle modifiche, viene aggiornata col nuovo valore rilevato dal </w:t>
+      </w:r>
+      <w:r>
+        <w:rPr>
+          <w:i/>
+          <w:iCs/>
+          <w:lang w:val="it-IT"/>
+        </w:rPr>
+        <w:t>watch</w:t>
+      </w:r>
+      <w:r>
+        <w:rPr>
+          <w:lang w:val="it-IT"/>
+        </w:rPr>
+        <w:t>.</w:t>
       </w:r>
     </w:p>
     <w:sectPr>
@@ -10793,13 +10942,7 @@
         <w:rPr>
           <w:lang w:val="it-IT"/>
         </w:rPr>
-        <w:t xml:space="preserve"> nelle versioni precedenti la 8)</w:t>
-      </w:r>
-      <w:r>
-        <w:rPr>
-          <w:lang w:val="it-IT"/>
-        </w:rPr>
-        <w:t xml:space="preserve"> </w:t>
+        <w:t xml:space="preserve"> nelle versioni precedenti la 8) </w:t>
       </w:r>
       <w:r>
         <w:rPr>

</xml_diff>

<commit_message>
Aggiunto link e funzionalità per reset password. NON TESTATO.
</commit_message>
<xml_diff>
--- a/algoritmi schemi e note progettuali/Note progettuali.docx
+++ b/algoritmi schemi e note progettuali/Note progettuali.docx
@@ -3608,7 +3608,19 @@
         <w:rPr>
           <w:lang w:val="it-IT"/>
         </w:rPr>
-        <w:t xml:space="preserve"> delle istanza che si stanno utilizzando con il valore che si aveva quando tali istanza sono state create (prima del riavvio del server)</w:t>
+        <w:t xml:space="preserve"> delle istanz</w:t>
+      </w:r>
+      <w:r>
+        <w:rPr>
+          <w:lang w:val="it-IT"/>
+        </w:rPr>
+        <w:t>e</w:t>
+      </w:r>
+      <w:r>
+        <w:rPr>
+          <w:lang w:val="it-IT"/>
+        </w:rPr>
+        <w:t xml:space="preserve"> che si stanno utilizzando con il valore che si aveva quando tali istanza sono state create (prima del riavvio del server)</w:t>
       </w:r>
       <w:r>
         <w:rPr>
@@ -8370,6 +8382,119 @@
           <w:lang w:val="it-IT"/>
         </w:rPr>
       </w:pPr>
+    </w:p>
+    <w:p>
+      <w:pPr>
+        <w:pStyle w:val="Titolo1"/>
+        <w:rPr>
+          <w:lang w:val="it-IT"/>
+        </w:rPr>
+      </w:pPr>
+      <w:r>
+        <w:rPr>
+          <w:lang w:val="it-IT"/>
+        </w:rPr>
+        <w:t>Password dimenticata</w:t>
+      </w:r>
+    </w:p>
+    <w:p>
+      <w:pPr>
+        <w:rPr>
+          <w:lang w:val="it-IT"/>
+        </w:rPr>
+      </w:pPr>
+      <w:r>
+        <w:rPr>
+          <w:lang w:val="it-IT"/>
+        </w:rPr>
+        <w:t>Il form di login prevede un link per il reset della password nel caso in cui questa venisse dimenticata dall’account il cui username deve essere inserito nel soprascritto form</w:t>
+      </w:r>
+      <w:r>
+        <w:rPr>
+          <w:lang w:val="it-IT"/>
+        </w:rPr>
+        <w:t>. Lo username viene inviato tramite POST</w:t>
+      </w:r>
+      <w:r>
+        <w:rPr>
+          <w:lang w:val="it-IT"/>
+        </w:rPr>
+        <w:t>. Quando l’utente clicca su tale link, allora viene generata una nuova password casuale temporanea che viene inviata all’utente via mail. La nuova password temporanea viene salvata senza eliminare la vecchia password.</w:t>
+      </w:r>
+    </w:p>
+    <w:p>
+      <w:pPr>
+        <w:rPr>
+          <w:lang w:val="it-IT"/>
+        </w:rPr>
+      </w:pPr>
+      <w:r>
+        <w:rPr>
+          <w:lang w:val="it-IT"/>
+        </w:rPr>
+        <w:t>Dopo aver cliccato sul link di reset password:</w:t>
+      </w:r>
+    </w:p>
+    <w:p>
+      <w:pPr>
+        <w:pStyle w:val="Paragrafoelenco"/>
+        <w:numPr>
+          <w:ilvl w:val="1"/>
+          <w:numId w:val="5"/>
+        </w:numPr>
+        <w:rPr>
+          <w:lang w:val="it-IT"/>
+        </w:rPr>
+      </w:pPr>
+      <w:r>
+        <w:rPr>
+          <w:lang w:val="it-IT"/>
+        </w:rPr>
+        <w:t>s</w:t>
+      </w:r>
+      <w:r>
+        <w:rPr>
+          <w:lang w:val="it-IT"/>
+        </w:rPr>
+        <w:t>e l’utente effettua il login con la vecchia password, allora que</w:t>
+      </w:r>
+      <w:r>
+        <w:rPr>
+          <w:lang w:val="it-IT"/>
+        </w:rPr>
+        <w:t>lla temporanea viene eliminata e non sarà più valida;</w:t>
+      </w:r>
+    </w:p>
+    <w:p>
+      <w:pPr>
+        <w:pStyle w:val="Paragrafoelenco"/>
+        <w:numPr>
+          <w:ilvl w:val="1"/>
+          <w:numId w:val="5"/>
+        </w:numPr>
+        <w:rPr>
+          <w:lang w:val="it-IT"/>
+        </w:rPr>
+      </w:pPr>
+      <w:r>
+        <w:rPr>
+          <w:lang w:val="it-IT"/>
+        </w:rPr>
+        <w:t>se l’utente effettua il login con la password temporanea, allora quella temporanea diventa a tutti gli effetti l’attuale password dell’utente e la vecchia password viene eliminata.</w:t>
+      </w:r>
+    </w:p>
+    <w:p>
+      <w:pPr>
+        <w:rPr>
+          <w:lang w:val="it-IT"/>
+        </w:rPr>
+      </w:pPr>
+      <w:r>
+        <w:rPr>
+          <w:lang w:val="it-IT"/>
+        </w:rPr>
+        <w:t>La password temporanea viene salvata in chiaro e viene inviata in chiaro via mail all’utente, per questo motivo è fortemente consigliato di modificarla al primo accesso.</w:t>
+      </w:r>
     </w:p>
     <w:sectPr>
       <w:footerReference w:type="default" r:id="rId24"/>

</xml_diff>

<commit_message>
Aggiornamento su token CSRF.
</commit_message>
<xml_diff>
--- a/algoritmi schemi e note progettuali/Note progettuali.docx
+++ b/algoritmi schemi e note progettuali/Note progettuali.docx
@@ -5324,6 +5324,39 @@
           <w:lang w:val="it-IT"/>
         </w:rPr>
         <w:t>).</w:t>
+      </w:r>
+    </w:p>
+    <w:p>
+      <w:pPr>
+        <w:rPr>
+          <w:lang w:val="it-IT"/>
+        </w:rPr>
+      </w:pPr>
+      <w:r>
+        <w:rPr>
+          <w:lang w:val="it-IT"/>
+        </w:rPr>
+        <w:t xml:space="preserve">Per aumentare il livello di sicurezza del sistema, ogni </w:t>
+      </w:r>
+      <w:r>
+        <w:rPr>
+          <w:i/>
+          <w:iCs/>
+          <w:lang w:val="it-IT"/>
+        </w:rPr>
+        <w:t>form</w:t>
+      </w:r>
+      <w:r>
+        <w:rPr>
+          <w:lang w:val="it-IT"/>
+        </w:rPr>
+        <w:t xml:space="preserve"> ha un token CSRF diverso, acnhe se in realtà potrebbe essere sufficiente uno per tutta la sessione (infatti, quando viene richiesto un nuovo token CSRF, la modifica del vecchio token CSRF viene propagata all’intera applicazione)</w:t>
+      </w:r>
+      <w:r>
+        <w:rPr>
+          <w:lang w:val="it-IT"/>
+        </w:rPr>
+        <w:t>; in ogni caso ciò garantisce un ricambio frequente del token.</w:t>
       </w:r>
     </w:p>
     <w:p>

</xml_diff>

<commit_message>
Aggiunte note sull'autoaggiornamento di TabellaDocumenti.vue e ElencoAttori.vue
</commit_message>
<xml_diff>
--- a/algoritmi schemi e note progettuali/Note progettuali.docx
+++ b/algoritmi schemi e note progettuali/Note progettuali.docx
@@ -8610,12 +8610,14 @@
           <w:lang w:val="it-IT"/>
         </w:rPr>
       </w:pPr>
+      <w:bookmarkStart w:id="5" w:name="_Ref65522748"/>
       <w:r>
         <w:rPr>
           <w:lang w:val="it-IT"/>
         </w:rPr>
         <w:t>Elenco attori</w:t>
       </w:r>
+      <w:bookmarkEnd w:id="5"/>
     </w:p>
     <w:p>
       <w:pPr>
@@ -8628,6 +8630,167 @@
           <w:lang w:val="it-IT"/>
         </w:rPr>
         <w:t>Gli attori vengono mostrati in ordine alfabetico in base al nominativo.</w:t>
+      </w:r>
+      <w:r>
+        <w:rPr>
+          <w:lang w:val="it-IT"/>
+        </w:rPr>
+        <w:t xml:space="preserve"> L’elenco degli attori si auto</w:t>
+      </w:r>
+      <w:r>
+        <w:rPr>
+          <w:lang w:val="it-IT"/>
+        </w:rPr>
+        <w:t>-</w:t>
+      </w:r>
+      <w:r>
+        <w:rPr>
+          <w:lang w:val="it-IT"/>
+        </w:rPr>
+        <w:t>aggior</w:t>
+      </w:r>
+      <w:r>
+        <w:rPr>
+          <w:lang w:val="it-IT"/>
+        </w:rPr>
+        <w:t>na periodicamente, secondo un intervallo temporale di durata predefinita e parametrizzata nelle variabili d’ambiente.</w:t>
+      </w:r>
+      <w:r>
+        <w:rPr>
+          <w:lang w:val="it-IT"/>
+        </w:rPr>
+        <w:t xml:space="preserve"> Se non vengono notate modifiche nell’istante di aggiornamento (si confrontano gli identificativi ricevuti dal server con quelli già noti al client), allora nulla viene modificato. Potrebbe accadere che pur rimanendo gli stessi attori nell’elenco, uno di questi modifichi una sua </w:t>
+      </w:r>
+      <w:r>
+        <w:rPr>
+          <w:i/>
+          <w:iCs/>
+          <w:lang w:val="it-IT"/>
+        </w:rPr>
+        <w:t>property</w:t>
+      </w:r>
+      <w:r>
+        <w:rPr>
+          <w:lang w:val="it-IT"/>
+        </w:rPr>
+        <w:t>: tale modifica non sarà propagata sul client, che non effettuerà alcuna modifica a meno che non noti una discrepanza tra l’array degli identificativi degli attori nell’elenco ad esso noti e quelli ricevuti dal server: per osservare tale modifica sarà necessario ricaricare il componente.</w:t>
+      </w:r>
+    </w:p>
+    <w:p>
+      <w:pPr>
+        <w:pStyle w:val="Titolo1"/>
+        <w:rPr>
+          <w:lang w:val="it-IT"/>
+        </w:rPr>
+      </w:pPr>
+      <w:bookmarkStart w:id="6" w:name="_Ref65522760"/>
+      <w:r>
+        <w:rPr>
+          <w:lang w:val="it-IT"/>
+        </w:rPr>
+        <w:t>Tabella documenti</w:t>
+      </w:r>
+      <w:bookmarkEnd w:id="6"/>
+    </w:p>
+    <w:p>
+      <w:pPr>
+        <w:rPr>
+          <w:lang w:val="it-IT"/>
+        </w:rPr>
+      </w:pPr>
+      <w:r>
+        <w:rPr>
+          <w:lang w:val="it-IT"/>
+        </w:rPr>
+        <w:t xml:space="preserve">Come </w:t>
+      </w:r>
+      <w:r>
+        <w:rPr>
+          <w:lang w:val="it-IT"/>
+        </w:rPr>
+        <w:fldChar w:fldCharType="begin"/>
+      </w:r>
+      <w:r>
+        <w:rPr>
+          <w:lang w:val="it-IT"/>
+        </w:rPr>
+        <w:instrText xml:space="preserve"> REF _Ref65522748 \h </w:instrText>
+      </w:r>
+      <w:r>
+        <w:rPr>
+          <w:lang w:val="it-IT"/>
+        </w:rPr>
+      </w:r>
+      <w:r>
+        <w:rPr>
+          <w:lang w:val="it-IT"/>
+        </w:rPr>
+        <w:fldChar w:fldCharType="separate"/>
+      </w:r>
+      <w:r>
+        <w:rPr>
+          <w:lang w:val="it-IT"/>
+        </w:rPr>
+        <w:t>Elenco attori</w:t>
+      </w:r>
+      <w:r>
+        <w:rPr>
+          <w:lang w:val="it-IT"/>
+        </w:rPr>
+        <w:fldChar w:fldCharType="end"/>
+      </w:r>
+      <w:r>
+        <w:rPr>
+          <w:lang w:val="it-IT"/>
+        </w:rPr>
+        <w:t xml:space="preserve">, anche </w:t>
+      </w:r>
+      <w:r>
+        <w:rPr>
+          <w:lang w:val="it-IT"/>
+        </w:rPr>
+        <w:fldChar w:fldCharType="begin"/>
+      </w:r>
+      <w:r>
+        <w:rPr>
+          <w:lang w:val="it-IT"/>
+        </w:rPr>
+        <w:instrText xml:space="preserve"> REF _Ref65522760 \h </w:instrText>
+      </w:r>
+      <w:r>
+        <w:rPr>
+          <w:lang w:val="it-IT"/>
+        </w:rPr>
+      </w:r>
+      <w:r>
+        <w:rPr>
+          <w:lang w:val="it-IT"/>
+        </w:rPr>
+        <w:fldChar w:fldCharType="separate"/>
+      </w:r>
+      <w:r>
+        <w:rPr>
+          <w:lang w:val="it-IT"/>
+        </w:rPr>
+        <w:t>Tabella documenti</w:t>
+      </w:r>
+      <w:r>
+        <w:rPr>
+          <w:lang w:val="it-IT"/>
+        </w:rPr>
+        <w:fldChar w:fldCharType="end"/>
+      </w:r>
+      <w:r>
+        <w:rPr>
+          <w:lang w:val="it-IT"/>
+        </w:rPr>
+        <w:t xml:space="preserve"> si auto-aggiorna periodicamente.</w:t>
+      </w:r>
+      <w:r>
+        <w:rPr>
+          <w:lang w:val="it-IT"/>
+        </w:rPr>
+        <w:t xml:space="preserve"> Se nell’istante dell’aggiornamento il numero di documenti noti al client coincide con il numero di documenti noti al server, allora il server risponde con NOT_MODIFIED. Potrebbe succedere che tra due istanti successivi un documento modifichi la sua anteprima (tale modifica non verrà mostrata all’utente a meno che non ricarichi la pagina) o che un documento venga eliminato ed un altro aggiunto: in questo caso il server penserà che non ci sono modifiche e la modifica non si propagherà sul client (aggiornando il componente, la modifica apparirà).</w:t>
       </w:r>
     </w:p>
     <w:sectPr>

</xml_diff>

<commit_message>
Aggiunte note sulla complessità dei componenti che prelevano ed elaborano molti dati proveniente dal server e proposte di possibili miglioramenti.
</commit_message>
<xml_diff>
--- a/algoritmi schemi e note progettuali/Note progettuali.docx
+++ b/algoritmi schemi e note progettuali/Note progettuali.docx
@@ -8791,6 +8791,53 @@
           <w:lang w:val="it-IT"/>
         </w:rPr>
         <w:t xml:space="preserve"> Se nell’istante dell’aggiornamento il numero di documenti noti al client coincide con il numero di documenti noti al server, allora il server risponde con NOT_MODIFIED. Potrebbe succedere che tra due istanti successivi un documento modifichi la sua anteprima (tale modifica non verrà mostrata all’utente a meno che non ricarichi la pagina) o che un documento venga eliminato ed un altro aggiunto: in questo caso il server penserà che non ci sono modifiche e la modifica non si propagherà sul client (aggiornando il componente, la modifica apparirà).</w:t>
+      </w:r>
+    </w:p>
+    <w:p>
+      <w:pPr>
+        <w:rPr>
+          <w:lang w:val="it-IT"/>
+        </w:rPr>
+      </w:pPr>
+    </w:p>
+    <w:p>
+      <w:pPr>
+        <w:pStyle w:val="Titolo1"/>
+        <w:rPr>
+          <w:lang w:val="it-IT"/>
+        </w:rPr>
+      </w:pPr>
+      <w:r>
+        <w:rPr>
+          <w:lang w:val="it-IT"/>
+        </w:rPr>
+        <w:t>Limiti di prestazioni e miglioramenti possibili</w:t>
+      </w:r>
+    </w:p>
+    <w:p>
+      <w:pPr>
+        <w:rPr>
+          <w:lang w:val="it-IT"/>
+        </w:rPr>
+      </w:pPr>
+      <w:r>
+        <w:rPr>
+          <w:lang w:val="it-IT"/>
+        </w:rPr>
+        <w:t>Quando il numero di documenti (o il numero di attori) approccia le migliaia di occorrenze, i metodi di gestione richiedono una quantità esagerata di risorse, al punto che l’applicazione può bloccarsi o comunque manifestare un comportamento inatteso.</w:t>
+      </w:r>
+    </w:p>
+    <w:p>
+      <w:pPr>
+        <w:rPr>
+          <w:lang w:val="it-IT"/>
+        </w:rPr>
+      </w:pPr>
+      <w:r>
+        <w:rPr>
+          <w:lang w:val="it-IT"/>
+        </w:rPr>
+        <w:t>Possibile soluzione: cercare di ottimizzare i metodi utilizzati nei componenti e “spezzare” la tabella in più pagine, ognuna delle quali richieda una sottoinsieme dei dati totali, al fine di rendere la gestione più semplice (dal punto di vista della complessità computazione dovuta alla dimensione dell’input) e fornire una migliore esperienza di navigazione all’utente che potrebbe scegliere un sottoinsieme di dati di interessi scegliendo la corretta pagina anziché scorrere una tabella con migliaia di righe.</w:t>
       </w:r>
     </w:p>
     <w:sectPr>

</xml_diff>

<commit_message>
Note sulle prestazioni dell'applicazione.
</commit_message>
<xml_diff>
--- a/algoritmi schemi e note progettuali/Note progettuali.docx
+++ b/algoritmi schemi e note progettuali/Note progettuali.docx
@@ -8838,6 +8838,47 @@
           <w:lang w:val="it-IT"/>
         </w:rPr>
         <w:t>Possibile soluzione: cercare di ottimizzare i metodi utilizzati nei componenti e “spezzare” la tabella in più pagine, ognuna delle quali richieda una sottoinsieme dei dati totali, al fine di rendere la gestione più semplice (dal punto di vista della complessità computazione dovuta alla dimensione dell’input) e fornire una migliore esperienza di navigazione all’utente che potrebbe scegliere un sottoinsieme di dati di interessi scegliendo la corretta pagina anziché scorrere una tabella con migliaia di righe.</w:t>
+      </w:r>
+    </w:p>
+    <w:p>
+      <w:pPr>
+        <w:rPr>
+          <w:lang w:val="it-IT"/>
+        </w:rPr>
+      </w:pPr>
+      <w:r>
+        <w:rPr>
+          <w:lang w:val="it-IT"/>
+        </w:rPr>
+        <w:t xml:space="preserve">In ogni caso, tali gravi malfunzionamenti si sono manifestati in condizioni molto sfavorevoli (cioè quando la lista dei documenti (vista da un Consumer e riferita ad un Uploader) si stava auto-aggiornando mentre il client dello stesso Uploader attualmente osservato dal Consumer stava caricando proprio per quel Consumer ed in modo </w:t>
+      </w:r>
+      <w:r>
+        <w:rPr>
+          <w:i/>
+          <w:iCs/>
+          <w:lang w:val="it-IT"/>
+        </w:rPr>
+        <w:t>continuativo</w:t>
+      </w:r>
+      <w:r>
+        <w:rPr>
+          <w:lang w:val="it-IT"/>
+        </w:rPr>
+        <w:t xml:space="preserve"> </w:t>
+      </w:r>
+      <w:r>
+        <w:rPr>
+          <w:i/>
+          <w:iCs/>
+          <w:lang w:val="it-IT"/>
+        </w:rPr>
+        <w:t>migliaia</w:t>
+      </w:r>
+      <w:r>
+        <w:rPr>
+          <w:lang w:val="it-IT"/>
+        </w:rPr>
+        <w:t xml:space="preserve"> di documenti): caricando la pagina contenente la lista, in condizioni stazionarie – cioè senza che vengano aggiunti nuovi documenti -, anche con migliaia di occorrenze già presenti e con l’utente che interagente con la lista (ad esempio utilizzando i filtri nella lista dei documenti) non sono stati notati malfunzionamenti, ad eccezione di un leggero ritardo (qualche secondo) nel caricamento dell’intera lista e ciò è ragionevole considerando la mole di dati che deve essere comunque elaborata dal client.</w:t>
       </w:r>
     </w:p>
     <w:sectPr>

</xml_diff>

<commit_message>
Descrizione del procedimento di ordinamento dei documenti.
</commit_message>
<xml_diff>
--- a/algoritmi schemi e note progettuali/Note progettuali.docx
+++ b/algoritmi schemi e note progettuali/Note progettuali.docx
@@ -8791,6 +8791,19 @@
           <w:lang w:val="it-IT"/>
         </w:rPr>
         <w:t xml:space="preserve"> Se nell’istante dell’aggiornamento il numero di documenti noti al client coincide con il numero di documenti noti al server, allora il server risponde con NOT_MODIFIED. Potrebbe succedere che tra due istanti successivi un documento modifichi la sua anteprima (tale modifica non verrà mostrata all’utente a meno che non ricarichi la pagina) o che un documento venga eliminato ed un altro aggiunto: in questo caso il server penserà che non ci sono modifiche e la modifica non si propagherà sul client (aggiornando il componente, la modifica apparirà).</w:t>
+      </w:r>
+    </w:p>
+    <w:p>
+      <w:pPr>
+        <w:rPr>
+          <w:lang w:val="it-IT"/>
+        </w:rPr>
+      </w:pPr>
+      <w:r>
+        <w:rPr>
+          <w:lang w:val="it-IT"/>
+        </w:rPr>
+        <w:t>L’elenco dei documenti viene ordinato dal database in modo ascendente sulla data di caricamento (il più recente davanti); il client è stato programmato sia per ordinare in base alla data di caricamento (il fatto di fornire una lista già ordinata riduce il carico di lavoro per il client) sia a spostare in fondo i documenti già letti, mantenendo l’ordinamento.</w:t>
       </w:r>
     </w:p>
     <w:p>

</xml_diff>

<commit_message>
Aggiunto disclaimer sull'utilizzo di cookie e delle informazioni degli Uploader.
</commit_message>
<xml_diff>
--- a/algoritmi schemi e note progettuali/Note progettuali.docx
+++ b/algoritmi schemi e note progettuali/Note progettuali.docx
@@ -9282,8 +9282,6 @@
     <w:p>
       <w:pPr>
         <w:rPr>
-          <w:i/>
-          <w:iCs/>
           <w:lang w:val="it-IT"/>
         </w:rPr>
       </w:pPr>
@@ -9334,6 +9332,173 @@
           <w:lang w:val="it-IT"/>
         </w:rPr>
         <w:t>.</w:t>
+      </w:r>
+    </w:p>
+    <w:p>
+      <w:pPr>
+        <w:rPr>
+          <w:lang w:val="it-IT"/>
+        </w:rPr>
+      </w:pPr>
+    </w:p>
+    <w:p>
+      <w:pPr>
+        <w:pStyle w:val="Titolo1"/>
+        <w:rPr>
+          <w:lang w:val="it-IT"/>
+        </w:rPr>
+      </w:pPr>
+      <w:r>
+        <w:rPr>
+          <w:lang w:val="it-IT"/>
+        </w:rPr>
+        <w:t>Disclaimer</w:t>
+      </w:r>
+    </w:p>
+    <w:p>
+      <w:pPr>
+        <w:pStyle w:val="Titolo2"/>
+        <w:rPr>
+          <w:lang w:val="it-IT"/>
+        </w:rPr>
+      </w:pPr>
+      <w:r>
+        <w:rPr>
+          <w:lang w:val="it-IT"/>
+        </w:rPr>
+        <w:t>Utilizzo di cookie</w:t>
+      </w:r>
+    </w:p>
+    <w:p>
+      <w:pPr>
+        <w:rPr>
+          <w:lang w:val="it-IT"/>
+        </w:rPr>
+      </w:pPr>
+      <w:r>
+        <w:rPr>
+          <w:lang w:val="it-IT"/>
+        </w:rPr>
+        <w:t>L’applicazione fa uso di cookie, senza i quali non può funzionare. Non si tratta di cookie di profilazione.</w:t>
+      </w:r>
+    </w:p>
+    <w:p>
+      <w:pPr>
+        <w:pStyle w:val="Titolo2"/>
+        <w:rPr>
+          <w:i/>
+          <w:iCs/>
+          <w:lang w:val="it-IT"/>
+        </w:rPr>
+      </w:pPr>
+      <w:r>
+        <w:rPr>
+          <w:lang w:val="it-IT"/>
+        </w:rPr>
+        <w:t xml:space="preserve">Proprietà degli </w:t>
+      </w:r>
+      <w:r>
+        <w:rPr>
+          <w:i/>
+          <w:iCs/>
+          <w:lang w:val="it-IT"/>
+        </w:rPr>
+        <w:t>Uploader</w:t>
+      </w:r>
+    </w:p>
+    <w:p>
+      <w:pPr>
+        <w:rPr>
+          <w:lang w:val="it-IT"/>
+        </w:rPr>
+      </w:pPr>
+      <w:r>
+        <w:rPr>
+          <w:lang w:val="it-IT"/>
+        </w:rPr>
+        <w:t>Le proprietà</w:t>
+      </w:r>
+      <w:r>
+        <w:rPr>
+          <w:lang w:val="it-IT"/>
+        </w:rPr>
+        <w:t xml:space="preserve"> “pubbliche” (quali nominativo e logo, ad esempio)</w:t>
+      </w:r>
+      <w:r>
+        <w:rPr>
+          <w:lang w:val="it-IT"/>
+        </w:rPr>
+        <w:t xml:space="preserve"> degli </w:t>
+      </w:r>
+      <w:r>
+        <w:rPr>
+          <w:i/>
+          <w:iCs/>
+          <w:lang w:val="it-IT"/>
+        </w:rPr>
+        <w:t>Uploader</w:t>
+      </w:r>
+      <w:r>
+        <w:rPr>
+          <w:lang w:val="it-IT"/>
+        </w:rPr>
+        <w:t xml:space="preserve"> sono accessibili a tutti gli utenti autenticati, indipendentemente che essi siano </w:t>
+      </w:r>
+      <w:r>
+        <w:rPr>
+          <w:i/>
+          <w:iCs/>
+          <w:lang w:val="it-IT"/>
+        </w:rPr>
+        <w:t>Consumer</w:t>
+      </w:r>
+      <w:r>
+        <w:rPr>
+          <w:lang w:val="it-IT"/>
+        </w:rPr>
+        <w:t xml:space="preserve">, </w:t>
+      </w:r>
+      <w:r>
+        <w:rPr>
+          <w:i/>
+          <w:iCs/>
+          <w:lang w:val="it-IT"/>
+        </w:rPr>
+        <w:t>Uploader</w:t>
+      </w:r>
+      <w:r>
+        <w:rPr>
+          <w:lang w:val="it-IT"/>
+        </w:rPr>
+        <w:t xml:space="preserve"> o </w:t>
+      </w:r>
+      <w:r>
+        <w:rPr>
+          <w:i/>
+          <w:iCs/>
+          <w:lang w:val="it-IT"/>
+        </w:rPr>
+        <w:t>Administrator</w:t>
+      </w:r>
+      <w:r>
+        <w:rPr>
+          <w:lang w:val="it-IT"/>
+        </w:rPr>
+        <w:t xml:space="preserve"> ed indipendentemente se sono o meno in relazione con l’</w:t>
+      </w:r>
+      <w:r>
+        <w:rPr>
+          <w:i/>
+          <w:iCs/>
+          <w:lang w:val="it-IT"/>
+        </w:rPr>
+        <w:t xml:space="preserve">Uploader </w:t>
+      </w:r>
+      <w:r>
+        <w:rPr>
+          <w:lang w:val="it-IT"/>
+        </w:rPr>
+        <w:t>per il quale richiedono le proprietà.</w:t>
       </w:r>
     </w:p>
     <w:sectPr>

</xml_diff>

<commit_message>
Aggiunta motivazione della query string in coda alla richiesta del logo di un Uploader.
</commit_message>
<xml_diff>
--- a/algoritmi schemi e note progettuali/Note progettuali.docx
+++ b/algoritmi schemi e note progettuali/Note progettuali.docx
@@ -345,7 +345,21 @@
         <w:rPr>
           <w:lang w:val="it-IT"/>
         </w:rPr>
-        <w:t xml:space="preserve"> ad </w:t>
+        <w:t xml:space="preserve"> </w:t>
+      </w:r>
+      <w:proofErr w:type="gramStart"/>
+      <w:r>
+        <w:rPr>
+          <w:lang w:val="it-IT"/>
+        </w:rPr>
+        <w:t>ad</w:t>
+      </w:r>
+      <w:proofErr w:type="gramEnd"/>
+      <w:r>
+        <w:rPr>
+          <w:lang w:val="it-IT"/>
+        </w:rPr>
+        <w:t xml:space="preserve"> </w:t>
       </w:r>
       <w:r>
         <w:rPr>
@@ -425,7 +439,21 @@
         <w:rPr>
           <w:lang w:val="it-IT"/>
         </w:rPr>
-        <w:t xml:space="preserve"> ad </w:t>
+        <w:t xml:space="preserve"> </w:t>
+      </w:r>
+      <w:proofErr w:type="gramStart"/>
+      <w:r>
+        <w:rPr>
+          <w:lang w:val="it-IT"/>
+        </w:rPr>
+        <w:t>ad</w:t>
+      </w:r>
+      <w:proofErr w:type="gramEnd"/>
+      <w:r>
+        <w:rPr>
+          <w:lang w:val="it-IT"/>
+        </w:rPr>
+        <w:t xml:space="preserve"> </w:t>
       </w:r>
       <w:r>
         <w:rPr>
@@ -522,6 +550,7 @@
           <w:szCs w:val="16"/>
         </w:rPr>
       </w:pPr>
+      <w:proofErr w:type="gramStart"/>
       <w:r>
         <w:rPr>
           <w:color w:val="545454"/>
@@ -530,6 +559,7 @@
         </w:rPr>
         <w:t>fetch(</w:t>
       </w:r>
+      <w:proofErr w:type="gramEnd"/>
       <w:r>
         <w:rPr>
           <w:color w:val="008000"/>
@@ -572,6 +602,7 @@
           <w:szCs w:val="16"/>
         </w:rPr>
       </w:pPr>
+      <w:proofErr w:type="gramStart"/>
       <w:r>
         <w:rPr>
           <w:color w:val="545454"/>
@@ -588,6 +619,7 @@
         </w:rPr>
         <w:t>then</w:t>
       </w:r>
+      <w:proofErr w:type="gramEnd"/>
       <w:r>
         <w:rPr>
           <w:color w:val="545454"/>
@@ -647,6 +679,7 @@
         <w:t xml:space="preserve"> data = </w:t>
       </w:r>
       <w:proofErr w:type="spellStart"/>
+      <w:proofErr w:type="gramStart"/>
       <w:r>
         <w:rPr>
           <w:color w:val="545454"/>
@@ -656,6 +689,7 @@
         <w:t>response.json</w:t>
       </w:r>
       <w:proofErr w:type="spellEnd"/>
+      <w:proofErr w:type="gramEnd"/>
       <w:r>
         <w:rPr>
           <w:color w:val="545454"/>
@@ -728,7 +762,16 @@
           <w:sz w:val="16"/>
           <w:szCs w:val="16"/>
         </w:rPr>
-        <w:t>''</w:t>
+        <w:t>'</w:t>
+      </w:r>
+      <w:proofErr w:type="gramStart"/>
+      <w:r>
+        <w:rPr>
+          <w:color w:val="008000"/>
+          <w:sz w:val="16"/>
+          <w:szCs w:val="16"/>
+        </w:rPr>
+        <w:t>'</w:t>
       </w:r>
       <w:r>
         <w:rPr>
@@ -738,6 +781,7 @@
         </w:rPr>
         <w:t>;</w:t>
       </w:r>
+      <w:proofErr w:type="gramEnd"/>
     </w:p>
     <w:p>
       <w:pPr>
@@ -807,6 +851,7 @@
         <w:t xml:space="preserve"> = </w:t>
       </w:r>
       <w:proofErr w:type="spellStart"/>
+      <w:proofErr w:type="gramStart"/>
       <w:r>
         <w:rPr>
           <w:color w:val="545454"/>
@@ -816,6 +861,7 @@
         <w:t>document.querySelector</w:t>
       </w:r>
       <w:proofErr w:type="spellEnd"/>
+      <w:proofErr w:type="gramEnd"/>
       <w:r>
         <w:rPr>
           <w:color w:val="545454"/>
@@ -893,6 +939,7 @@
         <w:t xml:space="preserve">    </w:t>
       </w:r>
       <w:proofErr w:type="spellStart"/>
+      <w:proofErr w:type="gramStart"/>
       <w:r>
         <w:rPr>
           <w:color w:val="545454"/>
@@ -902,6 +949,7 @@
         <w:t>data.forEach</w:t>
       </w:r>
       <w:proofErr w:type="spellEnd"/>
+      <w:proofErr w:type="gramEnd"/>
       <w:r>
         <w:rPr>
           <w:color w:val="545454"/>
@@ -993,6 +1041,7 @@
         <w:t xml:space="preserve"> tr = </w:t>
       </w:r>
       <w:proofErr w:type="spellStart"/>
+      <w:proofErr w:type="gramStart"/>
       <w:r>
         <w:rPr>
           <w:color w:val="545454"/>
@@ -1002,6 +1051,7 @@
         <w:t>document.createElement</w:t>
       </w:r>
       <w:proofErr w:type="spellEnd"/>
+      <w:proofErr w:type="gramEnd"/>
       <w:r>
         <w:rPr>
           <w:color w:val="545454"/>
@@ -1061,6 +1111,7 @@
         <w:t xml:space="preserve">        </w:t>
       </w:r>
       <w:proofErr w:type="spellStart"/>
+      <w:proofErr w:type="gramStart"/>
       <w:r>
         <w:rPr>
           <w:color w:val="545454"/>
@@ -1070,6 +1121,7 @@
         <w:t>tr.textContent</w:t>
       </w:r>
       <w:proofErr w:type="spellEnd"/>
+      <w:proofErr w:type="gramEnd"/>
       <w:r>
         <w:rPr>
           <w:color w:val="545454"/>
@@ -1128,8 +1180,18 @@
           <w:sz w:val="16"/>
           <w:szCs w:val="16"/>
         </w:rPr>
-        <w:t>(tr);</w:t>
-      </w:r>
+        <w:t>(tr</w:t>
+      </w:r>
+      <w:proofErr w:type="gramStart"/>
+      <w:r>
+        <w:rPr>
+          <w:color w:val="545454"/>
+          <w:sz w:val="16"/>
+          <w:szCs w:val="16"/>
+        </w:rPr>
+        <w:t>);</w:t>
+      </w:r>
+      <w:proofErr w:type="gramEnd"/>
     </w:p>
     <w:p>
       <w:pPr>
@@ -1230,7 +1292,16 @@
           <w:sz w:val="16"/>
           <w:szCs w:val="16"/>
         </w:rPr>
-        <w:t>}).</w:t>
+        <w:t>}</w:t>
+      </w:r>
+      <w:proofErr w:type="gramStart"/>
+      <w:r>
+        <w:rPr>
+          <w:color w:val="545454"/>
+          <w:sz w:val="16"/>
+          <w:szCs w:val="16"/>
+        </w:rPr>
+        <w:t>).</w:t>
       </w:r>
       <w:r>
         <w:rPr>
@@ -1240,6 +1311,7 @@
         </w:rPr>
         <w:t>catch</w:t>
       </w:r>
+      <w:proofErr w:type="gramEnd"/>
       <w:r>
         <w:rPr>
           <w:color w:val="545454"/>
@@ -1280,8 +1352,18 @@
           <w:sz w:val="16"/>
           <w:szCs w:val="16"/>
         </w:rPr>
-        <w:t xml:space="preserve">    console.log(error);</w:t>
-      </w:r>
+        <w:t xml:space="preserve">    console.log(error</w:t>
+      </w:r>
+      <w:proofErr w:type="gramStart"/>
+      <w:r>
+        <w:rPr>
+          <w:color w:val="545454"/>
+          <w:sz w:val="16"/>
+          <w:szCs w:val="16"/>
+        </w:rPr>
+        <w:t>);</w:t>
+      </w:r>
+      <w:proofErr w:type="gramEnd"/>
     </w:p>
     <w:p>
       <w:pPr>
@@ -1715,8 +1797,16 @@
         <w:rPr>
           <w:lang w:val="it-IT"/>
         </w:rPr>
-        <w:t>@vue/cli-service</w:t>
-      </w:r>
+        <w:t>@vue/cli-</w:t>
+      </w:r>
+      <w:proofErr w:type="gramStart"/>
+      <w:r>
+        <w:rPr>
+          <w:lang w:val="it-IT"/>
+        </w:rPr>
+        <w:t>service</w:t>
+      </w:r>
+      <w:proofErr w:type="gramEnd"/>
       <w:r>
         <w:rPr>
           <w:lang w:val="it-IT"/>
@@ -1886,8 +1976,16 @@
         <w:rPr>
           <w:lang w:val="it-IT"/>
         </w:rPr>
-        <w:t>@vue/cli-plugin-router</w:t>
-      </w:r>
+        <w:t>@vue/cli-plugin-</w:t>
+      </w:r>
+      <w:proofErr w:type="gramStart"/>
+      <w:r>
+        <w:rPr>
+          <w:lang w:val="it-IT"/>
+        </w:rPr>
+        <w:t>router</w:t>
+      </w:r>
+      <w:proofErr w:type="gramEnd"/>
       <w:r>
         <w:rPr>
           <w:lang w:val="it-IT"/>
@@ -4796,7 +4894,21 @@
         <w:rPr>
           <w:lang w:val="it-IT"/>
         </w:rPr>
-        <w:t xml:space="preserve"> che si stanno utilizzando con il valore che si aveva quando tali istanza sono state create (prima del riavvio del server)</w:t>
+        <w:t xml:space="preserve"> che si stanno utilizzando con il valore che si aveva quando </w:t>
+      </w:r>
+      <w:proofErr w:type="gramStart"/>
+      <w:r>
+        <w:rPr>
+          <w:lang w:val="it-IT"/>
+        </w:rPr>
+        <w:t>tali istanza</w:t>
+      </w:r>
+      <w:proofErr w:type="gramEnd"/>
+      <w:r>
+        <w:rPr>
+          <w:lang w:val="it-IT"/>
+        </w:rPr>
+        <w:t xml:space="preserve"> sono state create (prima del riavvio del server)</w:t>
       </w:r>
       <w:r>
         <w:rPr>
@@ -4943,7 +5055,21 @@
         <w:rPr>
           <w:lang w:val="it-IT"/>
         </w:rPr>
-        <w:t xml:space="preserve"> Inoltre il client, al logout, cancella il token dalla memoria a disposizione del browser.</w:t>
+        <w:t xml:space="preserve"> </w:t>
+      </w:r>
+      <w:proofErr w:type="gramStart"/>
+      <w:r>
+        <w:rPr>
+          <w:lang w:val="it-IT"/>
+        </w:rPr>
+        <w:t>Inoltre</w:t>
+      </w:r>
+      <w:proofErr w:type="gramEnd"/>
+      <w:r>
+        <w:rPr>
+          <w:lang w:val="it-IT"/>
+        </w:rPr>
+        <w:t xml:space="preserve"> il client, al logout, cancella il token dalla memoria a disposizione del browser.</w:t>
       </w:r>
     </w:p>
     <w:p>
@@ -6512,13 +6638,23 @@
         </w:rPr>
         <w:t xml:space="preserve"> (definito in </w:t>
       </w:r>
-      <w:r>
-        <w:rPr>
-          <w:i/>
-          <w:iCs/>
-          <w:lang w:val="it-IT"/>
-        </w:rPr>
-        <w:t xml:space="preserve">data() </w:t>
+      <w:proofErr w:type="gramStart"/>
+      <w:r>
+        <w:rPr>
+          <w:i/>
+          <w:iCs/>
+          <w:lang w:val="it-IT"/>
+        </w:rPr>
+        <w:t>data(</w:t>
+      </w:r>
+      <w:proofErr w:type="gramEnd"/>
+      <w:r>
+        <w:rPr>
+          <w:i/>
+          <w:iCs/>
+          <w:lang w:val="it-IT"/>
+        </w:rPr>
+        <w:t xml:space="preserve">) </w:t>
       </w:r>
       <w:r>
         <w:rPr>
@@ -6847,13 +6983,23 @@
         </w:rPr>
         <w:t xml:space="preserve"> (in </w:t>
       </w:r>
-      <w:r>
-        <w:rPr>
-          <w:i/>
-          <w:iCs/>
-          <w:lang w:val="it-IT"/>
-        </w:rPr>
-        <w:t>data()</w:t>
+      <w:proofErr w:type="gramStart"/>
+      <w:r>
+        <w:rPr>
+          <w:i/>
+          <w:iCs/>
+          <w:lang w:val="it-IT"/>
+        </w:rPr>
+        <w:t>data(</w:t>
+      </w:r>
+      <w:proofErr w:type="gramEnd"/>
+      <w:r>
+        <w:rPr>
+          <w:i/>
+          <w:iCs/>
+          <w:lang w:val="it-IT"/>
+        </w:rPr>
+        <w:t>)</w:t>
       </w:r>
       <w:r>
         <w:rPr>
@@ -7122,7 +7268,21 @@
         <w:rPr>
           <w:lang w:val="it-IT"/>
         </w:rPr>
-        <w:t xml:space="preserve"> viene notificato con un email all’indirizzo specificato.</w:t>
+        <w:t xml:space="preserve"> viene notificato con un </w:t>
+      </w:r>
+      <w:proofErr w:type="gramStart"/>
+      <w:r>
+        <w:rPr>
+          <w:lang w:val="it-IT"/>
+        </w:rPr>
+        <w:t>email</w:t>
+      </w:r>
+      <w:proofErr w:type="gramEnd"/>
+      <w:r>
+        <w:rPr>
+          <w:lang w:val="it-IT"/>
+        </w:rPr>
+        <w:t xml:space="preserve"> all’indirizzo specificato.</w:t>
       </w:r>
     </w:p>
     <w:p>
@@ -7787,13 +7947,23 @@
         </w:rPr>
         <w:t xml:space="preserve"> (per il contenuto, in seguito convertito in </w:t>
       </w:r>
-      <w:r>
-        <w:rPr>
-          <w:i/>
-          <w:iCs/>
-          <w:lang w:val="it-IT"/>
-        </w:rPr>
-        <w:t>byte[]</w:t>
+      <w:proofErr w:type="gramStart"/>
+      <w:r>
+        <w:rPr>
+          <w:i/>
+          <w:iCs/>
+          <w:lang w:val="it-IT"/>
+        </w:rPr>
+        <w:t>byte[</w:t>
+      </w:r>
+      <w:proofErr w:type="gramEnd"/>
+      <w:r>
+        <w:rPr>
+          <w:i/>
+          <w:iCs/>
+          <w:lang w:val="it-IT"/>
+        </w:rPr>
+        <w:t>]</w:t>
       </w:r>
       <w:r>
         <w:rPr>
@@ -7890,13 +8060,23 @@
         <w:t xml:space="preserve"> </w:t>
       </w:r>
       <w:proofErr w:type="spellStart"/>
-      <w:r>
-        <w:rPr>
-          <w:i/>
-          <w:iCs/>
-          <w:lang w:val="it-IT"/>
-        </w:rPr>
-        <w:t>org.glassfish.jersey.media:jersey-media-multipart</w:t>
+      <w:proofErr w:type="gramStart"/>
+      <w:r>
+        <w:rPr>
+          <w:i/>
+          <w:iCs/>
+          <w:lang w:val="it-IT"/>
+        </w:rPr>
+        <w:t>org.glassfish</w:t>
+      </w:r>
+      <w:proofErr w:type="gramEnd"/>
+      <w:r>
+        <w:rPr>
+          <w:i/>
+          <w:iCs/>
+          <w:lang w:val="it-IT"/>
+        </w:rPr>
+        <w:t>.jersey.media:jersey-media-multipart</w:t>
       </w:r>
       <w:proofErr w:type="spellEnd"/>
       <w:r>
@@ -8048,7 +8228,14 @@
         <w:rPr>
           <w:lang w:val="it-IT"/>
         </w:rPr>
-        <w:t>. Il client si occupa sia della richiesta (asincrona) del documento sia del download (si è preso esempio da</w:t>
+        <w:t xml:space="preserve">. Il client si occupa sia della richiesta (asincrona) del documento sia del download (si è preso esempio </w:t>
+      </w:r>
+      <w:proofErr w:type="gramStart"/>
+      <w:r>
+        <w:rPr>
+          <w:lang w:val="it-IT"/>
+        </w:rPr>
+        <w:t>da</w:t>
       </w:r>
       <w:r>
         <w:rPr>
@@ -8060,7 +8247,14 @@
         <w:rPr>
           <w:lang w:val="it-IT"/>
         </w:rPr>
-        <w:t xml:space="preserve"> ).</w:t>
+        <w:t xml:space="preserve"> )</w:t>
+      </w:r>
+      <w:proofErr w:type="gramEnd"/>
+      <w:r>
+        <w:rPr>
+          <w:lang w:val="it-IT"/>
+        </w:rPr>
+        <w:t>.</w:t>
       </w:r>
     </w:p>
     <w:p>
@@ -8150,7 +8344,21 @@
         <w:rPr>
           <w:lang w:val="it-IT"/>
         </w:rPr>
-        <w:t xml:space="preserve">Mappa { hashtag =&gt; [ </w:t>
+        <w:t xml:space="preserve">Mappa </w:t>
+      </w:r>
+      <w:proofErr w:type="gramStart"/>
+      <w:r>
+        <w:rPr>
+          <w:lang w:val="it-IT"/>
+        </w:rPr>
+        <w:t>{ hashtag</w:t>
+      </w:r>
+      <w:proofErr w:type="gramEnd"/>
+      <w:r>
+        <w:rPr>
+          <w:lang w:val="it-IT"/>
+        </w:rPr>
+        <w:t xml:space="preserve"> =&gt; [ </w:t>
       </w:r>
       <w:r>
         <w:rPr>
@@ -8178,7 +8386,14 @@
         <w:rPr>
           <w:lang w:val="it-IT"/>
         </w:rPr>
-        <w:t xml:space="preserve">Mappa { </w:t>
+        <w:t xml:space="preserve">Mappa </w:t>
+      </w:r>
+      <w:proofErr w:type="gramStart"/>
+      <w:r>
+        <w:rPr>
+          <w:lang w:val="it-IT"/>
+        </w:rPr>
+        <w:t xml:space="preserve">{ </w:t>
       </w:r>
       <w:proofErr w:type="spellStart"/>
       <w:r>
@@ -8188,6 +8403,7 @@
         <w:t>idDocumento</w:t>
       </w:r>
       <w:proofErr w:type="spellEnd"/>
+      <w:proofErr w:type="gramEnd"/>
       <w:r>
         <w:rPr>
           <w:lang w:val="it-IT"/>
@@ -8379,7 +8595,23 @@
           <w:highlight w:val="yellow"/>
           <w:lang w:val="it-IT"/>
         </w:rPr>
-        <w:t xml:space="preserve"> con solo gli identificativi dei C</w:t>
+        <w:t xml:space="preserve"> con solo gli identificativi </w:t>
+      </w:r>
+      <w:proofErr w:type="gramStart"/>
+      <w:r>
+        <w:rPr>
+          <w:highlight w:val="yellow"/>
+          <w:lang w:val="it-IT"/>
+        </w:rPr>
+        <w:t>dei</w:t>
+      </w:r>
+      <w:proofErr w:type="gramEnd"/>
+      <w:r>
+        <w:rPr>
+          <w:highlight w:val="yellow"/>
+          <w:lang w:val="it-IT"/>
+        </w:rPr>
+        <w:t xml:space="preserve"> C</w:t>
       </w:r>
       <w:r>
         <w:rPr>
@@ -8648,7 +8880,21 @@
         <w:rPr>
           <w:lang w:val="it-IT"/>
         </w:rPr>
-        <w:t xml:space="preserve"> sia già registrato (se si, allora la procedura termina e non sono necessari ulteriori accessi al database);</w:t>
+        <w:t xml:space="preserve"> sia già registrato (se </w:t>
+      </w:r>
+      <w:proofErr w:type="gramStart"/>
+      <w:r>
+        <w:rPr>
+          <w:lang w:val="it-IT"/>
+        </w:rPr>
+        <w:t>si</w:t>
+      </w:r>
+      <w:proofErr w:type="gramEnd"/>
+      <w:r>
+        <w:rPr>
+          <w:lang w:val="it-IT"/>
+        </w:rPr>
+        <w:t>, allora la procedura termina e non sono necessari ulteriori accessi al database);</w:t>
       </w:r>
     </w:p>
     <w:p>
@@ -8662,11 +8908,19 @@
           <w:lang w:val="it-IT"/>
         </w:rPr>
       </w:pPr>
-      <w:r>
-        <w:rPr>
-          <w:lang w:val="it-IT"/>
-        </w:rPr>
-        <w:t>2 accessi in scrittura: uno per memorizzare le informazioni dell’Attore, l’altro per aggiungere le sue credenziali nel Authentication database (si tratta di entità</w:t>
+      <w:proofErr w:type="gramStart"/>
+      <w:r>
+        <w:rPr>
+          <w:lang w:val="it-IT"/>
+        </w:rPr>
+        <w:t>2</w:t>
+      </w:r>
+      <w:proofErr w:type="gramEnd"/>
+      <w:r>
+        <w:rPr>
+          <w:lang w:val="it-IT"/>
+        </w:rPr>
+        <w:t xml:space="preserve"> accessi in scrittura: uno per memorizzare le informazioni dell’Attore, l’altro per aggiungere le sue credenziali nel Authentication database (si tratta di entità</w:t>
       </w:r>
       <w:r>
         <w:rPr>
@@ -8774,8 +9028,17 @@
           <w:highlight w:val="yellow"/>
           <w:lang w:val="it-IT"/>
         </w:rPr>
-        <w:t xml:space="preserve"> accessi al database per: … .</w:t>
-      </w:r>
+        <w:t xml:space="preserve"> accessi al database per: </w:t>
+      </w:r>
+      <w:proofErr w:type="gramStart"/>
+      <w:r>
+        <w:rPr>
+          <w:highlight w:val="yellow"/>
+          <w:lang w:val="it-IT"/>
+        </w:rPr>
+        <w:t>… .</w:t>
+      </w:r>
+      <w:proofErr w:type="gramEnd"/>
     </w:p>
     <w:p>
       <w:pPr>
@@ -8874,7 +9137,21 @@
         <w:rPr>
           <w:lang w:val="it-IT"/>
         </w:rPr>
-        <w:t xml:space="preserve"> Il numero di email inviate viene conteggiato da Google ai fini della fatturazione come descritto in </w:t>
+        <w:t xml:space="preserve"> Il numero di </w:t>
+      </w:r>
+      <w:proofErr w:type="gramStart"/>
+      <w:r>
+        <w:rPr>
+          <w:lang w:val="it-IT"/>
+        </w:rPr>
+        <w:t>email</w:t>
+      </w:r>
+      <w:proofErr w:type="gramEnd"/>
+      <w:r>
+        <w:rPr>
+          <w:lang w:val="it-IT"/>
+        </w:rPr>
+        <w:t xml:space="preserve"> inviate viene conteggiato da Google ai fini della fatturazione come descritto in </w:t>
       </w:r>
       <w:hyperlink r:id="rId18" w:anchor="Mail" w:history="1">
         <w:r>
@@ -8979,7 +9256,16 @@
           <w:iCs/>
           <w:lang w:val="it-IT"/>
         </w:rPr>
-        <w:t>package *.</w:t>
+        <w:t xml:space="preserve">package </w:t>
+      </w:r>
+      <w:proofErr w:type="gramStart"/>
+      <w:r>
+        <w:rPr>
+          <w:i/>
+          <w:iCs/>
+          <w:lang w:val="it-IT"/>
+        </w:rPr>
+        <w:t>*.</w:t>
       </w:r>
       <w:proofErr w:type="spellStart"/>
       <w:r>
@@ -8991,6 +9277,7 @@
         <w:t>utils</w:t>
       </w:r>
       <w:proofErr w:type="spellEnd"/>
+      <w:proofErr w:type="gramEnd"/>
       <w:r>
         <w:rPr>
           <w:lang w:val="it-IT"/>
@@ -9405,7 +9692,21 @@
         <w:rPr>
           <w:lang w:val="it-IT"/>
         </w:rPr>
-        <w:t>): in questo modo è possibile gestire le immagini come stringhe. Ciò è possibile assumendo che un’immagine “logo” abbia  una dimensione molto contenuta.</w:t>
+        <w:t xml:space="preserve">): in questo modo è possibile gestire le immagini come stringhe. Ciò è possibile assumendo che un’immagine “logo” </w:t>
+      </w:r>
+      <w:proofErr w:type="gramStart"/>
+      <w:r>
+        <w:rPr>
+          <w:lang w:val="it-IT"/>
+        </w:rPr>
+        <w:t>abbia  una</w:t>
+      </w:r>
+      <w:proofErr w:type="gramEnd"/>
+      <w:r>
+        <w:rPr>
+          <w:lang w:val="it-IT"/>
+        </w:rPr>
+        <w:t xml:space="preserve"> dimensione molto contenuta.</w:t>
       </w:r>
       <w:r>
         <w:rPr>
@@ -9975,6 +10276,7 @@
         </w:rPr>
         <w:t xml:space="preserve">   </w:t>
       </w:r>
+      <w:proofErr w:type="gramStart"/>
       <w:r>
         <w:rPr>
           <w:rFonts w:ascii="Courier New" w:hAnsi="Courier New" w:cs="Courier New"/>
@@ -10012,7 +10314,17 @@
           <w:sz w:val="20"/>
           <w:szCs w:val="20"/>
         </w:rPr>
-        <w:t>org.glassfish.jersey.core</w:t>
+        <w:t>org.glassfish.jersey</w:t>
+      </w:r>
+      <w:proofErr w:type="gramEnd"/>
+      <w:r>
+        <w:rPr>
+          <w:rFonts w:ascii="Courier New" w:hAnsi="Courier New" w:cs="Courier New"/>
+          <w:color w:val="545454"/>
+          <w:sz w:val="20"/>
+          <w:szCs w:val="20"/>
+        </w:rPr>
+        <w:t>.core</w:t>
       </w:r>
       <w:proofErr w:type="spellEnd"/>
       <w:r>
@@ -10845,7 +11157,21 @@
         <w:rPr>
           <w:lang w:val="it-IT"/>
         </w:rPr>
-        <w:t xml:space="preserve"> Se nell’istante dell’aggiornamento il numero di documenti noti al client coincide con il numero di documenti noti al server, allora il server risponde con NOT_MODIFIED. Potrebbe succedere che tra due istanti successivi un documento modifichi la sua anteprima (tale modifica non verrà mostrata all’utente a meno che non ricarichi la pagina) o che un documento venga eliminato ed un altro aggiunto: in questo caso il server penserà che non ci sono modifiche e la modifica non si propagherà sul client (aggiornando il componente, la modifica apparirà).</w:t>
+        <w:t xml:space="preserve"> Se nell’istante dell’aggiornamento il numero di documenti noti al client coincide con il numero di documenti noti al server, allora il server risponde con NOT_MODIFIED. Potrebbe succedere che tra due istanti successivi un documento modifichi la sua anteprima (tale modifica non verrà mostrata all’utente a meno che non ricarichi la pagina) o che un documento venga eliminato ed un altro aggiunto: in questo caso il server penserà che </w:t>
+      </w:r>
+      <w:proofErr w:type="gramStart"/>
+      <w:r>
+        <w:rPr>
+          <w:lang w:val="it-IT"/>
+        </w:rPr>
+        <w:t>non ci sono</w:t>
+      </w:r>
+      <w:proofErr w:type="gramEnd"/>
+      <w:r>
+        <w:rPr>
+          <w:lang w:val="it-IT"/>
+        </w:rPr>
+        <w:t xml:space="preserve"> modifiche e la modifica non si propagherà sul client (aggiornando il componente, la modifica apparirà).</w:t>
       </w:r>
     </w:p>
     <w:p>
@@ -11464,7 +11790,21 @@
         <w:rPr>
           <w:lang w:val="it-IT"/>
         </w:rPr>
-        <w:t>(anche se stesso)</w:t>
+        <w:t xml:space="preserve">(anche </w:t>
+      </w:r>
+      <w:proofErr w:type="gramStart"/>
+      <w:r>
+        <w:rPr>
+          <w:lang w:val="it-IT"/>
+        </w:rPr>
+        <w:t>se</w:t>
+      </w:r>
+      <w:proofErr w:type="gramEnd"/>
+      <w:r>
+        <w:rPr>
+          <w:lang w:val="it-IT"/>
+        </w:rPr>
+        <w:t xml:space="preserve"> stesso)</w:t>
       </w:r>
       <w:r>
         <w:rPr>
@@ -11491,6 +11831,507 @@
         <w:rPr>
           <w:lang w:val="it-IT"/>
         </w:rPr>
+        <w:t>Serializzazione JSON</w:t>
+      </w:r>
+    </w:p>
+    <w:p>
+      <w:pPr>
+        <w:rPr>
+          <w:lang w:val="it-IT"/>
+        </w:rPr>
+      </w:pPr>
+      <w:r>
+        <w:rPr>
+          <w:lang w:val="it-IT"/>
+        </w:rPr>
+        <w:t>Quando i servizi esposti dal server restituiscono un oggetto in formato JSON, la serializzazione viene eseguita da JAX-RS che, nel caso di classi derivate (ereditarietà), provvede ad aggiungere un attributo “</w:t>
+      </w:r>
+      <w:proofErr w:type="spellStart"/>
+      <w:r>
+        <w:rPr>
+          <w:i/>
+          <w:iCs/>
+          <w:lang w:val="it-IT"/>
+        </w:rPr>
+        <w:t>type</w:t>
+      </w:r>
+      <w:proofErr w:type="spellEnd"/>
+      <w:r>
+        <w:rPr>
+          <w:lang w:val="it-IT"/>
+        </w:rPr>
+        <w:t>” il cui valore è il nome della classe derivata di appartenenza dell’oggetto serializzato, scritta in minuscolo.</w:t>
+      </w:r>
+    </w:p>
+    <w:p>
+      <w:pPr>
+        <w:pStyle w:val="Titolo1"/>
+        <w:rPr>
+          <w:lang w:val="it-IT"/>
+        </w:rPr>
+      </w:pPr>
+      <w:r>
+        <w:rPr>
+          <w:lang w:val="it-IT"/>
+        </w:rPr>
+        <w:t xml:space="preserve">Logo degli </w:t>
+      </w:r>
+      <w:proofErr w:type="spellStart"/>
+      <w:r>
+        <w:rPr>
+          <w:lang w:val="it-IT"/>
+        </w:rPr>
+        <w:t>Uploader</w:t>
+      </w:r>
+      <w:proofErr w:type="spellEnd"/>
+    </w:p>
+    <w:p>
+      <w:pPr>
+        <w:rPr>
+          <w:lang w:val="it-IT"/>
+        </w:rPr>
+      </w:pPr>
+      <w:r>
+        <w:rPr>
+          <w:lang w:val="it-IT"/>
+        </w:rPr>
+        <w:t xml:space="preserve">Il logo degli </w:t>
+      </w:r>
+      <w:proofErr w:type="spellStart"/>
+      <w:r>
+        <w:rPr>
+          <w:lang w:val="it-IT"/>
+        </w:rPr>
+        <w:t>Uploader</w:t>
+      </w:r>
+      <w:proofErr w:type="spellEnd"/>
+      <w:r>
+        <w:rPr>
+          <w:lang w:val="it-IT"/>
+        </w:rPr>
+        <w:t xml:space="preserve"> viene restituito ai client dopo che questi ne fanno richiesta: l’uri a cui richiedere il logo è l’attributo </w:t>
+      </w:r>
+      <w:proofErr w:type="spellStart"/>
+      <w:r>
+        <w:rPr>
+          <w:i/>
+          <w:iCs/>
+          <w:lang w:val="it-IT"/>
+        </w:rPr>
+        <w:t>src</w:t>
+      </w:r>
+      <w:proofErr w:type="spellEnd"/>
+      <w:r>
+        <w:rPr>
+          <w:lang w:val="it-IT"/>
+        </w:rPr>
+        <w:t xml:space="preserve"> di un elemento HTML di tipo </w:t>
+      </w:r>
+      <w:proofErr w:type="spellStart"/>
+      <w:r>
+        <w:rPr>
+          <w:i/>
+          <w:iCs/>
+          <w:lang w:val="it-IT"/>
+        </w:rPr>
+        <w:t>img</w:t>
+      </w:r>
+      <w:proofErr w:type="spellEnd"/>
+      <w:r>
+        <w:rPr>
+          <w:lang w:val="it-IT"/>
+        </w:rPr>
+        <w:t xml:space="preserve">. Poiché il logo di un </w:t>
+      </w:r>
+      <w:proofErr w:type="spellStart"/>
+      <w:r>
+        <w:rPr>
+          <w:i/>
+          <w:iCs/>
+          <w:lang w:val="it-IT"/>
+        </w:rPr>
+        <w:t>Uploader</w:t>
+      </w:r>
+      <w:proofErr w:type="spellEnd"/>
+      <w:r>
+        <w:rPr>
+          <w:lang w:val="it-IT"/>
+        </w:rPr>
+        <w:t xml:space="preserve"> è una proprietà modificabile e poiché si desidera vedere le modifiche immediatamente dopo averle effettuate, per evitare fenomeni di cache indesiderati</w:t>
+      </w:r>
+      <w:r>
+        <w:rPr>
+          <w:lang w:val="it-IT"/>
+        </w:rPr>
+        <w:t xml:space="preserve"> e per forzare il browser a richiedere il nuovo logo appena modificato</w:t>
+      </w:r>
+      <w:r>
+        <w:rPr>
+          <w:lang w:val="it-IT"/>
+        </w:rPr>
+        <w:t xml:space="preserve">, l’uri a cui richiedere l’immagine logo (cioè l’attributo </w:t>
+      </w:r>
+      <w:proofErr w:type="spellStart"/>
+      <w:r>
+        <w:rPr>
+          <w:i/>
+          <w:iCs/>
+          <w:lang w:val="it-IT"/>
+        </w:rPr>
+        <w:t>src</w:t>
+      </w:r>
+      <w:proofErr w:type="spellEnd"/>
+      <w:r>
+        <w:rPr>
+          <w:lang w:val="it-IT"/>
+        </w:rPr>
+        <w:t>) è stato così costruito:</w:t>
+      </w:r>
+    </w:p>
+    <w:p>
+      <w:pPr>
+        <w:shd w:val="clear" w:color="auto" w:fill="2B2B2B"/>
+        <w:tabs>
+          <w:tab w:val="left" w:pos="916"/>
+          <w:tab w:val="left" w:pos="1832"/>
+          <w:tab w:val="left" w:pos="2748"/>
+          <w:tab w:val="left" w:pos="3664"/>
+          <w:tab w:val="left" w:pos="4580"/>
+          <w:tab w:val="left" w:pos="5496"/>
+          <w:tab w:val="left" w:pos="6412"/>
+          <w:tab w:val="left" w:pos="7328"/>
+          <w:tab w:val="left" w:pos="8244"/>
+          <w:tab w:val="left" w:pos="9160"/>
+          <w:tab w:val="left" w:pos="10076"/>
+          <w:tab w:val="left" w:pos="10992"/>
+          <w:tab w:val="left" w:pos="11908"/>
+          <w:tab w:val="left" w:pos="12824"/>
+          <w:tab w:val="left" w:pos="13740"/>
+          <w:tab w:val="left" w:pos="14656"/>
+        </w:tabs>
+        <w:spacing w:after="0" w:line="240" w:lineRule="auto"/>
+        <w:rPr>
+          <w:rFonts w:ascii="JetBrains Mono" w:eastAsia="Times New Roman" w:hAnsi="JetBrains Mono" w:cs="Courier New"/>
+          <w:color w:val="A9B7C6"/>
+          <w:sz w:val="20"/>
+          <w:szCs w:val="20"/>
+        </w:rPr>
+      </w:pPr>
+      <w:r>
+        <w:rPr>
+          <w:rFonts w:ascii="JetBrains Mono" w:eastAsia="Times New Roman" w:hAnsi="JetBrains Mono" w:cs="Courier New"/>
+          <w:i/>
+          <w:iCs/>
+          <w:color w:val="00B0F0"/>
+          <w:sz w:val="20"/>
+          <w:szCs w:val="20"/>
+          <w:lang w:val="it-IT"/>
+        </w:rPr>
+        <w:t xml:space="preserve">   </w:t>
+      </w:r>
+      <w:proofErr w:type="spellStart"/>
+      <w:r>
+        <w:rPr>
+          <w:rFonts w:ascii="JetBrains Mono" w:eastAsia="Times New Roman" w:hAnsi="JetBrains Mono" w:cs="Courier New"/>
+          <w:color w:val="FFFFFF" w:themeColor="background1"/>
+          <w:sz w:val="20"/>
+          <w:szCs w:val="20"/>
+        </w:rPr>
+        <w:t>src</w:t>
+      </w:r>
+      <w:proofErr w:type="spellEnd"/>
+      <w:proofErr w:type="gramStart"/>
+      <w:r>
+        <w:rPr>
+          <w:rFonts w:ascii="JetBrains Mono" w:eastAsia="Times New Roman" w:hAnsi="JetBrains Mono" w:cs="Courier New"/>
+          <w:color w:val="FFFFFF" w:themeColor="background1"/>
+          <w:sz w:val="20"/>
+          <w:szCs w:val="20"/>
+        </w:rPr>
+        <w:t>=”</w:t>
+      </w:r>
+      <w:proofErr w:type="spellStart"/>
+      <w:r>
+        <w:rPr>
+          <w:rFonts w:ascii="JetBrains Mono" w:eastAsia="Times New Roman" w:hAnsi="JetBrains Mono" w:cs="Courier New"/>
+          <w:i/>
+          <w:iCs/>
+          <w:color w:val="00B0F0"/>
+          <w:sz w:val="20"/>
+          <w:szCs w:val="20"/>
+        </w:rPr>
+        <w:t>uriImaggineLogo</w:t>
+      </w:r>
+      <w:proofErr w:type="spellEnd"/>
+      <w:proofErr w:type="gramEnd"/>
+      <w:r>
+        <w:rPr>
+          <w:rFonts w:ascii="JetBrains Mono" w:eastAsia="Times New Roman" w:hAnsi="JetBrains Mono" w:cs="Courier New"/>
+          <w:color w:val="9876AA"/>
+          <w:sz w:val="20"/>
+          <w:szCs w:val="20"/>
+        </w:rPr>
+        <w:t xml:space="preserve"> </w:t>
+      </w:r>
+      <w:r>
+        <w:rPr>
+          <w:rFonts w:ascii="JetBrains Mono" w:eastAsia="Times New Roman" w:hAnsi="JetBrains Mono" w:cs="Courier New"/>
+          <w:color w:val="A9B7C6"/>
+          <w:sz w:val="20"/>
+          <w:szCs w:val="20"/>
+        </w:rPr>
+        <w:t xml:space="preserve">+ </w:t>
+      </w:r>
+      <w:r>
+        <w:rPr>
+          <w:rFonts w:ascii="JetBrains Mono" w:eastAsia="Times New Roman" w:hAnsi="JetBrains Mono" w:cs="Courier New"/>
+          <w:color w:val="6A8759"/>
+          <w:sz w:val="20"/>
+          <w:szCs w:val="20"/>
+        </w:rPr>
+        <w:t xml:space="preserve">'?' </w:t>
+      </w:r>
+      <w:r>
+        <w:rPr>
+          <w:rFonts w:ascii="JetBrains Mono" w:eastAsia="Times New Roman" w:hAnsi="JetBrains Mono" w:cs="Courier New"/>
+          <w:color w:val="A9B7C6"/>
+          <w:sz w:val="20"/>
+          <w:szCs w:val="20"/>
+        </w:rPr>
+        <w:t xml:space="preserve">+ </w:t>
+      </w:r>
+      <w:r>
+        <w:rPr>
+          <w:rFonts w:ascii="JetBrains Mono" w:eastAsia="Times New Roman" w:hAnsi="JetBrains Mono" w:cs="Courier New"/>
+          <w:color w:val="CC7832"/>
+          <w:sz w:val="20"/>
+          <w:szCs w:val="20"/>
+        </w:rPr>
+        <w:t xml:space="preserve">new </w:t>
+      </w:r>
+      <w:r>
+        <w:rPr>
+          <w:rFonts w:ascii="JetBrains Mono" w:eastAsia="Times New Roman" w:hAnsi="JetBrains Mono" w:cs="Courier New"/>
+          <w:b/>
+          <w:bCs/>
+          <w:i/>
+          <w:iCs/>
+          <w:color w:val="9876AA"/>
+          <w:sz w:val="20"/>
+          <w:szCs w:val="20"/>
+        </w:rPr>
+        <w:t>Date</w:t>
+      </w:r>
+      <w:r>
+        <w:rPr>
+          <w:rFonts w:ascii="JetBrains Mono" w:eastAsia="Times New Roman" w:hAnsi="JetBrains Mono" w:cs="Courier New"/>
+          <w:color w:val="A9B7C6"/>
+          <w:sz w:val="20"/>
+          <w:szCs w:val="20"/>
+        </w:rPr>
+        <w:t>().</w:t>
+      </w:r>
+      <w:proofErr w:type="spellStart"/>
+      <w:r>
+        <w:rPr>
+          <w:rFonts w:ascii="JetBrains Mono" w:eastAsia="Times New Roman" w:hAnsi="JetBrains Mono" w:cs="Courier New"/>
+          <w:color w:val="FFC66D"/>
+          <w:sz w:val="20"/>
+          <w:szCs w:val="20"/>
+        </w:rPr>
+        <w:t>getTime</w:t>
+      </w:r>
+      <w:proofErr w:type="spellEnd"/>
+      <w:r>
+        <w:rPr>
+          <w:rFonts w:ascii="JetBrains Mono" w:eastAsia="Times New Roman" w:hAnsi="JetBrains Mono" w:cs="Courier New"/>
+          <w:color w:val="A9B7C6"/>
+          <w:sz w:val="20"/>
+          <w:szCs w:val="20"/>
+        </w:rPr>
+        <w:t>()</w:t>
+      </w:r>
+      <w:r>
+        <w:rPr>
+          <w:rFonts w:ascii="JetBrains Mono" w:eastAsia="Times New Roman" w:hAnsi="JetBrains Mono" w:cs="Courier New"/>
+          <w:color w:val="FFFFFF" w:themeColor="background1"/>
+          <w:sz w:val="20"/>
+          <w:szCs w:val="20"/>
+        </w:rPr>
+        <w:t>”</w:t>
+      </w:r>
+    </w:p>
+    <w:p>
+      <w:pPr>
+        <w:rPr>
+          <w:lang w:val="it-IT"/>
+        </w:rPr>
+      </w:pPr>
+      <w:r>
+        <w:rPr>
+          <w:lang w:val="it-IT"/>
+        </w:rPr>
+        <w:t>In questo modo, l</w:t>
+      </w:r>
+      <w:r>
+        <w:rPr>
+          <w:lang w:val="it-IT"/>
+        </w:rPr>
+        <w:t xml:space="preserve">e richieste faranno riferimento allo stesso servizio del server, ma avranno delle </w:t>
+      </w:r>
+      <w:r>
+        <w:rPr>
+          <w:i/>
+          <w:iCs/>
+          <w:lang w:val="it-IT"/>
+        </w:rPr>
+        <w:t>query stringhe</w:t>
+      </w:r>
+      <w:r>
+        <w:rPr>
+          <w:lang w:val="it-IT"/>
+        </w:rPr>
+        <w:t xml:space="preserve"> che permettono alle modifiche di propagarsi con effetto immediato ogni volta che il logo viene modificato (in particolare, in questa applicazione la modifica del logo viene segnalata tramite la generazione dell’evento </w:t>
+      </w:r>
+      <w:r>
+        <w:rPr>
+          <w:i/>
+          <w:iCs/>
+          <w:lang w:val="it-IT"/>
+        </w:rPr>
+        <w:t>logo-attore-modificato</w:t>
+      </w:r>
+      <w:r>
+        <w:rPr>
+          <w:lang w:val="it-IT"/>
+        </w:rPr>
+        <w:t xml:space="preserve">: il componente </w:t>
+      </w:r>
+      <w:proofErr w:type="spellStart"/>
+      <w:r>
+        <w:rPr>
+          <w:lang w:val="it-IT"/>
+        </w:rPr>
+        <w:t>Vue</w:t>
+      </w:r>
+      <w:proofErr w:type="spellEnd"/>
+      <w:r>
+        <w:rPr>
+          <w:lang w:val="it-IT"/>
+        </w:rPr>
+        <w:t xml:space="preserve"> preposto a mostrare il logo dell’</w:t>
+      </w:r>
+      <w:proofErr w:type="spellStart"/>
+      <w:r>
+        <w:rPr>
+          <w:i/>
+          <w:iCs/>
+          <w:lang w:val="it-IT"/>
+        </w:rPr>
+        <w:t>Uploader</w:t>
+      </w:r>
+      <w:proofErr w:type="spellEnd"/>
+      <w:r>
+        <w:rPr>
+          <w:lang w:val="it-IT"/>
+        </w:rPr>
+        <w:t xml:space="preserve">, quando riceve tale evento, modificherà la </w:t>
+      </w:r>
+      <w:r>
+        <w:rPr>
+          <w:i/>
+          <w:iCs/>
+          <w:lang w:val="it-IT"/>
+        </w:rPr>
+        <w:t xml:space="preserve">query </w:t>
+      </w:r>
+      <w:proofErr w:type="spellStart"/>
+      <w:r>
+        <w:rPr>
+          <w:i/>
+          <w:iCs/>
+          <w:lang w:val="it-IT"/>
+        </w:rPr>
+        <w:t>string</w:t>
+      </w:r>
+      <w:proofErr w:type="spellEnd"/>
+      <w:r>
+        <w:rPr>
+          <w:i/>
+          <w:iCs/>
+          <w:lang w:val="it-IT"/>
+        </w:rPr>
+        <w:t xml:space="preserve"> </w:t>
+      </w:r>
+      <w:r>
+        <w:rPr>
+          <w:lang w:val="it-IT"/>
+        </w:rPr>
+        <w:t xml:space="preserve">come spiegato sopra, provocando la richiesta </w:t>
+      </w:r>
+      <w:r>
+        <w:rPr>
+          <w:lang w:val="it-IT"/>
+        </w:rPr>
+        <w:t>del</w:t>
+      </w:r>
+      <w:r>
+        <w:rPr>
+          <w:lang w:val="it-IT"/>
+        </w:rPr>
+        <w:t xml:space="preserve"> nuovo logo – infatti il valore </w:t>
+      </w:r>
+      <w:r>
+        <w:rPr>
+          <w:i/>
+          <w:iCs/>
+          <w:lang w:val="it-IT"/>
+        </w:rPr>
+        <w:t>new Date().</w:t>
+      </w:r>
+      <w:proofErr w:type="spellStart"/>
+      <w:r>
+        <w:rPr>
+          <w:i/>
+          <w:iCs/>
+          <w:lang w:val="it-IT"/>
+        </w:rPr>
+        <w:t>getTime</w:t>
+      </w:r>
+      <w:proofErr w:type="spellEnd"/>
+      <w:r>
+        <w:rPr>
+          <w:i/>
+          <w:iCs/>
+          <w:lang w:val="it-IT"/>
+        </w:rPr>
+        <w:t>()</w:t>
+      </w:r>
+      <w:r>
+        <w:rPr>
+          <w:lang w:val="it-IT"/>
+        </w:rPr>
+        <w:t xml:space="preserve"> è diverso ad ogni istante).</w:t>
+      </w:r>
+    </w:p>
+    <w:p>
+      <w:pPr>
+        <w:rPr>
+          <w:lang w:val="it-IT"/>
+        </w:rPr>
+      </w:pPr>
+    </w:p>
+    <w:p>
+      <w:pPr>
+        <w:pStyle w:val="Titolo1"/>
+        <w:rPr>
+          <w:lang w:val="it-IT"/>
+        </w:rPr>
+      </w:pPr>
+      <w:r>
+        <w:rPr>
+          <w:lang w:val="it-IT"/>
+        </w:rPr>
         <w:t>Disclaimer</w:t>
       </w:r>
     </w:p>
@@ -11662,73 +12503,6 @@
           <w:lang w:val="it-IT"/>
         </w:rPr>
       </w:pPr>
-    </w:p>
-    <w:p>
-      <w:pPr>
-        <w:pStyle w:val="Titolo1"/>
-        <w:rPr>
-          <w:lang w:val="it-IT"/>
-        </w:rPr>
-      </w:pPr>
-      <w:r>
-        <w:rPr>
-          <w:lang w:val="it-IT"/>
-        </w:rPr>
-        <w:t>Serializzazione JSON</w:t>
-      </w:r>
-    </w:p>
-    <w:p>
-      <w:pPr>
-        <w:rPr>
-          <w:lang w:val="it-IT"/>
-        </w:rPr>
-      </w:pPr>
-      <w:r>
-        <w:rPr>
-          <w:lang w:val="it-IT"/>
-        </w:rPr>
-        <w:t>Quando i servizi esposti dal server restituiscono un oggetto in formato JSON, la serializzazione viene eseguita da JAX-RS che</w:t>
-      </w:r>
-      <w:r>
-        <w:rPr>
-          <w:lang w:val="it-IT"/>
-        </w:rPr>
-        <w:t>, nel caso di classi derivate (ereditarietà),</w:t>
-      </w:r>
-      <w:r>
-        <w:rPr>
-          <w:lang w:val="it-IT"/>
-        </w:rPr>
-        <w:t xml:space="preserve"> provvede ad aggiungere un attributo “</w:t>
-      </w:r>
-      <w:proofErr w:type="spellStart"/>
-      <w:r>
-        <w:rPr>
-          <w:i/>
-          <w:iCs/>
-          <w:lang w:val="it-IT"/>
-        </w:rPr>
-        <w:t>type</w:t>
-      </w:r>
-      <w:proofErr w:type="spellEnd"/>
-      <w:r>
-        <w:rPr>
-          <w:lang w:val="it-IT"/>
-        </w:rPr>
-        <w:t xml:space="preserve">” il cui valore è il nome della classe </w:t>
-      </w:r>
-      <w:r>
-        <w:rPr>
-          <w:lang w:val="it-IT"/>
-        </w:rPr>
-        <w:t xml:space="preserve">derivata </w:t>
-      </w:r>
-      <w:r>
-        <w:rPr>
-          <w:lang w:val="it-IT"/>
-        </w:rPr>
-        <w:t>di appartenenza dell’oggetto serializzato, scritta in minuscolo.</w:t>
-      </w:r>
     </w:p>
     <w:sectPr>
       <w:footerReference w:type="default" r:id="rId24"/>
@@ -14848,38 +15622,15 @@
         </w:rPr>
         <w:t xml:space="preserve"> </w:t>
       </w:r>
-      <w:r>
-        <w:fldChar w:fldCharType="begin"/>
-      </w:r>
-      <w:r>
-        <w:rPr>
-          <w:lang w:val="it-IT"/>
-        </w:rPr>
-        <w:instrText xml:space="preserve"> HYPERLINK "https://babeljs.io/docs/en/" \l ":~:text=Babel%20is%20a%20JavaScript%20compiler,and%20older%20browsers%20or%20environments.&amp;text=Polyfill%20features%20</w:instrText>
-      </w:r>
-      <w:r>
-        <w:rPr>
-          <w:lang w:val="it-IT"/>
-        </w:rPr>
-        <w:instrText xml:space="preserve">that%20are%20missing,(through%20%40babel%2Fpolyfill)" </w:instrText>
-      </w:r>
-      <w:r>
-        <w:fldChar w:fldCharType="separate"/>
-      </w:r>
-      <w:r>
-        <w:rPr>
-          <w:rStyle w:val="Collegamentoipertestuale"/>
-          <w:lang w:val="it-IT"/>
-        </w:rPr>
-        <w:t>https://babeljs.io/docs/en/#:~:text=Babel%20is%20a%20JavaScript%20compiler,and%20older%20browsers%20or%20environments.&amp;text=Polyfill%20features%20that%20are%20missing,(through%20%40babel%2Fpolyfill)</w:t>
-      </w:r>
-      <w:r>
-        <w:rPr>
-          <w:rStyle w:val="Collegamentoipertestuale"/>
-          <w:lang w:val="it-IT"/>
-        </w:rPr>
-        <w:fldChar w:fldCharType="end"/>
-      </w:r>
+      <w:hyperlink r:id="rId13" w:anchor=":~:text=Babel%20is%20a%20JavaScript%20compiler,and%20older%20browsers%20or%20environments.&amp;text=Polyfill%20features%20that%20are%20missing,(through%20%40babel%2Fpolyfill)" w:history="1">
+        <w:r>
+          <w:rPr>
+            <w:rStyle w:val="Collegamentoipertestuale"/>
+            <w:lang w:val="it-IT"/>
+          </w:rPr>
+          <w:t>https://babeljs.io/docs/en/#:~:text=Babel%20is%20a%20JavaScript%20compiler,and%20older%20browsers%20or%20environments.&amp;text=Polyfill%20features%20that%20are%20missing,(through%20%40babel%2Fpolyfill)</w:t>
+        </w:r>
+      </w:hyperlink>
     </w:p>
   </w:footnote>
   <w:footnote w:id="4">
@@ -14902,32 +15653,15 @@
         </w:rPr>
         <w:t xml:space="preserve"> </w:t>
       </w:r>
-      <w:r>
-        <w:fldChar w:fldCharType="begin"/>
-      </w:r>
-      <w:r>
-        <w:rPr>
-          <w:lang w:val="it-IT"/>
-        </w:rPr>
-        <w:instrText xml:space="preserve"> HYPERLINK "https://www.npmjs.com/package/core-js" </w:instrText>
-      </w:r>
-      <w:r>
-        <w:fldChar w:fldCharType="separate"/>
-      </w:r>
-      <w:r>
-        <w:rPr>
-          <w:rStyle w:val="Collegamentoipertestuale"/>
-          <w:lang w:val="it-IT"/>
-        </w:rPr>
-        <w:t>https://www.npmjs.com/package/core-js</w:t>
-      </w:r>
-      <w:r>
-        <w:rPr>
-          <w:rStyle w:val="Collegamentoipertestuale"/>
-          <w:lang w:val="it-IT"/>
-        </w:rPr>
-        <w:fldChar w:fldCharType="end"/>
-      </w:r>
+      <w:hyperlink r:id="rId14" w:history="1">
+        <w:r>
+          <w:rPr>
+            <w:rStyle w:val="Collegamentoipertestuale"/>
+            <w:lang w:val="it-IT"/>
+          </w:rPr>
+          <w:t>https://www.npmjs.com/package/core-js</w:t>
+        </w:r>
+      </w:hyperlink>
     </w:p>
   </w:footnote>
   <w:footnote w:id="5">
@@ -14950,32 +15684,15 @@
         </w:rPr>
         <w:t xml:space="preserve"> </w:t>
       </w:r>
-      <w:r>
-        <w:fldChar w:fldCharType="begin"/>
-      </w:r>
-      <w:r>
-        <w:rPr>
-          <w:lang w:val="it-IT"/>
-        </w:rPr>
-        <w:instrText xml:space="preserve"> HYPERLINK "https://eslint.vuejs.org/" </w:instrText>
-      </w:r>
-      <w:r>
-        <w:fldChar w:fldCharType="separate"/>
-      </w:r>
-      <w:r>
-        <w:rPr>
-          <w:rStyle w:val="Collegamentoipertestuale"/>
-          <w:lang w:val="it-IT"/>
-        </w:rPr>
-        <w:t>https://eslint.vuejs.org/</w:t>
-      </w:r>
-      <w:r>
-        <w:rPr>
-          <w:rStyle w:val="Collegamentoipertestuale"/>
-          <w:lang w:val="it-IT"/>
-        </w:rPr>
-        <w:fldChar w:fldCharType="end"/>
-      </w:r>
+      <w:hyperlink r:id="rId15" w:history="1">
+        <w:r>
+          <w:rPr>
+            <w:rStyle w:val="Collegamentoipertestuale"/>
+            <w:lang w:val="it-IT"/>
+          </w:rPr>
+          <w:t>https://eslint.vuejs.org/</w:t>
+        </w:r>
+      </w:hyperlink>
     </w:p>
   </w:footnote>
   <w:footnote w:id="6">
@@ -14998,32 +15715,15 @@
         </w:rPr>
         <w:t xml:space="preserve"> </w:t>
       </w:r>
-      <w:r>
-        <w:fldChar w:fldCharType="begin"/>
-      </w:r>
-      <w:r>
-        <w:rPr>
-          <w:lang w:val="it-IT"/>
-        </w:rPr>
-        <w:instrText xml:space="preserve"> HYPERLINK "https://lmiller1990.github.io/vue-testing-handbook/v3/" </w:instrText>
-      </w:r>
-      <w:r>
-        <w:fldChar w:fldCharType="separate"/>
-      </w:r>
-      <w:r>
-        <w:rPr>
-          <w:rStyle w:val="Collegamentoipertestuale"/>
-          <w:lang w:val="it-IT"/>
-        </w:rPr>
-        <w:t>https://lmiller1990.github.io/vue-testing-handbook/v3/</w:t>
-      </w:r>
-      <w:r>
-        <w:rPr>
-          <w:rStyle w:val="Collegamentoipertestuale"/>
-          <w:lang w:val="it-IT"/>
-        </w:rPr>
-        <w:fldChar w:fldCharType="end"/>
-      </w:r>
+      <w:hyperlink r:id="rId16" w:history="1">
+        <w:r>
+          <w:rPr>
+            <w:rStyle w:val="Collegamentoipertestuale"/>
+            <w:lang w:val="it-IT"/>
+          </w:rPr>
+          <w:t>https://lmiller1990.github.io/vue-testing-handbook/v3/</w:t>
+        </w:r>
+      </w:hyperlink>
     </w:p>
   </w:footnote>
   <w:footnote w:id="7">
@@ -15046,32 +15746,15 @@
         </w:rPr>
         <w:t xml:space="preserve"> </w:t>
       </w:r>
-      <w:r>
-        <w:fldChar w:fldCharType="begin"/>
-      </w:r>
-      <w:r>
-        <w:rPr>
-          <w:lang w:val="it-IT"/>
-        </w:rPr>
-        <w:instrText xml:space="preserve"> HYPERLINK "https://jestjs.io/en/" </w:instrText>
-      </w:r>
-      <w:r>
-        <w:fldChar w:fldCharType="separate"/>
-      </w:r>
-      <w:r>
-        <w:rPr>
-          <w:rStyle w:val="Collegamentoipertestuale"/>
-          <w:lang w:val="it-IT"/>
-        </w:rPr>
-        <w:t>https://jestjs.io/en/</w:t>
-      </w:r>
-      <w:r>
-        <w:rPr>
-          <w:rStyle w:val="Collegamentoipertestuale"/>
-          <w:lang w:val="it-IT"/>
-        </w:rPr>
-        <w:fldChar w:fldCharType="end"/>
-      </w:r>
+      <w:hyperlink r:id="rId17" w:history="1">
+        <w:r>
+          <w:rPr>
+            <w:rStyle w:val="Collegamentoipertestuale"/>
+            <w:lang w:val="it-IT"/>
+          </w:rPr>
+          <w:t>https://jestjs.io/en/</w:t>
+        </w:r>
+      </w:hyperlink>
     </w:p>
   </w:footnote>
   <w:footnote w:id="8">
@@ -15094,32 +15777,15 @@
         </w:rPr>
         <w:t xml:space="preserve"> </w:t>
       </w:r>
-      <w:r>
-        <w:fldChar w:fldCharType="begin"/>
-      </w:r>
-      <w:r>
-        <w:rPr>
-          <w:lang w:val="it-IT"/>
-        </w:rPr>
-        <w:instrText xml:space="preserve"> HYPERLINK "https://github.com/vuejs/vue-cli/tree/dev/packages/%40vue/cli-plugin-unit-jest" </w:instrText>
-      </w:r>
-      <w:r>
-        <w:fldChar w:fldCharType="separate"/>
-      </w:r>
-      <w:r>
-        <w:rPr>
-          <w:rStyle w:val="Collegamentoipertestuale"/>
-          <w:lang w:val="it-IT"/>
-        </w:rPr>
-        <w:t>https://github.com/vuejs/vue-cli/tree/dev/packages/%40vue/cli-plugin-unit-jest</w:t>
-      </w:r>
-      <w:r>
-        <w:rPr>
-          <w:rStyle w:val="Collegamentoipertestuale"/>
-          <w:lang w:val="it-IT"/>
-        </w:rPr>
-        <w:fldChar w:fldCharType="end"/>
-      </w:r>
+      <w:hyperlink r:id="rId18" w:history="1">
+        <w:r>
+          <w:rPr>
+            <w:rStyle w:val="Collegamentoipertestuale"/>
+            <w:lang w:val="it-IT"/>
+          </w:rPr>
+          <w:t>https://github.com/vuejs/vue-cli/tree/dev/packages/%40vue/cli-plugin-unit-jest</w:t>
+        </w:r>
+      </w:hyperlink>
     </w:p>
   </w:footnote>
   <w:footnote w:id="9">
@@ -15150,7 +15816,7 @@
         </w:rPr>
         <w:t xml:space="preserve">” </w:t>
       </w:r>
-      <w:hyperlink r:id="rId13" w:history="1">
+      <w:hyperlink r:id="rId19" w:history="1">
         <w:r>
           <w:rPr>
             <w:rStyle w:val="Collegamentoipertestuale"/>
@@ -15325,32 +15991,15 @@
         </w:rPr>
         <w:t xml:space="preserve">Secondo </w:t>
       </w:r>
-      <w:r>
-        <w:fldChar w:fldCharType="begin"/>
-      </w:r>
-      <w:r>
-        <w:rPr>
-          <w:lang w:val="it-IT"/>
-        </w:rPr>
-        <w:instrText xml:space="preserve"> HYPERLINK "https://caniuse.com/datauri" </w:instrText>
-      </w:r>
-      <w:r>
-        <w:fldChar w:fldCharType="separate"/>
-      </w:r>
-      <w:r>
-        <w:rPr>
-          <w:rStyle w:val="Collegamentoipertestuale"/>
-          <w:lang w:val="it-IT"/>
-        </w:rPr>
-        <w:t>https://caniuse.com/datauri</w:t>
-      </w:r>
-      <w:r>
-        <w:rPr>
-          <w:rStyle w:val="Collegamentoipertestuale"/>
-          <w:lang w:val="it-IT"/>
-        </w:rPr>
-        <w:fldChar w:fldCharType="end"/>
-      </w:r>
+      <w:hyperlink r:id="rId20" w:history="1">
+        <w:r>
+          <w:rPr>
+            <w:rStyle w:val="Collegamentoipertestuale"/>
+            <w:lang w:val="it-IT"/>
+          </w:rPr>
+          <w:t>https://caniuse.com/datauri</w:t>
+        </w:r>
+      </w:hyperlink>
       <w:r>
         <w:rPr>
           <w:lang w:val="it-IT"/>

</xml_diff>

<commit_message>
Aggiunta nota sull'utilizzo di Vue Router.
</commit_message>
<xml_diff>
--- a/algoritmi schemi e note progettuali/Note progettuali.docx
+++ b/algoritmi schemi e note progettuali/Note progettuali.docx
@@ -12015,6 +12015,7 @@
           <w:color w:val="A9B7C6"/>
           <w:sz w:val="20"/>
           <w:szCs w:val="20"/>
+          <w:lang w:val="it-IT"/>
         </w:rPr>
       </w:pPr>
       <w:r>
@@ -12036,6 +12037,7 @@
           <w:color w:val="FFFFFF" w:themeColor="background1"/>
           <w:sz w:val="20"/>
           <w:szCs w:val="20"/>
+          <w:lang w:val="it-IT"/>
         </w:rPr>
         <w:t>src</w:t>
       </w:r>
@@ -12047,6 +12049,7 @@
           <w:color w:val="FFFFFF" w:themeColor="background1"/>
           <w:sz w:val="20"/>
           <w:szCs w:val="20"/>
+          <w:lang w:val="it-IT"/>
         </w:rPr>
         <w:t>=”</w:t>
       </w:r>
@@ -12059,6 +12062,7 @@
           <w:color w:val="00B0F0"/>
           <w:sz w:val="20"/>
           <w:szCs w:val="20"/>
+          <w:lang w:val="it-IT"/>
         </w:rPr>
         <w:t>uriImaggineLogo</w:t>
       </w:r>
@@ -12070,6 +12074,7 @@
           <w:color w:val="9876AA"/>
           <w:sz w:val="20"/>
           <w:szCs w:val="20"/>
+          <w:lang w:val="it-IT"/>
         </w:rPr>
         <w:t xml:space="preserve"> </w:t>
       </w:r>
@@ -12079,6 +12084,7 @@
           <w:color w:val="A9B7C6"/>
           <w:sz w:val="20"/>
           <w:szCs w:val="20"/>
+          <w:lang w:val="it-IT"/>
         </w:rPr>
         <w:t xml:space="preserve">+ </w:t>
       </w:r>
@@ -12088,6 +12094,7 @@
           <w:color w:val="6A8759"/>
           <w:sz w:val="20"/>
           <w:szCs w:val="20"/>
+          <w:lang w:val="it-IT"/>
         </w:rPr>
         <w:t xml:space="preserve">'?' </w:t>
       </w:r>
@@ -12097,6 +12104,7 @@
           <w:color w:val="A9B7C6"/>
           <w:sz w:val="20"/>
           <w:szCs w:val="20"/>
+          <w:lang w:val="it-IT"/>
         </w:rPr>
         <w:t xml:space="preserve">+ </w:t>
       </w:r>
@@ -12106,6 +12114,7 @@
           <w:color w:val="CC7832"/>
           <w:sz w:val="20"/>
           <w:szCs w:val="20"/>
+          <w:lang w:val="it-IT"/>
         </w:rPr>
         <w:t xml:space="preserve">new </w:t>
       </w:r>
@@ -12119,6 +12128,7 @@
           <w:color w:val="9876AA"/>
           <w:sz w:val="20"/>
           <w:szCs w:val="20"/>
+          <w:lang w:val="it-IT"/>
         </w:rPr>
         <w:t>Date</w:t>
       </w:r>
@@ -12128,6 +12138,7 @@
           <w:color w:val="A9B7C6"/>
           <w:sz w:val="20"/>
           <w:szCs w:val="20"/>
+          <w:lang w:val="it-IT"/>
         </w:rPr>
         <w:t>().</w:t>
       </w:r>
@@ -12138,6 +12149,7 @@
           <w:color w:val="FFC66D"/>
           <w:sz w:val="20"/>
           <w:szCs w:val="20"/>
+          <w:lang w:val="it-IT"/>
         </w:rPr>
         <w:t>getTime</w:t>
       </w:r>
@@ -12148,6 +12160,7 @@
           <w:color w:val="A9B7C6"/>
           <w:sz w:val="20"/>
           <w:szCs w:val="20"/>
+          <w:lang w:val="it-IT"/>
         </w:rPr>
         <w:t>()</w:t>
       </w:r>
@@ -12157,6 +12170,7 @@
           <w:color w:val="FFFFFF" w:themeColor="background1"/>
           <w:sz w:val="20"/>
           <w:szCs w:val="20"/>
+          <w:lang w:val="it-IT"/>
         </w:rPr>
         <w:t>”</w:t>
       </w:r>
@@ -12312,6 +12326,122 @@
           <w:lang w:val="it-IT"/>
         </w:rPr>
         <w:t xml:space="preserve"> è diverso ad ogni istante).</w:t>
+      </w:r>
+    </w:p>
+    <w:p>
+      <w:pPr>
+        <w:rPr>
+          <w:lang w:val="it-IT"/>
+        </w:rPr>
+      </w:pPr>
+    </w:p>
+    <w:p>
+      <w:pPr>
+        <w:pStyle w:val="Titolo1"/>
+        <w:rPr>
+          <w:lang w:val="it-IT"/>
+        </w:rPr>
+      </w:pPr>
+      <w:proofErr w:type="spellStart"/>
+      <w:r>
+        <w:rPr>
+          <w:lang w:val="it-IT"/>
+        </w:rPr>
+        <w:t>Vue</w:t>
+      </w:r>
+      <w:proofErr w:type="spellEnd"/>
+      <w:r>
+        <w:rPr>
+          <w:lang w:val="it-IT"/>
+        </w:rPr>
+        <w:t xml:space="preserve"> Router</w:t>
+      </w:r>
+    </w:p>
+    <w:p>
+      <w:pPr>
+        <w:rPr>
+          <w:lang w:val="it-IT"/>
+        </w:rPr>
+      </w:pPr>
+      <w:r>
+        <w:rPr>
+          <w:lang w:val="it-IT"/>
+        </w:rPr>
+        <w:t xml:space="preserve">Il file </w:t>
+      </w:r>
+      <w:r>
+        <w:rPr>
+          <w:i/>
+          <w:iCs/>
+          <w:lang w:val="it-IT"/>
+        </w:rPr>
+        <w:t xml:space="preserve">index.js </w:t>
+      </w:r>
+      <w:r>
+        <w:rPr>
+          <w:lang w:val="it-IT"/>
+        </w:rPr>
+        <w:t xml:space="preserve">contenente le </w:t>
+      </w:r>
+      <w:proofErr w:type="spellStart"/>
+      <w:r>
+        <w:rPr>
+          <w:i/>
+          <w:iCs/>
+          <w:lang w:val="it-IT"/>
+        </w:rPr>
+        <w:t>route</w:t>
+      </w:r>
+      <w:proofErr w:type="spellEnd"/>
+      <w:r>
+        <w:rPr>
+          <w:lang w:val="it-IT"/>
+        </w:rPr>
+        <w:t xml:space="preserve"> utilizzate in </w:t>
+      </w:r>
+      <w:proofErr w:type="spellStart"/>
+      <w:r>
+        <w:rPr>
+          <w:i/>
+          <w:iCs/>
+          <w:lang w:val="it-IT"/>
+        </w:rPr>
+        <w:t>Vue</w:t>
+      </w:r>
+      <w:proofErr w:type="spellEnd"/>
+      <w:r>
+        <w:rPr>
+          <w:i/>
+          <w:iCs/>
+          <w:lang w:val="it-IT"/>
+        </w:rPr>
+        <w:t>-Router</w:t>
+      </w:r>
+      <w:r>
+        <w:rPr>
+          <w:lang w:val="it-IT"/>
+        </w:rPr>
+        <w:t xml:space="preserve"> risulta particolarmente complesso, ma ciò è stato fatto per permettere </w:t>
+      </w:r>
+      <w:proofErr w:type="gramStart"/>
+      <w:r>
+        <w:rPr>
+          <w:lang w:val="it-IT"/>
+        </w:rPr>
+        <w:t>agli utente</w:t>
+      </w:r>
+      <w:proofErr w:type="gramEnd"/>
+      <w:r>
+        <w:rPr>
+          <w:lang w:val="it-IT"/>
+        </w:rPr>
+        <w:t xml:space="preserve"> l’accesso diretto ad un particolare contenuto dell’applicazione (ad esempio alla scheda relativa ad un attore)</w:t>
+      </w:r>
+      <w:r>
+        <w:rPr>
+          <w:lang w:val="it-IT"/>
+        </w:rPr>
+        <w:t xml:space="preserve"> senza dover navigare nell’applicazione per arrivarci.</w:t>
       </w:r>
     </w:p>
     <w:p>
@@ -15622,15 +15752,32 @@
         </w:rPr>
         <w:t xml:space="preserve"> </w:t>
       </w:r>
-      <w:hyperlink r:id="rId13" w:anchor=":~:text=Babel%20is%20a%20JavaScript%20compiler,and%20older%20browsers%20or%20environments.&amp;text=Polyfill%20features%20that%20are%20missing,(through%20%40babel%2Fpolyfill)" w:history="1">
-        <w:r>
-          <w:rPr>
-            <w:rStyle w:val="Collegamentoipertestuale"/>
-            <w:lang w:val="it-IT"/>
-          </w:rPr>
-          <w:t>https://babeljs.io/docs/en/#:~:text=Babel%20is%20a%20JavaScript%20compiler,and%20older%20browsers%20or%20environments.&amp;text=Polyfill%20features%20that%20are%20missing,(through%20%40babel%2Fpolyfill)</w:t>
-        </w:r>
-      </w:hyperlink>
+      <w:r>
+        <w:fldChar w:fldCharType="begin"/>
+      </w:r>
+      <w:r>
+        <w:rPr>
+          <w:lang w:val="it-IT"/>
+        </w:rPr>
+        <w:instrText xml:space="preserve"> HYPERLINK "https://babeljs.io/docs/en/" \l ":~:text=Babel%20is%20a%20JavaScript%20compiler,and%20older%20browsers%20or%20environments.&amp;text=Polyfill%20features%20that%20are%20missing,(through%20%40babel%2Fpolyfill)" </w:instrText>
+      </w:r>
+      <w:r>
+        <w:fldChar w:fldCharType="separate"/>
+      </w:r>
+      <w:r>
+        <w:rPr>
+          <w:rStyle w:val="Collegamentoipertestuale"/>
+          <w:lang w:val="it-IT"/>
+        </w:rPr>
+        <w:t>https://babeljs.io/docs/en/#:~:text=Babel%20is%20a%20JavaScript%20compiler,and%20older%20browsers%20or%20environments.&amp;text=Polyfill%20features%20that%20are%20missing,(through%20%40babel%2Fpolyfill)</w:t>
+      </w:r>
+      <w:r>
+        <w:rPr>
+          <w:rStyle w:val="Collegamentoipertestuale"/>
+          <w:lang w:val="it-IT"/>
+        </w:rPr>
+        <w:fldChar w:fldCharType="end"/>
+      </w:r>
     </w:p>
   </w:footnote>
   <w:footnote w:id="4">
@@ -15653,15 +15800,32 @@
         </w:rPr>
         <w:t xml:space="preserve"> </w:t>
       </w:r>
-      <w:hyperlink r:id="rId14" w:history="1">
-        <w:r>
-          <w:rPr>
-            <w:rStyle w:val="Collegamentoipertestuale"/>
-            <w:lang w:val="it-IT"/>
-          </w:rPr>
-          <w:t>https://www.npmjs.com/package/core-js</w:t>
-        </w:r>
-      </w:hyperlink>
+      <w:r>
+        <w:fldChar w:fldCharType="begin"/>
+      </w:r>
+      <w:r>
+        <w:rPr>
+          <w:lang w:val="it-IT"/>
+        </w:rPr>
+        <w:instrText xml:space="preserve"> HYPERLINK "https://www.npmjs.com/package/core-js" </w:instrText>
+      </w:r>
+      <w:r>
+        <w:fldChar w:fldCharType="separate"/>
+      </w:r>
+      <w:r>
+        <w:rPr>
+          <w:rStyle w:val="Collegamentoipertestuale"/>
+          <w:lang w:val="it-IT"/>
+        </w:rPr>
+        <w:t>https://www.npmjs.com/package/core-js</w:t>
+      </w:r>
+      <w:r>
+        <w:rPr>
+          <w:rStyle w:val="Collegamentoipertestuale"/>
+          <w:lang w:val="it-IT"/>
+        </w:rPr>
+        <w:fldChar w:fldCharType="end"/>
+      </w:r>
     </w:p>
   </w:footnote>
   <w:footnote w:id="5">
@@ -15684,15 +15848,32 @@
         </w:rPr>
         <w:t xml:space="preserve"> </w:t>
       </w:r>
-      <w:hyperlink r:id="rId15" w:history="1">
-        <w:r>
-          <w:rPr>
-            <w:rStyle w:val="Collegamentoipertestuale"/>
-            <w:lang w:val="it-IT"/>
-          </w:rPr>
-          <w:t>https://eslint.vuejs.org/</w:t>
-        </w:r>
-      </w:hyperlink>
+      <w:r>
+        <w:fldChar w:fldCharType="begin"/>
+      </w:r>
+      <w:r>
+        <w:rPr>
+          <w:lang w:val="it-IT"/>
+        </w:rPr>
+        <w:instrText xml:space="preserve"> HYPERLINK "https://eslint.vuejs.org/" </w:instrText>
+      </w:r>
+      <w:r>
+        <w:fldChar w:fldCharType="separate"/>
+      </w:r>
+      <w:r>
+        <w:rPr>
+          <w:rStyle w:val="Collegamentoipertestuale"/>
+          <w:lang w:val="it-IT"/>
+        </w:rPr>
+        <w:t>https://eslint.vuejs.org/</w:t>
+      </w:r>
+      <w:r>
+        <w:rPr>
+          <w:rStyle w:val="Collegamentoipertestuale"/>
+          <w:lang w:val="it-IT"/>
+        </w:rPr>
+        <w:fldChar w:fldCharType="end"/>
+      </w:r>
     </w:p>
   </w:footnote>
   <w:footnote w:id="6">
@@ -15715,15 +15896,32 @@
         </w:rPr>
         <w:t xml:space="preserve"> </w:t>
       </w:r>
-      <w:hyperlink r:id="rId16" w:history="1">
-        <w:r>
-          <w:rPr>
-            <w:rStyle w:val="Collegamentoipertestuale"/>
-            <w:lang w:val="it-IT"/>
-          </w:rPr>
-          <w:t>https://lmiller1990.github.io/vue-testing-handbook/v3/</w:t>
-        </w:r>
-      </w:hyperlink>
+      <w:r>
+        <w:fldChar w:fldCharType="begin"/>
+      </w:r>
+      <w:r>
+        <w:rPr>
+          <w:lang w:val="it-IT"/>
+        </w:rPr>
+        <w:instrText xml:space="preserve"> HYPERLINK "https://lmiller1990.github.io/vue-testing-handbook/v3/" </w:instrText>
+      </w:r>
+      <w:r>
+        <w:fldChar w:fldCharType="separate"/>
+      </w:r>
+      <w:r>
+        <w:rPr>
+          <w:rStyle w:val="Collegamentoipertestuale"/>
+          <w:lang w:val="it-IT"/>
+        </w:rPr>
+        <w:t>https://lmiller1990.github.io/vue-testing-handbook/v3/</w:t>
+      </w:r>
+      <w:r>
+        <w:rPr>
+          <w:rStyle w:val="Collegamentoipertestuale"/>
+          <w:lang w:val="it-IT"/>
+        </w:rPr>
+        <w:fldChar w:fldCharType="end"/>
+      </w:r>
     </w:p>
   </w:footnote>
   <w:footnote w:id="7">
@@ -15746,15 +15944,32 @@
         </w:rPr>
         <w:t xml:space="preserve"> </w:t>
       </w:r>
-      <w:hyperlink r:id="rId17" w:history="1">
-        <w:r>
-          <w:rPr>
-            <w:rStyle w:val="Collegamentoipertestuale"/>
-            <w:lang w:val="it-IT"/>
-          </w:rPr>
-          <w:t>https://jestjs.io/en/</w:t>
-        </w:r>
-      </w:hyperlink>
+      <w:r>
+        <w:fldChar w:fldCharType="begin"/>
+      </w:r>
+      <w:r>
+        <w:rPr>
+          <w:lang w:val="it-IT"/>
+        </w:rPr>
+        <w:instrText xml:space="preserve"> HYPERLINK "https://jestjs.io/en/" </w:instrText>
+      </w:r>
+      <w:r>
+        <w:fldChar w:fldCharType="separate"/>
+      </w:r>
+      <w:r>
+        <w:rPr>
+          <w:rStyle w:val="Collegamentoipertestuale"/>
+          <w:lang w:val="it-IT"/>
+        </w:rPr>
+        <w:t>https://jestjs.io/en/</w:t>
+      </w:r>
+      <w:r>
+        <w:rPr>
+          <w:rStyle w:val="Collegamentoipertestuale"/>
+          <w:lang w:val="it-IT"/>
+        </w:rPr>
+        <w:fldChar w:fldCharType="end"/>
+      </w:r>
     </w:p>
   </w:footnote>
   <w:footnote w:id="8">
@@ -15777,15 +15992,32 @@
         </w:rPr>
         <w:t xml:space="preserve"> </w:t>
       </w:r>
-      <w:hyperlink r:id="rId18" w:history="1">
-        <w:r>
-          <w:rPr>
-            <w:rStyle w:val="Collegamentoipertestuale"/>
-            <w:lang w:val="it-IT"/>
-          </w:rPr>
-          <w:t>https://github.com/vuejs/vue-cli/tree/dev/packages/%40vue/cli-plugin-unit-jest</w:t>
-        </w:r>
-      </w:hyperlink>
+      <w:r>
+        <w:fldChar w:fldCharType="begin"/>
+      </w:r>
+      <w:r>
+        <w:rPr>
+          <w:lang w:val="it-IT"/>
+        </w:rPr>
+        <w:instrText xml:space="preserve"> HYPERLINK "https://github.com/vuejs/vue-cli/tree/dev/packages/%40vue/cli-plugin-unit-jest" </w:instrText>
+      </w:r>
+      <w:r>
+        <w:fldChar w:fldCharType="separate"/>
+      </w:r>
+      <w:r>
+        <w:rPr>
+          <w:rStyle w:val="Collegamentoipertestuale"/>
+          <w:lang w:val="it-IT"/>
+        </w:rPr>
+        <w:t>https://github.com/vuejs/vue-cli/tree/dev/packages/%40vue/cli-plugin-unit-jest</w:t>
+      </w:r>
+      <w:r>
+        <w:rPr>
+          <w:rStyle w:val="Collegamentoipertestuale"/>
+          <w:lang w:val="it-IT"/>
+        </w:rPr>
+        <w:fldChar w:fldCharType="end"/>
+      </w:r>
     </w:p>
   </w:footnote>
   <w:footnote w:id="9">
@@ -15816,7 +16048,7 @@
         </w:rPr>
         <w:t xml:space="preserve">” </w:t>
       </w:r>
-      <w:hyperlink r:id="rId19" w:history="1">
+      <w:hyperlink r:id="rId13" w:history="1">
         <w:r>
           <w:rPr>
             <w:rStyle w:val="Collegamentoipertestuale"/>
@@ -15991,15 +16223,32 @@
         </w:rPr>
         <w:t xml:space="preserve">Secondo </w:t>
       </w:r>
-      <w:hyperlink r:id="rId20" w:history="1">
-        <w:r>
-          <w:rPr>
-            <w:rStyle w:val="Collegamentoipertestuale"/>
-            <w:lang w:val="it-IT"/>
-          </w:rPr>
-          <w:t>https://caniuse.com/datauri</w:t>
-        </w:r>
-      </w:hyperlink>
+      <w:r>
+        <w:fldChar w:fldCharType="begin"/>
+      </w:r>
+      <w:r>
+        <w:rPr>
+          <w:lang w:val="it-IT"/>
+        </w:rPr>
+        <w:instrText xml:space="preserve"> HYPERLINK "https://caniuse.com/datauri" </w:instrText>
+      </w:r>
+      <w:r>
+        <w:fldChar w:fldCharType="separate"/>
+      </w:r>
+      <w:r>
+        <w:rPr>
+          <w:rStyle w:val="Collegamentoipertestuale"/>
+          <w:lang w:val="it-IT"/>
+        </w:rPr>
+        <w:t>https://caniuse.com/datauri</w:t>
+      </w:r>
+      <w:r>
+        <w:rPr>
+          <w:rStyle w:val="Collegamentoipertestuale"/>
+          <w:lang w:val="it-IT"/>
+        </w:rPr>
+        <w:fldChar w:fldCharType="end"/>
+      </w:r>
       <w:r>
         <w:rPr>
           <w:lang w:val="it-IT"/>

</xml_diff>

<commit_message>
Aggiunta nota sull'utilizzo dei token JWT nel client.
</commit_message>
<xml_diff>
--- a/algoritmi schemi e note progettuali/Note progettuali.docx
+++ b/algoritmi schemi e note progettuali/Note progettuali.docx
@@ -243,21 +243,7 @@
         <w:rPr>
           <w:lang w:val="it-IT"/>
         </w:rPr>
-        <w:t xml:space="preserve"> della request </w:t>
-      </w:r>
-      <w:proofErr w:type="gramStart"/>
-      <w:r>
-        <w:rPr>
-          <w:lang w:val="it-IT"/>
-        </w:rPr>
-        <w:t>ad</w:t>
-      </w:r>
-      <w:proofErr w:type="gramEnd"/>
-      <w:r>
-        <w:rPr>
-          <w:lang w:val="it-IT"/>
-        </w:rPr>
-        <w:t xml:space="preserve"> </w:t>
+        <w:t xml:space="preserve"> della request ad </w:t>
       </w:r>
       <w:r>
         <w:rPr>
@@ -321,21 +307,7 @@
         <w:rPr>
           <w:lang w:val="it-IT"/>
         </w:rPr>
-        <w:t xml:space="preserve"> della request </w:t>
-      </w:r>
-      <w:proofErr w:type="gramStart"/>
-      <w:r>
-        <w:rPr>
-          <w:lang w:val="it-IT"/>
-        </w:rPr>
-        <w:t>ad</w:t>
-      </w:r>
-      <w:proofErr w:type="gramEnd"/>
-      <w:r>
-        <w:rPr>
-          <w:lang w:val="it-IT"/>
-        </w:rPr>
-        <w:t xml:space="preserve"> </w:t>
+        <w:t xml:space="preserve"> della request ad </w:t>
       </w:r>
       <w:r>
         <w:rPr>
@@ -404,7 +376,6 @@
           <w:szCs w:val="16"/>
         </w:rPr>
       </w:pPr>
-      <w:proofErr w:type="gramStart"/>
       <w:r>
         <w:rPr>
           <w:color w:val="545454"/>
@@ -413,7 +384,6 @@
         </w:rPr>
         <w:t>fetch(</w:t>
       </w:r>
-      <w:proofErr w:type="gramEnd"/>
       <w:r>
         <w:rPr>
           <w:color w:val="008000"/>
@@ -456,7 +426,6 @@
           <w:szCs w:val="16"/>
         </w:rPr>
       </w:pPr>
-      <w:proofErr w:type="gramStart"/>
       <w:r>
         <w:rPr>
           <w:color w:val="545454"/>
@@ -473,7 +442,6 @@
         </w:rPr>
         <w:t>then</w:t>
       </w:r>
-      <w:proofErr w:type="gramEnd"/>
       <w:r>
         <w:rPr>
           <w:color w:val="545454"/>
@@ -530,25 +498,7 @@
           <w:sz w:val="16"/>
           <w:szCs w:val="16"/>
         </w:rPr>
-        <w:t xml:space="preserve"> data = </w:t>
-      </w:r>
-      <w:proofErr w:type="gramStart"/>
-      <w:r>
-        <w:rPr>
-          <w:color w:val="545454"/>
-          <w:sz w:val="16"/>
-          <w:szCs w:val="16"/>
-        </w:rPr>
-        <w:t>response.json</w:t>
-      </w:r>
-      <w:proofErr w:type="gramEnd"/>
-      <w:r>
-        <w:rPr>
-          <w:color w:val="545454"/>
-          <w:sz w:val="16"/>
-          <w:szCs w:val="16"/>
-        </w:rPr>
-        <w:t xml:space="preserve">(); </w:t>
+        <w:t xml:space="preserve"> data = response.json(); </w:t>
       </w:r>
       <w:r>
         <w:rPr>
@@ -614,16 +564,7 @@
           <w:sz w:val="16"/>
           <w:szCs w:val="16"/>
         </w:rPr>
-        <w:t>'</w:t>
-      </w:r>
-      <w:proofErr w:type="gramStart"/>
-      <w:r>
-        <w:rPr>
-          <w:color w:val="008000"/>
-          <w:sz w:val="16"/>
-          <w:szCs w:val="16"/>
-        </w:rPr>
-        <w:t>'</w:t>
+        <w:t>''</w:t>
       </w:r>
       <w:r>
         <w:rPr>
@@ -633,7 +574,6 @@
         </w:rPr>
         <w:t>;</w:t>
       </w:r>
-      <w:proofErr w:type="gramEnd"/>
     </w:p>
     <w:p>
       <w:pPr>
@@ -682,25 +622,7 @@
           <w:sz w:val="16"/>
           <w:szCs w:val="16"/>
         </w:rPr>
-        <w:t xml:space="preserve"> tableBody = </w:t>
-      </w:r>
-      <w:proofErr w:type="gramStart"/>
-      <w:r>
-        <w:rPr>
-          <w:color w:val="545454"/>
-          <w:sz w:val="16"/>
-          <w:szCs w:val="16"/>
-        </w:rPr>
-        <w:t>document.querySelector</w:t>
-      </w:r>
-      <w:proofErr w:type="gramEnd"/>
-      <w:r>
-        <w:rPr>
-          <w:color w:val="545454"/>
-          <w:sz w:val="16"/>
-          <w:szCs w:val="16"/>
-        </w:rPr>
-        <w:t>(</w:t>
+        <w:t xml:space="preserve"> tableBody = document.querySelector(</w:t>
       </w:r>
       <w:r>
         <w:rPr>
@@ -750,25 +672,7 @@
           <w:sz w:val="16"/>
           <w:szCs w:val="16"/>
         </w:rPr>
-        <w:t xml:space="preserve">    </w:t>
-      </w:r>
-      <w:proofErr w:type="gramStart"/>
-      <w:r>
-        <w:rPr>
-          <w:color w:val="545454"/>
-          <w:sz w:val="16"/>
-          <w:szCs w:val="16"/>
-        </w:rPr>
-        <w:t>data.forEach</w:t>
-      </w:r>
-      <w:proofErr w:type="gramEnd"/>
-      <w:r>
-        <w:rPr>
-          <w:color w:val="545454"/>
-          <w:sz w:val="16"/>
-          <w:szCs w:val="16"/>
-        </w:rPr>
-        <w:t>(</w:t>
+        <w:t xml:space="preserve">    data.forEach(</w:t>
       </w:r>
       <w:r>
         <w:rPr>
@@ -850,25 +754,7 @@
           <w:sz w:val="16"/>
           <w:szCs w:val="16"/>
         </w:rPr>
-        <w:t xml:space="preserve"> tr = </w:t>
-      </w:r>
-      <w:proofErr w:type="gramStart"/>
-      <w:r>
-        <w:rPr>
-          <w:color w:val="545454"/>
-          <w:sz w:val="16"/>
-          <w:szCs w:val="16"/>
-        </w:rPr>
-        <w:t>document.createElement</w:t>
-      </w:r>
-      <w:proofErr w:type="gramEnd"/>
-      <w:r>
-        <w:rPr>
-          <w:color w:val="545454"/>
-          <w:sz w:val="16"/>
-          <w:szCs w:val="16"/>
-        </w:rPr>
-        <w:t>(</w:t>
+        <w:t xml:space="preserve"> tr = document.createElement(</w:t>
       </w:r>
       <w:r>
         <w:rPr>
@@ -918,25 +804,7 @@
           <w:sz w:val="16"/>
           <w:szCs w:val="16"/>
         </w:rPr>
-        <w:t xml:space="preserve">        </w:t>
-      </w:r>
-      <w:proofErr w:type="gramStart"/>
-      <w:r>
-        <w:rPr>
-          <w:color w:val="545454"/>
-          <w:sz w:val="16"/>
-          <w:szCs w:val="16"/>
-        </w:rPr>
-        <w:t>tr.textContent</w:t>
-      </w:r>
-      <w:proofErr w:type="gramEnd"/>
-      <w:r>
-        <w:rPr>
-          <w:color w:val="545454"/>
-          <w:sz w:val="16"/>
-          <w:szCs w:val="16"/>
-        </w:rPr>
-        <w:t xml:space="preserve"> = data.id</w:t>
+        <w:t xml:space="preserve">        tr.textContent = data.id</w:t>
       </w:r>
     </w:p>
     <w:p>
@@ -970,18 +838,8 @@
           <w:sz w:val="16"/>
           <w:szCs w:val="16"/>
         </w:rPr>
-        <w:t xml:space="preserve">        tableBody.appendChild(tr</w:t>
-      </w:r>
-      <w:proofErr w:type="gramStart"/>
-      <w:r>
-        <w:rPr>
-          <w:color w:val="545454"/>
-          <w:sz w:val="16"/>
-          <w:szCs w:val="16"/>
-        </w:rPr>
-        <w:t>);</w:t>
-      </w:r>
-      <w:proofErr w:type="gramEnd"/>
+        <w:t xml:space="preserve">        tableBody.appendChild(tr);</w:t>
+      </w:r>
     </w:p>
     <w:p>
       <w:pPr>
@@ -1082,16 +940,7 @@
           <w:sz w:val="16"/>
           <w:szCs w:val="16"/>
         </w:rPr>
-        <w:t>}</w:t>
-      </w:r>
-      <w:proofErr w:type="gramStart"/>
-      <w:r>
-        <w:rPr>
-          <w:color w:val="545454"/>
-          <w:sz w:val="16"/>
-          <w:szCs w:val="16"/>
-        </w:rPr>
-        <w:t>).</w:t>
+        <w:t>}).</w:t>
       </w:r>
       <w:r>
         <w:rPr>
@@ -1101,7 +950,6 @@
         </w:rPr>
         <w:t>catch</w:t>
       </w:r>
-      <w:proofErr w:type="gramEnd"/>
       <w:r>
         <w:rPr>
           <w:color w:val="545454"/>
@@ -1142,18 +990,8 @@
           <w:sz w:val="16"/>
           <w:szCs w:val="16"/>
         </w:rPr>
-        <w:t xml:space="preserve">    console.log(error</w:t>
-      </w:r>
-      <w:proofErr w:type="gramStart"/>
-      <w:r>
-        <w:rPr>
-          <w:color w:val="545454"/>
-          <w:sz w:val="16"/>
-          <w:szCs w:val="16"/>
-        </w:rPr>
-        <w:t>);</w:t>
-      </w:r>
-      <w:proofErr w:type="gramEnd"/>
+        <w:t xml:space="preserve">    console.log(error);</w:t>
+      </w:r>
     </w:p>
     <w:p>
       <w:pPr>
@@ -1488,16 +1326,8 @@
         <w:rPr>
           <w:lang w:val="it-IT"/>
         </w:rPr>
-        <w:t>@vue/cli-</w:t>
-      </w:r>
-      <w:proofErr w:type="gramStart"/>
-      <w:r>
-        <w:rPr>
-          <w:lang w:val="it-IT"/>
-        </w:rPr>
-        <w:t>service</w:t>
-      </w:r>
-      <w:proofErr w:type="gramEnd"/>
+        <w:t>@vue/cli-service</w:t>
+      </w:r>
       <w:r>
         <w:rPr>
           <w:lang w:val="it-IT"/>
@@ -1606,16 +1436,8 @@
         <w:rPr>
           <w:lang w:val="it-IT"/>
         </w:rPr>
-        <w:t>@vue/cli-plugin-</w:t>
-      </w:r>
-      <w:proofErr w:type="gramStart"/>
-      <w:r>
-        <w:rPr>
-          <w:lang w:val="it-IT"/>
-        </w:rPr>
-        <w:t>router</w:t>
-      </w:r>
-      <w:proofErr w:type="gramEnd"/>
+        <w:t>@vue/cli-plugin-router</w:t>
+      </w:r>
       <w:r>
         <w:rPr>
           <w:lang w:val="it-IT"/>
@@ -2278,6 +2100,19 @@
           <w:lang w:val="it-IT"/>
         </w:rPr>
         <w:t>In questo progetto si è scelto di realizzare un’applicazione in cui il server non fa uso di sessioni e la comunicazione avviene per mezzo dei token JWT. Pensando ad un’applicazione del mondo reale, affine allo scambio di documenti (ciò simile a quanto richiesto dai requisiti di questo progetto), l’utilizzo di token anziché di sessione potrebbe semplificare l’integrazione di ulteriori servizi, anche gestiti da server indipendenti, che infatti potrebbero operare basandosi esclusivamente sulle informazioni contenute nei token JWT.</w:t>
+      </w:r>
+    </w:p>
+    <w:p>
+      <w:pPr>
+        <w:rPr>
+          <w:lang w:val="it-IT"/>
+        </w:rPr>
+      </w:pPr>
+      <w:r>
+        <w:rPr>
+          <w:lang w:val="it-IT"/>
+        </w:rPr>
+        <w:t>Il client utilizza le informazioni contenute nel token JWT (ad esempio il nome dell’utente) per mostrare all’utente i contenuti opportuni, senza però verificare la firma apposta sul token, ciò significa che non viene verificata l’autenticità delle informazioni, quindi, se le informazioni contenute nel token venissero modificate, allora il client caricherebbe l’interfaccia basandosi su tali informazioni alterate, ma in ogni caso non potrà eseguire operazioni che non è autorizzato a compiere, perché il server verifica sempre la validità del token JWT presentato da un client prima di svolgere un’operazione per la quale è richiesta un’autorizzazione.</w:t>
       </w:r>
     </w:p>
     <w:p>
@@ -3761,21 +3596,7 @@
         <w:rPr>
           <w:lang w:val="it-IT"/>
         </w:rPr>
-        <w:t xml:space="preserve"> che si stanno utilizzando con il valore che si aveva quando </w:t>
-      </w:r>
-      <w:proofErr w:type="gramStart"/>
-      <w:r>
-        <w:rPr>
-          <w:lang w:val="it-IT"/>
-        </w:rPr>
-        <w:t>tali istanza</w:t>
-      </w:r>
-      <w:proofErr w:type="gramEnd"/>
-      <w:r>
-        <w:rPr>
-          <w:lang w:val="it-IT"/>
-        </w:rPr>
-        <w:t xml:space="preserve"> sono state create (prima del riavvio del server)</w:t>
+        <w:t xml:space="preserve"> che si stanno utilizzando con il valore che si aveva quando tali istanza sono state create (prima del riavvio del server)</w:t>
       </w:r>
       <w:r>
         <w:rPr>
@@ -3920,21 +3741,7 @@
         <w:rPr>
           <w:lang w:val="it-IT"/>
         </w:rPr>
-        <w:t xml:space="preserve"> </w:t>
-      </w:r>
-      <w:proofErr w:type="gramStart"/>
-      <w:r>
-        <w:rPr>
-          <w:lang w:val="it-IT"/>
-        </w:rPr>
-        <w:t>Inoltre</w:t>
-      </w:r>
-      <w:proofErr w:type="gramEnd"/>
-      <w:r>
-        <w:rPr>
-          <w:lang w:val="it-IT"/>
-        </w:rPr>
-        <w:t xml:space="preserve"> il client, al logout, cancella il token dalla memoria a disposizione del browser.</w:t>
+        <w:t xml:space="preserve"> Inoltre il client, al logout, cancella il token dalla memoria a disposizione del browser.</w:t>
       </w:r>
     </w:p>
     <w:p>
@@ -5201,23 +5008,13 @@
         </w:rPr>
         <w:t xml:space="preserve"> (definito in </w:t>
       </w:r>
-      <w:proofErr w:type="gramStart"/>
-      <w:r>
-        <w:rPr>
-          <w:i/>
-          <w:iCs/>
-          <w:lang w:val="it-IT"/>
-        </w:rPr>
-        <w:t>data(</w:t>
-      </w:r>
-      <w:proofErr w:type="gramEnd"/>
-      <w:r>
-        <w:rPr>
-          <w:i/>
-          <w:iCs/>
-          <w:lang w:val="it-IT"/>
-        </w:rPr>
-        <w:t xml:space="preserve">) </w:t>
+      <w:r>
+        <w:rPr>
+          <w:i/>
+          <w:iCs/>
+          <w:lang w:val="it-IT"/>
+        </w:rPr>
+        <w:t xml:space="preserve">data() </w:t>
       </w:r>
       <w:r>
         <w:rPr>
@@ -5490,23 +5287,13 @@
         </w:rPr>
         <w:t xml:space="preserve"> (in </w:t>
       </w:r>
-      <w:proofErr w:type="gramStart"/>
-      <w:r>
-        <w:rPr>
-          <w:i/>
-          <w:iCs/>
-          <w:lang w:val="it-IT"/>
-        </w:rPr>
-        <w:t>data(</w:t>
-      </w:r>
-      <w:proofErr w:type="gramEnd"/>
-      <w:r>
-        <w:rPr>
-          <w:i/>
-          <w:iCs/>
-          <w:lang w:val="it-IT"/>
-        </w:rPr>
-        <w:t>)</w:t>
+      <w:r>
+        <w:rPr>
+          <w:i/>
+          <w:iCs/>
+          <w:lang w:val="it-IT"/>
+        </w:rPr>
+        <w:t>data()</w:t>
       </w:r>
       <w:r>
         <w:rPr>
@@ -5757,21 +5544,7 @@
         <w:rPr>
           <w:lang w:val="it-IT"/>
         </w:rPr>
-        <w:t xml:space="preserve"> viene notificato con un </w:t>
-      </w:r>
-      <w:proofErr w:type="gramStart"/>
-      <w:r>
-        <w:rPr>
-          <w:lang w:val="it-IT"/>
-        </w:rPr>
-        <w:t>email</w:t>
-      </w:r>
-      <w:proofErr w:type="gramEnd"/>
-      <w:r>
-        <w:rPr>
-          <w:lang w:val="it-IT"/>
-        </w:rPr>
-        <w:t xml:space="preserve"> all’indirizzo specificato.</w:t>
+        <w:t xml:space="preserve"> viene notificato con un email all’indirizzo specificato.</w:t>
       </w:r>
     </w:p>
     <w:p>
@@ -6326,23 +6099,13 @@
         </w:rPr>
         <w:t xml:space="preserve"> (per il contenuto, in seguito convertito in </w:t>
       </w:r>
-      <w:proofErr w:type="gramStart"/>
-      <w:r>
-        <w:rPr>
-          <w:i/>
-          <w:iCs/>
-          <w:lang w:val="it-IT"/>
-        </w:rPr>
-        <w:t>byte[</w:t>
-      </w:r>
-      <w:proofErr w:type="gramEnd"/>
-      <w:r>
-        <w:rPr>
-          <w:i/>
-          <w:iCs/>
-          <w:lang w:val="it-IT"/>
-        </w:rPr>
-        <w:t>]</w:t>
+      <w:r>
+        <w:rPr>
+          <w:i/>
+          <w:iCs/>
+          <w:lang w:val="it-IT"/>
+        </w:rPr>
+        <w:t>byte[]</w:t>
       </w:r>
       <w:r>
         <w:rPr>
@@ -6432,23 +6195,13 @@
         </w:rPr>
         <w:t xml:space="preserve"> </w:t>
       </w:r>
-      <w:proofErr w:type="gramStart"/>
-      <w:r>
-        <w:rPr>
-          <w:i/>
-          <w:iCs/>
-          <w:lang w:val="it-IT"/>
-        </w:rPr>
-        <w:t>org.glassfish</w:t>
-      </w:r>
-      <w:proofErr w:type="gramEnd"/>
-      <w:r>
-        <w:rPr>
-          <w:i/>
-          <w:iCs/>
-          <w:lang w:val="it-IT"/>
-        </w:rPr>
-        <w:t>.jersey.media:jersey-media-multipart</w:t>
+      <w:r>
+        <w:rPr>
+          <w:i/>
+          <w:iCs/>
+          <w:lang w:val="it-IT"/>
+        </w:rPr>
+        <w:t>org.glassfish.jersey.media:jersey-media-multipart</w:t>
       </w:r>
       <w:r>
         <w:rPr>
@@ -6569,14 +6322,7 @@
         <w:rPr>
           <w:lang w:val="it-IT"/>
         </w:rPr>
-        <w:t xml:space="preserve">. Il client si occupa sia della richiesta (asincrona) del documento sia del download (si è preso esempio </w:t>
-      </w:r>
-      <w:proofErr w:type="gramStart"/>
-      <w:r>
-        <w:rPr>
-          <w:lang w:val="it-IT"/>
-        </w:rPr>
-        <w:t>da</w:t>
+        <w:t>. Il client si occupa sia della richiesta (asincrona) del documento sia del download (si è preso esempio da</w:t>
       </w:r>
       <w:r>
         <w:rPr>
@@ -6588,14 +6334,7 @@
         <w:rPr>
           <w:lang w:val="it-IT"/>
         </w:rPr>
-        <w:t xml:space="preserve"> )</w:t>
-      </w:r>
-      <w:proofErr w:type="gramEnd"/>
-      <w:r>
-        <w:rPr>
-          <w:lang w:val="it-IT"/>
-        </w:rPr>
-        <w:t>.</w:t>
+        <w:t xml:space="preserve"> ).</w:t>
       </w:r>
     </w:p>
     <w:p>
@@ -6685,21 +6424,7 @@
         <w:rPr>
           <w:lang w:val="it-IT"/>
         </w:rPr>
-        <w:t xml:space="preserve">Mappa </w:t>
-      </w:r>
-      <w:proofErr w:type="gramStart"/>
-      <w:r>
-        <w:rPr>
-          <w:lang w:val="it-IT"/>
-        </w:rPr>
-        <w:t>{ hashtag</w:t>
-      </w:r>
-      <w:proofErr w:type="gramEnd"/>
-      <w:r>
-        <w:rPr>
-          <w:lang w:val="it-IT"/>
-        </w:rPr>
-        <w:t xml:space="preserve"> =&gt; [ </w:t>
+        <w:t xml:space="preserve">Mappa { hashtag =&gt; [ </w:t>
       </w:r>
       <w:r>
         <w:rPr>
@@ -6727,21 +6452,7 @@
         <w:rPr>
           <w:lang w:val="it-IT"/>
         </w:rPr>
-        <w:t xml:space="preserve">Mappa </w:t>
-      </w:r>
-      <w:proofErr w:type="gramStart"/>
-      <w:r>
-        <w:rPr>
-          <w:lang w:val="it-IT"/>
-        </w:rPr>
-        <w:t>{ idDocumento</w:t>
-      </w:r>
-      <w:proofErr w:type="gramEnd"/>
-      <w:r>
-        <w:rPr>
-          <w:lang w:val="it-IT"/>
-        </w:rPr>
-        <w:t xml:space="preserve"> =&gt; [ </w:t>
+        <w:t xml:space="preserve">Mappa { idDocumento =&gt; [ </w:t>
       </w:r>
       <w:r>
         <w:rPr>
@@ -6910,23 +6621,7 @@
           <w:highlight w:val="yellow"/>
           <w:lang w:val="it-IT"/>
         </w:rPr>
-        <w:t xml:space="preserve"> con solo gli identificativi </w:t>
-      </w:r>
-      <w:proofErr w:type="gramStart"/>
-      <w:r>
-        <w:rPr>
-          <w:highlight w:val="yellow"/>
-          <w:lang w:val="it-IT"/>
-        </w:rPr>
-        <w:t>dei</w:t>
-      </w:r>
-      <w:proofErr w:type="gramEnd"/>
-      <w:r>
-        <w:rPr>
-          <w:highlight w:val="yellow"/>
-          <w:lang w:val="it-IT"/>
-        </w:rPr>
-        <w:t xml:space="preserve"> C</w:t>
+        <w:t xml:space="preserve"> con solo gli identificativi dei C</w:t>
       </w:r>
       <w:r>
         <w:rPr>
@@ -7189,21 +6884,7 @@
         <w:rPr>
           <w:lang w:val="it-IT"/>
         </w:rPr>
-        <w:t xml:space="preserve"> sia già registrato (se </w:t>
-      </w:r>
-      <w:proofErr w:type="gramStart"/>
-      <w:r>
-        <w:rPr>
-          <w:lang w:val="it-IT"/>
-        </w:rPr>
-        <w:t>si</w:t>
-      </w:r>
-      <w:proofErr w:type="gramEnd"/>
-      <w:r>
-        <w:rPr>
-          <w:lang w:val="it-IT"/>
-        </w:rPr>
-        <w:t>, allora la procedura termina e non sono necessari ulteriori accessi al database);</w:t>
+        <w:t xml:space="preserve"> sia già registrato (se si, allora la procedura termina e non sono necessari ulteriori accessi al database);</w:t>
       </w:r>
     </w:p>
     <w:p>
@@ -7217,19 +6898,11 @@
           <w:lang w:val="it-IT"/>
         </w:rPr>
       </w:pPr>
-      <w:proofErr w:type="gramStart"/>
-      <w:r>
-        <w:rPr>
-          <w:lang w:val="it-IT"/>
-        </w:rPr>
-        <w:t>2</w:t>
-      </w:r>
-      <w:proofErr w:type="gramEnd"/>
-      <w:r>
-        <w:rPr>
-          <w:lang w:val="it-IT"/>
-        </w:rPr>
-        <w:t xml:space="preserve"> accessi in scrittura: uno per memorizzare le informazioni dell’Attore, l’altro per aggiungere le sue credenziali nel Authentication database (si tratta di entità</w:t>
+      <w:r>
+        <w:rPr>
+          <w:lang w:val="it-IT"/>
+        </w:rPr>
+        <w:t>2 accessi in scrittura: uno per memorizzare le informazioni dell’Attore, l’altro per aggiungere le sue credenziali nel Authentication database (si tratta di entità</w:t>
       </w:r>
       <w:r>
         <w:rPr>
@@ -7337,17 +7010,8 @@
           <w:highlight w:val="yellow"/>
           <w:lang w:val="it-IT"/>
         </w:rPr>
-        <w:t xml:space="preserve"> accessi al database per: </w:t>
-      </w:r>
-      <w:proofErr w:type="gramStart"/>
-      <w:r>
-        <w:rPr>
-          <w:highlight w:val="yellow"/>
-          <w:lang w:val="it-IT"/>
-        </w:rPr>
-        <w:t>… .</w:t>
-      </w:r>
-      <w:proofErr w:type="gramEnd"/>
+        <w:t xml:space="preserve"> accessi al database per: … .</w:t>
+      </w:r>
     </w:p>
     <w:p>
       <w:pPr>
@@ -7444,21 +7108,7 @@
         <w:rPr>
           <w:lang w:val="it-IT"/>
         </w:rPr>
-        <w:t xml:space="preserve"> Il numero di </w:t>
-      </w:r>
-      <w:proofErr w:type="gramStart"/>
-      <w:r>
-        <w:rPr>
-          <w:lang w:val="it-IT"/>
-        </w:rPr>
-        <w:t>email</w:t>
-      </w:r>
-      <w:proofErr w:type="gramEnd"/>
-      <w:r>
-        <w:rPr>
-          <w:lang w:val="it-IT"/>
-        </w:rPr>
-        <w:t xml:space="preserve"> inviate viene conteggiato da Google ai fini della fatturazione come descritto in </w:t>
+        <w:t xml:space="preserve"> Il numero di email inviate viene conteggiato da Google ai fini della fatturazione come descritto in </w:t>
       </w:r>
       <w:hyperlink r:id="rId18" w:anchor="Mail" w:history="1">
         <w:r>
@@ -7563,18 +7213,8 @@
           <w:iCs/>
           <w:lang w:val="it-IT"/>
         </w:rPr>
-        <w:t xml:space="preserve">package </w:t>
-      </w:r>
-      <w:proofErr w:type="gramStart"/>
-      <w:r>
-        <w:rPr>
-          <w:i/>
-          <w:iCs/>
-          <w:lang w:val="it-IT"/>
-        </w:rPr>
-        <w:t>*.utils</w:t>
-      </w:r>
-      <w:proofErr w:type="gramEnd"/>
+        <w:t>package *.utils</w:t>
+      </w:r>
       <w:r>
         <w:rPr>
           <w:lang w:val="it-IT"/>
@@ -7943,21 +7583,7 @@
         <w:rPr>
           <w:lang w:val="it-IT"/>
         </w:rPr>
-        <w:t xml:space="preserve">): in questo modo è possibile gestire le immagini come stringhe. Ciò è possibile assumendo che un’immagine “logo” </w:t>
-      </w:r>
-      <w:proofErr w:type="gramStart"/>
-      <w:r>
-        <w:rPr>
-          <w:lang w:val="it-IT"/>
-        </w:rPr>
-        <w:t>abbia  una</w:t>
-      </w:r>
-      <w:proofErr w:type="gramEnd"/>
-      <w:r>
-        <w:rPr>
-          <w:lang w:val="it-IT"/>
-        </w:rPr>
-        <w:t xml:space="preserve"> dimensione molto contenuta.</w:t>
+        <w:t>): in questo modo è possibile gestire le immagini come stringhe. Ciò è possibile assumendo che un’immagine “logo” abbia  una dimensione molto contenuta.</w:t>
       </w:r>
       <w:r>
         <w:rPr>
@@ -8465,7 +8091,6 @@
         </w:rPr>
         <w:t xml:space="preserve">   </w:t>
       </w:r>
-      <w:proofErr w:type="gramStart"/>
       <w:r>
         <w:rPr>
           <w:rFonts w:ascii="Courier New" w:hAnsi="Courier New" w:cs="Courier New"/>
@@ -8482,17 +8107,7 @@
           <w:sz w:val="20"/>
           <w:szCs w:val="20"/>
         </w:rPr>
-        <w:t>org.glassfish.jersey</w:t>
-      </w:r>
-      <w:proofErr w:type="gramEnd"/>
-      <w:r>
-        <w:rPr>
-          <w:rFonts w:ascii="Courier New" w:hAnsi="Courier New" w:cs="Courier New"/>
-          <w:color w:val="545454"/>
-          <w:sz w:val="20"/>
-          <w:szCs w:val="20"/>
-        </w:rPr>
-        <w:t>.core</w:t>
+        <w:t>org.glassfish.jersey.core</w:t>
       </w:r>
       <w:r>
         <w:rPr>
@@ -9188,21 +8803,7 @@
         <w:rPr>
           <w:lang w:val="it-IT"/>
         </w:rPr>
-        <w:t xml:space="preserve"> Se nell’istante dell’aggiornamento il numero di documenti noti al client coincide con il numero di documenti noti al server, allora il server risponde con NOT_MODIFIED. Potrebbe succedere che tra due istanti successivi un documento modifichi la sua anteprima (tale modifica non verrà mostrata all’utente a meno che non ricarichi la pagina) o che un documento venga eliminato ed un altro aggiunto: in questo caso il server penserà che </w:t>
-      </w:r>
-      <w:proofErr w:type="gramStart"/>
-      <w:r>
-        <w:rPr>
-          <w:lang w:val="it-IT"/>
-        </w:rPr>
-        <w:t>non ci sono</w:t>
-      </w:r>
-      <w:proofErr w:type="gramEnd"/>
-      <w:r>
-        <w:rPr>
-          <w:lang w:val="it-IT"/>
-        </w:rPr>
-        <w:t xml:space="preserve"> modifiche e la modifica non si propagherà sul client (aggiornando il componente, la modifica apparirà).</w:t>
+        <w:t xml:space="preserve"> Se nell’istante dell’aggiornamento il numero di documenti noti al client coincide con il numero di documenti noti al server, allora il server risponde con NOT_MODIFIED. Potrebbe succedere che tra due istanti successivi un documento modifichi la sua anteprima (tale modifica non verrà mostrata all’utente a meno che non ricarichi la pagina) o che un documento venga eliminato ed un altro aggiunto: in questo caso il server penserà che non ci sono modifiche e la modifica non si propagherà sul client (aggiornando il componente, la modifica apparirà).</w:t>
       </w:r>
     </w:p>
     <w:p>
@@ -9737,21 +9338,7 @@
         <w:rPr>
           <w:lang w:val="it-IT"/>
         </w:rPr>
-        <w:t xml:space="preserve">(anche </w:t>
-      </w:r>
-      <w:proofErr w:type="gramStart"/>
-      <w:r>
-        <w:rPr>
-          <w:lang w:val="it-IT"/>
-        </w:rPr>
-        <w:t>se</w:t>
-      </w:r>
-      <w:proofErr w:type="gramEnd"/>
-      <w:r>
-        <w:rPr>
-          <w:lang w:val="it-IT"/>
-        </w:rPr>
-        <w:t xml:space="preserve"> stesso)</w:t>
+        <w:t>(anche se stesso)</w:t>
       </w:r>
       <w:r>
         <w:rPr>
@@ -9953,9 +9540,114 @@
           <w:szCs w:val="20"/>
           <w:lang w:val="it-IT"/>
         </w:rPr>
-        <w:t>src</w:t>
-      </w:r>
-      <w:proofErr w:type="gramStart"/>
+        <w:t>src=”</w:t>
+      </w:r>
+      <w:r>
+        <w:rPr>
+          <w:rFonts w:ascii="JetBrains Mono" w:eastAsia="Times New Roman" w:hAnsi="JetBrains Mono" w:cs="Courier New"/>
+          <w:i/>
+          <w:iCs/>
+          <w:color w:val="00B0F0"/>
+          <w:sz w:val="20"/>
+          <w:szCs w:val="20"/>
+          <w:lang w:val="it-IT"/>
+        </w:rPr>
+        <w:t>uriImaggineLogo</w:t>
+      </w:r>
+      <w:r>
+        <w:rPr>
+          <w:rFonts w:ascii="JetBrains Mono" w:eastAsia="Times New Roman" w:hAnsi="JetBrains Mono" w:cs="Courier New"/>
+          <w:color w:val="9876AA"/>
+          <w:sz w:val="20"/>
+          <w:szCs w:val="20"/>
+          <w:lang w:val="it-IT"/>
+        </w:rPr>
+        <w:t xml:space="preserve"> </w:t>
+      </w:r>
+      <w:r>
+        <w:rPr>
+          <w:rFonts w:ascii="JetBrains Mono" w:eastAsia="Times New Roman" w:hAnsi="JetBrains Mono" w:cs="Courier New"/>
+          <w:color w:val="A9B7C6"/>
+          <w:sz w:val="20"/>
+          <w:szCs w:val="20"/>
+          <w:lang w:val="it-IT"/>
+        </w:rPr>
+        <w:t xml:space="preserve">+ </w:t>
+      </w:r>
+      <w:r>
+        <w:rPr>
+          <w:rFonts w:ascii="JetBrains Mono" w:eastAsia="Times New Roman" w:hAnsi="JetBrains Mono" w:cs="Courier New"/>
+          <w:color w:val="6A8759"/>
+          <w:sz w:val="20"/>
+          <w:szCs w:val="20"/>
+          <w:lang w:val="it-IT"/>
+        </w:rPr>
+        <w:t xml:space="preserve">'?' </w:t>
+      </w:r>
+      <w:r>
+        <w:rPr>
+          <w:rFonts w:ascii="JetBrains Mono" w:eastAsia="Times New Roman" w:hAnsi="JetBrains Mono" w:cs="Courier New"/>
+          <w:color w:val="A9B7C6"/>
+          <w:sz w:val="20"/>
+          <w:szCs w:val="20"/>
+          <w:lang w:val="it-IT"/>
+        </w:rPr>
+        <w:t xml:space="preserve">+ </w:t>
+      </w:r>
+      <w:r>
+        <w:rPr>
+          <w:rFonts w:ascii="JetBrains Mono" w:eastAsia="Times New Roman" w:hAnsi="JetBrains Mono" w:cs="Courier New"/>
+          <w:color w:val="CC7832"/>
+          <w:sz w:val="20"/>
+          <w:szCs w:val="20"/>
+          <w:lang w:val="it-IT"/>
+        </w:rPr>
+        <w:t xml:space="preserve">new </w:t>
+      </w:r>
+      <w:r>
+        <w:rPr>
+          <w:rFonts w:ascii="JetBrains Mono" w:eastAsia="Times New Roman" w:hAnsi="JetBrains Mono" w:cs="Courier New"/>
+          <w:b/>
+          <w:bCs/>
+          <w:i/>
+          <w:iCs/>
+          <w:color w:val="9876AA"/>
+          <w:sz w:val="20"/>
+          <w:szCs w:val="20"/>
+          <w:lang w:val="it-IT"/>
+        </w:rPr>
+        <w:t>Date</w:t>
+      </w:r>
+      <w:r>
+        <w:rPr>
+          <w:rFonts w:ascii="JetBrains Mono" w:eastAsia="Times New Roman" w:hAnsi="JetBrains Mono" w:cs="Courier New"/>
+          <w:color w:val="A9B7C6"/>
+          <w:sz w:val="20"/>
+          <w:szCs w:val="20"/>
+          <w:lang w:val="it-IT"/>
+        </w:rPr>
+        <w:t>().</w:t>
+      </w:r>
+      <w:r>
+        <w:rPr>
+          <w:rFonts w:ascii="JetBrains Mono" w:eastAsia="Times New Roman" w:hAnsi="JetBrains Mono" w:cs="Courier New"/>
+          <w:color w:val="FFC66D"/>
+          <w:sz w:val="20"/>
+          <w:szCs w:val="20"/>
+          <w:lang w:val="it-IT"/>
+        </w:rPr>
+        <w:t>getTime</w:t>
+      </w:r>
+      <w:r>
+        <w:rPr>
+          <w:rFonts w:ascii="JetBrains Mono" w:eastAsia="Times New Roman" w:hAnsi="JetBrains Mono" w:cs="Courier New"/>
+          <w:color w:val="A9B7C6"/>
+          <w:sz w:val="20"/>
+          <w:szCs w:val="20"/>
+          <w:lang w:val="it-IT"/>
+        </w:rPr>
+        <w:t>()</w:t>
+      </w:r>
       <w:r>
         <w:rPr>
           <w:rFonts w:ascii="JetBrains Mono" w:eastAsia="Times New Roman" w:hAnsi="JetBrains Mono" w:cs="Courier New"/>
@@ -9964,204 +9656,87 @@
           <w:szCs w:val="20"/>
           <w:lang w:val="it-IT"/>
         </w:rPr>
-        <w:t>=”</w:t>
-      </w:r>
-      <w:r>
-        <w:rPr>
-          <w:rFonts w:ascii="JetBrains Mono" w:eastAsia="Times New Roman" w:hAnsi="JetBrains Mono" w:cs="Courier New"/>
-          <w:i/>
-          <w:iCs/>
-          <w:color w:val="00B0F0"/>
-          <w:sz w:val="20"/>
-          <w:szCs w:val="20"/>
-          <w:lang w:val="it-IT"/>
-        </w:rPr>
-        <w:t>uriImaggineLogo</w:t>
-      </w:r>
-      <w:proofErr w:type="gramEnd"/>
-      <w:r>
-        <w:rPr>
-          <w:rFonts w:ascii="JetBrains Mono" w:eastAsia="Times New Roman" w:hAnsi="JetBrains Mono" w:cs="Courier New"/>
-          <w:color w:val="9876AA"/>
-          <w:sz w:val="20"/>
-          <w:szCs w:val="20"/>
+        <w:t>”</w:t>
+      </w:r>
+    </w:p>
+    <w:p>
+      <w:pPr>
+        <w:rPr>
+          <w:lang w:val="it-IT"/>
+        </w:rPr>
+      </w:pPr>
+      <w:r>
+        <w:rPr>
+          <w:lang w:val="it-IT"/>
+        </w:rPr>
+        <w:t>In questo modo, l</w:t>
+      </w:r>
+      <w:r>
+        <w:rPr>
+          <w:lang w:val="it-IT"/>
+        </w:rPr>
+        <w:t xml:space="preserve">e richieste faranno riferimento allo stesso servizio del server, ma avranno delle </w:t>
+      </w:r>
+      <w:r>
+        <w:rPr>
+          <w:i/>
+          <w:iCs/>
+          <w:lang w:val="it-IT"/>
+        </w:rPr>
+        <w:t>query stringhe</w:t>
+      </w:r>
+      <w:r>
+        <w:rPr>
+          <w:lang w:val="it-IT"/>
+        </w:rPr>
+        <w:t xml:space="preserve"> che permettono alle modifiche di propagarsi con effetto immediato ogni volta che il logo viene modificato (in particolare, in questa applicazione la modifica del logo viene segnalata tramite la generazione dell’evento </w:t>
+      </w:r>
+      <w:r>
+        <w:rPr>
+          <w:i/>
+          <w:iCs/>
+          <w:lang w:val="it-IT"/>
+        </w:rPr>
+        <w:t>logo-attore-modificato</w:t>
+      </w:r>
+      <w:r>
+        <w:rPr>
+          <w:lang w:val="it-IT"/>
+        </w:rPr>
+        <w:t>: il componente Vue preposto a mostrare il logo dell’</w:t>
+      </w:r>
+      <w:r>
+        <w:rPr>
+          <w:i/>
+          <w:iCs/>
+          <w:lang w:val="it-IT"/>
+        </w:rPr>
+        <w:t>Uploader</w:t>
+      </w:r>
+      <w:r>
+        <w:rPr>
+          <w:lang w:val="it-IT"/>
+        </w:rPr>
+        <w:t xml:space="preserve">, quando riceve tale evento, modificherà la </w:t>
+      </w:r>
+      <w:r>
+        <w:rPr>
+          <w:i/>
+          <w:iCs/>
+          <w:lang w:val="it-IT"/>
+        </w:rPr>
+        <w:t>query string</w:t>
+      </w:r>
+      <w:r>
+        <w:rPr>
+          <w:i/>
+          <w:iCs/>
           <w:lang w:val="it-IT"/>
         </w:rPr>
         <w:t xml:space="preserve"> </w:t>
       </w:r>
       <w:r>
         <w:rPr>
-          <w:rFonts w:ascii="JetBrains Mono" w:eastAsia="Times New Roman" w:hAnsi="JetBrains Mono" w:cs="Courier New"/>
-          <w:color w:val="A9B7C6"/>
-          <w:sz w:val="20"/>
-          <w:szCs w:val="20"/>
-          <w:lang w:val="it-IT"/>
-        </w:rPr>
-        <w:t xml:space="preserve">+ </w:t>
-      </w:r>
-      <w:r>
-        <w:rPr>
-          <w:rFonts w:ascii="JetBrains Mono" w:eastAsia="Times New Roman" w:hAnsi="JetBrains Mono" w:cs="Courier New"/>
-          <w:color w:val="6A8759"/>
-          <w:sz w:val="20"/>
-          <w:szCs w:val="20"/>
-          <w:lang w:val="it-IT"/>
-        </w:rPr>
-        <w:t xml:space="preserve">'?' </w:t>
-      </w:r>
-      <w:r>
-        <w:rPr>
-          <w:rFonts w:ascii="JetBrains Mono" w:eastAsia="Times New Roman" w:hAnsi="JetBrains Mono" w:cs="Courier New"/>
-          <w:color w:val="A9B7C6"/>
-          <w:sz w:val="20"/>
-          <w:szCs w:val="20"/>
-          <w:lang w:val="it-IT"/>
-        </w:rPr>
-        <w:t xml:space="preserve">+ </w:t>
-      </w:r>
-      <w:r>
-        <w:rPr>
-          <w:rFonts w:ascii="JetBrains Mono" w:eastAsia="Times New Roman" w:hAnsi="JetBrains Mono" w:cs="Courier New"/>
-          <w:color w:val="CC7832"/>
-          <w:sz w:val="20"/>
-          <w:szCs w:val="20"/>
-          <w:lang w:val="it-IT"/>
-        </w:rPr>
-        <w:t xml:space="preserve">new </w:t>
-      </w:r>
-      <w:r>
-        <w:rPr>
-          <w:rFonts w:ascii="JetBrains Mono" w:eastAsia="Times New Roman" w:hAnsi="JetBrains Mono" w:cs="Courier New"/>
-          <w:b/>
-          <w:bCs/>
-          <w:i/>
-          <w:iCs/>
-          <w:color w:val="9876AA"/>
-          <w:sz w:val="20"/>
-          <w:szCs w:val="20"/>
-          <w:lang w:val="it-IT"/>
-        </w:rPr>
-        <w:t>Date</w:t>
-      </w:r>
-      <w:r>
-        <w:rPr>
-          <w:rFonts w:ascii="JetBrains Mono" w:eastAsia="Times New Roman" w:hAnsi="JetBrains Mono" w:cs="Courier New"/>
-          <w:color w:val="A9B7C6"/>
-          <w:sz w:val="20"/>
-          <w:szCs w:val="20"/>
-          <w:lang w:val="it-IT"/>
-        </w:rPr>
-        <w:t>().</w:t>
-      </w:r>
-      <w:r>
-        <w:rPr>
-          <w:rFonts w:ascii="JetBrains Mono" w:eastAsia="Times New Roman" w:hAnsi="JetBrains Mono" w:cs="Courier New"/>
-          <w:color w:val="FFC66D"/>
-          <w:sz w:val="20"/>
-          <w:szCs w:val="20"/>
-          <w:lang w:val="it-IT"/>
-        </w:rPr>
-        <w:t>getTime</w:t>
-      </w:r>
-      <w:r>
-        <w:rPr>
-          <w:rFonts w:ascii="JetBrains Mono" w:eastAsia="Times New Roman" w:hAnsi="JetBrains Mono" w:cs="Courier New"/>
-          <w:color w:val="A9B7C6"/>
-          <w:sz w:val="20"/>
-          <w:szCs w:val="20"/>
-          <w:lang w:val="it-IT"/>
-        </w:rPr>
-        <w:t>()</w:t>
-      </w:r>
-      <w:r>
-        <w:rPr>
-          <w:rFonts w:ascii="JetBrains Mono" w:eastAsia="Times New Roman" w:hAnsi="JetBrains Mono" w:cs="Courier New"/>
-          <w:color w:val="FFFFFF" w:themeColor="background1"/>
-          <w:sz w:val="20"/>
-          <w:szCs w:val="20"/>
-          <w:lang w:val="it-IT"/>
-        </w:rPr>
-        <w:t>”</w:t>
-      </w:r>
-    </w:p>
-    <w:p>
-      <w:pPr>
-        <w:rPr>
-          <w:lang w:val="it-IT"/>
-        </w:rPr>
-      </w:pPr>
-      <w:r>
-        <w:rPr>
-          <w:lang w:val="it-IT"/>
-        </w:rPr>
-        <w:t>In questo modo, l</w:t>
-      </w:r>
-      <w:r>
-        <w:rPr>
-          <w:lang w:val="it-IT"/>
-        </w:rPr>
-        <w:t xml:space="preserve">e richieste faranno riferimento allo stesso servizio del server, ma avranno delle </w:t>
-      </w:r>
-      <w:r>
-        <w:rPr>
-          <w:i/>
-          <w:iCs/>
-          <w:lang w:val="it-IT"/>
-        </w:rPr>
-        <w:t>query stringhe</w:t>
-      </w:r>
-      <w:r>
-        <w:rPr>
-          <w:lang w:val="it-IT"/>
-        </w:rPr>
-        <w:t xml:space="preserve"> che permettono alle modifiche di propagarsi con effetto immediato ogni volta che il logo viene modificato (in particolare, in questa applicazione la modifica del logo viene segnalata tramite la generazione dell’evento </w:t>
-      </w:r>
-      <w:r>
-        <w:rPr>
-          <w:i/>
-          <w:iCs/>
-          <w:lang w:val="it-IT"/>
-        </w:rPr>
-        <w:t>logo-attore-modificato</w:t>
-      </w:r>
-      <w:r>
-        <w:rPr>
-          <w:lang w:val="it-IT"/>
-        </w:rPr>
-        <w:t>: il componente Vue preposto a mostrare il logo dell’</w:t>
-      </w:r>
-      <w:r>
-        <w:rPr>
-          <w:i/>
-          <w:iCs/>
-          <w:lang w:val="it-IT"/>
-        </w:rPr>
-        <w:t>Uploader</w:t>
-      </w:r>
-      <w:r>
-        <w:rPr>
-          <w:lang w:val="it-IT"/>
-        </w:rPr>
-        <w:t xml:space="preserve">, quando riceve tale evento, modificherà la </w:t>
-      </w:r>
-      <w:r>
-        <w:rPr>
-          <w:i/>
-          <w:iCs/>
-          <w:lang w:val="it-IT"/>
-        </w:rPr>
-        <w:t>query string</w:t>
-      </w:r>
-      <w:r>
-        <w:rPr>
-          <w:i/>
-          <w:iCs/>
-          <w:lang w:val="it-IT"/>
-        </w:rPr>
-        <w:t xml:space="preserve"> </w:t>
-      </w:r>
-      <w:r>
-        <w:rPr>
           <w:lang w:val="it-IT"/>
         </w:rPr>
         <w:t xml:space="preserve">come spiegato sopra, provocando la richiesta </w:t>
@@ -10266,21 +9841,7 @@
         <w:rPr>
           <w:lang w:val="it-IT"/>
         </w:rPr>
-        <w:t xml:space="preserve"> risulta particolarmente complesso, ma ciò è stato fatto per permettere </w:t>
-      </w:r>
-      <w:proofErr w:type="gramStart"/>
-      <w:r>
-        <w:rPr>
-          <w:lang w:val="it-IT"/>
-        </w:rPr>
-        <w:t>agli utente</w:t>
-      </w:r>
-      <w:proofErr w:type="gramEnd"/>
-      <w:r>
-        <w:rPr>
-          <w:lang w:val="it-IT"/>
-        </w:rPr>
-        <w:t xml:space="preserve"> l’accesso diretto ad un particolare contenuto dell’applicazione (ad esempio alla scheda relativa ad un attore)</w:t>
+        <w:t xml:space="preserve"> risulta particolarmente complesso, ma ciò è stato fatto per permettere agli utente l’accesso diretto ad un particolare contenuto dell’applicazione (ad esempio alla scheda relativa ad un attore)</w:t>
       </w:r>
       <w:r>
         <w:rPr>

</xml_diff>

<commit_message>
Aggiunta nota su Firebase.
</commit_message>
<xml_diff>
--- a/algoritmi schemi e note progettuali/Note progettuali.docx
+++ b/algoritmi schemi e note progettuali/Note progettuali.docx
@@ -14223,13 +14223,13 @@
           <w:highlight w:val="yellow"/>
           <w:lang w:val="it-IT"/>
         </w:rPr>
+        <w:instrText xml:space="preserve"> \* MERGEFORMAT </w:instrText>
       </w:r>
       <w:r>
         <w:rPr>
           <w:highlight w:val="yellow"/>
           <w:lang w:val="it-IT"/>
         </w:rPr>
-        <w:instrText xml:space="preserve"> \* MERGEFORMAT </w:instrText>
       </w:r>
       <w:r>
         <w:rPr>
@@ -14496,6 +14496,379 @@
       <w:r>
         <w:rPr>
           <w:highlight w:val="yellow"/>
+          <w:lang w:val="it-IT"/>
+        </w:rPr>
+        <w:t>).</w:t>
+      </w:r>
+    </w:p>
+    <w:p>
+      <w:r>
+        <w:t xml:space="preserve">In </w:t>
+      </w:r>
+      <w:proofErr w:type="spellStart"/>
+      <w:r>
+        <w:t>que</w:t>
+      </w:r>
+      <w:r>
+        <w:t>sto</w:t>
+      </w:r>
+      <w:proofErr w:type="spellEnd"/>
+      <w:r>
+        <w:t xml:space="preserve"> modo:</w:t>
+      </w:r>
+    </w:p>
+    <w:p>
+      <w:pPr>
+        <w:pStyle w:val="Paragrafoelenco"/>
+        <w:numPr>
+          <w:ilvl w:val="0"/>
+          <w:numId w:val="12"/>
+        </w:numPr>
+        <w:rPr>
+          <w:lang w:val="it-IT"/>
+        </w:rPr>
+      </w:pPr>
+      <w:r>
+        <w:rPr>
+          <w:lang w:val="it-IT"/>
+        </w:rPr>
+        <w:t>l’applicazione può continuare a f</w:t>
+      </w:r>
+      <w:r>
+        <w:rPr>
+          <w:lang w:val="it-IT"/>
+        </w:rPr>
+        <w:t xml:space="preserve">unzionare anche senza </w:t>
+      </w:r>
+      <w:proofErr w:type="spellStart"/>
+      <w:r>
+        <w:rPr>
+          <w:i/>
+          <w:iCs/>
+          <w:lang w:val="it-IT"/>
+        </w:rPr>
+        <w:t>Firebase</w:t>
+      </w:r>
+      <w:proofErr w:type="spellEnd"/>
+      <w:r>
+        <w:rPr>
+          <w:lang w:val="it-IT"/>
+        </w:rPr>
+        <w:t xml:space="preserve"> (ad es. a causa di un guasto in </w:t>
+      </w:r>
+      <w:proofErr w:type="spellStart"/>
+      <w:r>
+        <w:rPr>
+          <w:i/>
+          <w:iCs/>
+          <w:lang w:val="it-IT"/>
+        </w:rPr>
+        <w:t>Firebase</w:t>
+      </w:r>
+      <w:proofErr w:type="spellEnd"/>
+      <w:r>
+        <w:rPr>
+          <w:lang w:val="it-IT"/>
+        </w:rPr>
+        <w:t>)</w:t>
+      </w:r>
+    </w:p>
+    <w:p>
+      <w:pPr>
+        <w:pStyle w:val="Paragrafoelenco"/>
+        <w:numPr>
+          <w:ilvl w:val="0"/>
+          <w:numId w:val="12"/>
+        </w:numPr>
+        <w:rPr>
+          <w:lang w:val="it-IT"/>
+        </w:rPr>
+      </w:pPr>
+      <w:r>
+        <w:rPr>
+          <w:lang w:val="it-IT"/>
+        </w:rPr>
+        <w:t xml:space="preserve">l’applicazione supporta anche il login utilizzando dei </w:t>
+      </w:r>
+      <w:r>
+        <w:rPr>
+          <w:i/>
+          <w:iCs/>
+          <w:lang w:val="it-IT"/>
+        </w:rPr>
+        <w:t>provider</w:t>
+      </w:r>
+      <w:r>
+        <w:rPr>
+          <w:lang w:val="it-IT"/>
+        </w:rPr>
+        <w:t xml:space="preserve"> esterni grazie a </w:t>
+      </w:r>
+      <w:proofErr w:type="spellStart"/>
+      <w:r>
+        <w:rPr>
+          <w:i/>
+          <w:iCs/>
+          <w:lang w:val="it-IT"/>
+        </w:rPr>
+        <w:t>Firebase</w:t>
+      </w:r>
+      <w:proofErr w:type="spellEnd"/>
+      <w:r>
+        <w:rPr>
+          <w:lang w:val="it-IT"/>
+        </w:rPr>
+        <w:t xml:space="preserve">: ad esempio, un utente può eseguire il login all’applicazione usando il suo account </w:t>
+      </w:r>
+      <w:r>
+        <w:rPr>
+          <w:i/>
+          <w:iCs/>
+          <w:lang w:val="it-IT"/>
+        </w:rPr>
+        <w:t>Gmail</w:t>
+      </w:r>
+      <w:r>
+        <w:rPr>
+          <w:lang w:val="it-IT"/>
+        </w:rPr>
+        <w:t>, a condizione che l’indirizzo e-mail sia lo stesso usato per registrarsi nell’applicazione.</w:t>
+      </w:r>
+    </w:p>
+    <w:p>
+      <w:pPr>
+        <w:pStyle w:val="Paragrafoelenco"/>
+        <w:ind w:left="0"/>
+        <w:rPr>
+          <w:lang w:val="it-IT"/>
+        </w:rPr>
+      </w:pPr>
+      <w:r>
+        <w:rPr>
+          <w:lang w:val="it-IT"/>
+        </w:rPr>
+        <w:t>Questo sistema è</w:t>
+      </w:r>
+      <w:r>
+        <w:rPr>
+          <w:lang w:val="it-IT"/>
+        </w:rPr>
+        <w:t xml:space="preserve"> ritenuto</w:t>
+      </w:r>
+      <w:r>
+        <w:rPr>
+          <w:lang w:val="it-IT"/>
+        </w:rPr>
+        <w:t xml:space="preserve"> sicuro, in quanto l’informazione contente l’e-mail dell’utente giunge al server dell’applicazione contenuta in un token JWT firmato, quindi è accertata l’associazione tra l’utente e l’e-mail: se tale indirizzo e-mail è salvato nel sistema, poiché l’indirizzo e-mail è utilizzato dall’applicazione come strumento di verifica dell’identità di un utente (infatti: 1. un account a seguito della registrazione nel sistema deve essere verificato e tale verifica avviene tramite e-mail</w:t>
+      </w:r>
+      <w:r>
+        <w:rPr>
+          <w:lang w:val="it-IT"/>
+        </w:rPr>
+        <w:t xml:space="preserve"> (si veda il paragrafo “</w:t>
+      </w:r>
+      <w:r>
+        <w:rPr>
+          <w:lang w:val="it-IT"/>
+        </w:rPr>
+        <w:fldChar w:fldCharType="begin"/>
+      </w:r>
+      <w:r>
+        <w:rPr>
+          <w:lang w:val="it-IT"/>
+        </w:rPr>
+        <w:instrText xml:space="preserve"> REF _Ref68002980 \h </w:instrText>
+      </w:r>
+      <w:r>
+        <w:rPr>
+          <w:lang w:val="it-IT"/>
+        </w:rPr>
+      </w:r>
+      <w:r>
+        <w:rPr>
+          <w:lang w:val="it-IT"/>
+        </w:rPr>
+        <w:fldChar w:fldCharType="separate"/>
+      </w:r>
+      <w:r>
+        <w:rPr>
+          <w:lang w:val="it-IT"/>
+        </w:rPr>
+        <w:t>Verifica dell’</w:t>
+      </w:r>
+      <w:r>
+        <w:rPr>
+          <w:lang w:val="it-IT"/>
+        </w:rPr>
+        <w:t>a</w:t>
+      </w:r>
+      <w:r>
+        <w:rPr>
+          <w:lang w:val="it-IT"/>
+        </w:rPr>
+        <w:t>ccount</w:t>
+      </w:r>
+      <w:r>
+        <w:rPr>
+          <w:lang w:val="it-IT"/>
+        </w:rPr>
+        <w:fldChar w:fldCharType="end"/>
+      </w:r>
+      <w:r>
+        <w:rPr>
+          <w:lang w:val="it-IT"/>
+        </w:rPr>
+        <w:t xml:space="preserve">” a </w:t>
+      </w:r>
+      <w:proofErr w:type="gramStart"/>
+      <w:r>
+        <w:rPr>
+          <w:lang w:val="it-IT"/>
+        </w:rPr>
+        <w:t xml:space="preserve">pagina </w:t>
+      </w:r>
+      <w:proofErr w:type="gramEnd"/>
+      <w:r>
+        <w:rPr>
+          <w:lang w:val="it-IT"/>
+        </w:rPr>
+        <w:fldChar w:fldCharType="begin"/>
+      </w:r>
+      <w:r>
+        <w:rPr>
+          <w:lang w:val="it-IT"/>
+        </w:rPr>
+        <w:instrText xml:space="preserve"> PAGEREF _Ref68002980 \h </w:instrText>
+      </w:r>
+      <w:r>
+        <w:rPr>
+          <w:lang w:val="it-IT"/>
+        </w:rPr>
+      </w:r>
+      <w:r>
+        <w:rPr>
+          <w:lang w:val="it-IT"/>
+        </w:rPr>
+        <w:fldChar w:fldCharType="separate"/>
+      </w:r>
+      <w:r>
+        <w:rPr>
+          <w:noProof/>
+          <w:lang w:val="it-IT"/>
+        </w:rPr>
+        <w:t>10</w:t>
+      </w:r>
+      <w:r>
+        <w:rPr>
+          <w:lang w:val="it-IT"/>
+        </w:rPr>
+        <w:fldChar w:fldCharType="end"/>
+      </w:r>
+      <w:proofErr w:type="gramStart"/>
+      <w:r>
+        <w:rPr>
+          <w:lang w:val="it-IT"/>
+        </w:rPr>
+        <w:t>)</w:t>
+      </w:r>
+      <w:proofErr w:type="gramEnd"/>
+      <w:r>
+        <w:rPr>
+          <w:lang w:val="it-IT"/>
+        </w:rPr>
+        <w:t>; 2. il reset della password di un account è possibile grazie all’indirizzo e-mail</w:t>
+      </w:r>
+      <w:r>
+        <w:rPr>
+          <w:lang w:val="it-IT"/>
+        </w:rPr>
+        <w:t xml:space="preserve"> (si veda “</w:t>
+      </w:r>
+      <w:r>
+        <w:rPr>
+          <w:lang w:val="it-IT"/>
+        </w:rPr>
+        <w:fldChar w:fldCharType="begin"/>
+      </w:r>
+      <w:r>
+        <w:rPr>
+          <w:lang w:val="it-IT"/>
+        </w:rPr>
+        <w:instrText xml:space="preserve"> REF _Ref67836174 \h </w:instrText>
+      </w:r>
+      <w:r>
+        <w:rPr>
+          <w:lang w:val="it-IT"/>
+        </w:rPr>
+      </w:r>
+      <w:r>
+        <w:rPr>
+          <w:lang w:val="it-IT"/>
+        </w:rPr>
+        <w:fldChar w:fldCharType="separate"/>
+      </w:r>
+      <w:r>
+        <w:rPr>
+          <w:lang w:val="it-IT"/>
+        </w:rPr>
+        <w:t>Password dimenticata</w:t>
+      </w:r>
+      <w:r>
+        <w:rPr>
+          <w:lang w:val="it-IT"/>
+        </w:rPr>
+        <w:fldChar w:fldCharType="end"/>
+      </w:r>
+      <w:r>
+        <w:rPr>
+          <w:lang w:val="it-IT"/>
+        </w:rPr>
+        <w:t xml:space="preserve">” a pagina </w:t>
+      </w:r>
+      <w:r>
+        <w:rPr>
+          <w:lang w:val="it-IT"/>
+        </w:rPr>
+        <w:fldChar w:fldCharType="begin"/>
+      </w:r>
+      <w:r>
+        <w:rPr>
+          <w:lang w:val="it-IT"/>
+        </w:rPr>
+        <w:instrText xml:space="preserve"> PAGEREF _Ref67836174 \h </w:instrText>
+      </w:r>
+      <w:r>
+        <w:rPr>
+          <w:lang w:val="it-IT"/>
+        </w:rPr>
+      </w:r>
+      <w:r>
+        <w:rPr>
+          <w:lang w:val="it-IT"/>
+        </w:rPr>
+        <w:fldChar w:fldCharType="separate"/>
+      </w:r>
+      <w:r>
+        <w:rPr>
+          <w:noProof/>
+          <w:lang w:val="it-IT"/>
+        </w:rPr>
+        <w:t>16</w:t>
+      </w:r>
+      <w:r>
+        <w:rPr>
+          <w:lang w:val="it-IT"/>
+        </w:rPr>
+        <w:fldChar w:fldCharType="end"/>
+      </w:r>
+      <w:r>
+        <w:rPr>
+          <w:lang w:val="it-IT"/>
+        </w:rPr>
+        <w:t>)</w:t>
+      </w:r>
+      <w:r>
+        <w:rPr>
           <w:lang w:val="it-IT"/>
         </w:rPr>
         <w:t>).</w:t>
@@ -25335,25 +25708,7 @@
           <w:sz w:val="16"/>
           <w:szCs w:val="16"/>
         </w:rPr>
-        <w:t xml:space="preserve"> isOpera = (!!window.opr &amp;&amp; !!</w:t>
-      </w:r>
-      <w:proofErr w:type="gramStart"/>
-      <w:r>
-        <w:rPr>
-          <w:color w:val="545454"/>
-          <w:sz w:val="16"/>
-          <w:szCs w:val="16"/>
-        </w:rPr>
-        <w:t>opr.addons</w:t>
-      </w:r>
-      <w:proofErr w:type="gramEnd"/>
-      <w:r>
-        <w:rPr>
-          <w:color w:val="545454"/>
-          <w:sz w:val="16"/>
-          <w:szCs w:val="16"/>
-        </w:rPr>
-        <w:t>) || !!window.opera || navigator.userAgent.indexOf(</w:t>
+        <w:t xml:space="preserve"> isOpera = (!!window.opr &amp;&amp; !!opr.addons) || !!window.opera || navigator.userAgent.indexOf(</w:t>
       </w:r>
       <w:r>
         <w:rPr>
@@ -25513,7 +25868,6 @@
         </w:rPr>
         <w:t xml:space="preserve"> </w:t>
       </w:r>
-      <w:proofErr w:type="gramStart"/>
       <w:r>
         <w:rPr>
           <w:color w:val="007FAA"/>
@@ -25528,16 +25882,7 @@
           <w:sz w:val="16"/>
           <w:szCs w:val="16"/>
         </w:rPr>
-        <w:t xml:space="preserve"> !</w:t>
-      </w:r>
-      <w:proofErr w:type="gramEnd"/>
-      <w:r>
-        <w:rPr>
-          <w:color w:val="545454"/>
-          <w:sz w:val="16"/>
-          <w:szCs w:val="16"/>
-        </w:rPr>
-        <w:t xml:space="preserve">== </w:t>
+        <w:t xml:space="preserve"> !== </w:t>
       </w:r>
       <w:r>
         <w:rPr>
@@ -25679,16 +26024,7 @@
           <w:sz w:val="16"/>
           <w:szCs w:val="16"/>
         </w:rPr>
-        <w:t>i.test(</w:t>
-      </w:r>
-      <w:proofErr w:type="gramStart"/>
-      <w:r>
-        <w:rPr>
-          <w:color w:val="545454"/>
-          <w:sz w:val="16"/>
-          <w:szCs w:val="16"/>
-        </w:rPr>
-        <w:t>window.</w:t>
+        <w:t>i.test(window.</w:t>
       </w:r>
       <w:r>
         <w:rPr>
@@ -25698,7 +26034,6 @@
         </w:rPr>
         <w:t>HTMLElement</w:t>
       </w:r>
-      <w:proofErr w:type="gramEnd"/>
       <w:r>
         <w:rPr>
           <w:color w:val="545454"/>
@@ -25939,27 +26274,7 @@
           <w:szCs w:val="16"/>
           <w:lang w:val="it-IT"/>
         </w:rPr>
-        <w:t>/*@cc_</w:t>
-      </w:r>
-      <w:proofErr w:type="gramStart"/>
-      <w:r>
-        <w:rPr>
-          <w:color w:val="696969"/>
-          <w:sz w:val="16"/>
-          <w:szCs w:val="16"/>
-          <w:lang w:val="it-IT"/>
-        </w:rPr>
-        <w:t>on!@</w:t>
-      </w:r>
-      <w:proofErr w:type="gramEnd"/>
-      <w:r>
-        <w:rPr>
-          <w:color w:val="696969"/>
-          <w:sz w:val="16"/>
-          <w:szCs w:val="16"/>
-          <w:lang w:val="it-IT"/>
-        </w:rPr>
-        <w:t>*/</w:t>
+        <w:t>/*@cc_on!@*/</w:t>
       </w:r>
       <w:r>
         <w:rPr>
@@ -26089,25 +26404,7 @@
           <w:sz w:val="16"/>
           <w:szCs w:val="16"/>
         </w:rPr>
-        <w:t xml:space="preserve"> isEdge </w:t>
-      </w:r>
-      <w:proofErr w:type="gramStart"/>
-      <w:r>
-        <w:rPr>
-          <w:color w:val="545454"/>
-          <w:sz w:val="16"/>
-          <w:szCs w:val="16"/>
-        </w:rPr>
-        <w:t>= !isIE</w:t>
-      </w:r>
-      <w:proofErr w:type="gramEnd"/>
-      <w:r>
-        <w:rPr>
-          <w:color w:val="545454"/>
-          <w:sz w:val="16"/>
-          <w:szCs w:val="16"/>
-        </w:rPr>
-        <w:t xml:space="preserve"> &amp;&amp; !!window.</w:t>
+        <w:t xml:space="preserve"> isEdge = !isIE &amp;&amp; !!window.</w:t>
       </w:r>
       <w:r>
         <w:rPr>
@@ -26233,25 +26530,7 @@
           <w:sz w:val="16"/>
           <w:szCs w:val="16"/>
         </w:rPr>
-        <w:t xml:space="preserve"> isChrome = !!</w:t>
-      </w:r>
-      <w:proofErr w:type="gramStart"/>
-      <w:r>
-        <w:rPr>
-          <w:color w:val="545454"/>
-          <w:sz w:val="16"/>
-          <w:szCs w:val="16"/>
-        </w:rPr>
-        <w:t>window.chrome</w:t>
-      </w:r>
-      <w:proofErr w:type="gramEnd"/>
-      <w:r>
-        <w:rPr>
-          <w:color w:val="545454"/>
-          <w:sz w:val="16"/>
-          <w:szCs w:val="16"/>
-        </w:rPr>
-        <w:t xml:space="preserve"> &amp;&amp; (!!window.chrome.webstore || !!window.chrome.runtime);</w:t>
+        <w:t xml:space="preserve"> isChrome = !!window.chrome &amp;&amp; (!!window.chrome.webstore || !!window.chrome.runtime);</w:t>
       </w:r>
     </w:p>
     <w:p>
@@ -26361,25 +26640,7 @@
           <w:sz w:val="16"/>
           <w:szCs w:val="16"/>
         </w:rPr>
-        <w:t xml:space="preserve"> isEdgeChromium = isChrome &amp;&amp; (</w:t>
-      </w:r>
-      <w:proofErr w:type="gramStart"/>
-      <w:r>
-        <w:rPr>
-          <w:color w:val="545454"/>
-          <w:sz w:val="16"/>
-          <w:szCs w:val="16"/>
-        </w:rPr>
-        <w:t>navigator.userAgent.indexOf</w:t>
-      </w:r>
-      <w:proofErr w:type="gramEnd"/>
-      <w:r>
-        <w:rPr>
-          <w:color w:val="545454"/>
-          <w:sz w:val="16"/>
-          <w:szCs w:val="16"/>
-        </w:rPr>
-        <w:t>(</w:t>
+        <w:t xml:space="preserve"> isEdgeChromium = isChrome &amp;&amp; (navigator.userAgent.indexOf(</w:t>
       </w:r>
       <w:r>
         <w:rPr>
@@ -26521,18 +26782,8 @@
           <w:sz w:val="16"/>
           <w:szCs w:val="16"/>
         </w:rPr>
-        <w:t xml:space="preserve"> isBlink = (isChrome || isOpera) &amp;&amp; !!</w:t>
-      </w:r>
-      <w:proofErr w:type="gramStart"/>
-      <w:r>
-        <w:rPr>
-          <w:color w:val="545454"/>
-          <w:sz w:val="16"/>
-          <w:szCs w:val="16"/>
-        </w:rPr>
-        <w:t>window.CSS;</w:t>
-      </w:r>
-      <w:proofErr w:type="gramEnd"/>
+        <w:t xml:space="preserve"> isBlink = (isChrome || isOpera) &amp;&amp; !!window.CSS;</w:t>
+      </w:r>
     </w:p>
     <w:p>
       <w:pPr>
@@ -26649,16 +26900,7 @@
           <w:sz w:val="16"/>
           <w:szCs w:val="16"/>
         </w:rPr>
-        <w:t>'Detecting browsers by ducktyping:&lt;hr&gt;</w:t>
-      </w:r>
-      <w:proofErr w:type="gramStart"/>
-      <w:r>
-        <w:rPr>
-          <w:color w:val="008000"/>
-          <w:sz w:val="16"/>
-          <w:szCs w:val="16"/>
-        </w:rPr>
-        <w:t>'</w:t>
+        <w:t>'Detecting browsers by ducktyping:&lt;hr&gt;'</w:t>
       </w:r>
       <w:r>
         <w:rPr>
@@ -26668,7 +26910,6 @@
         </w:rPr>
         <w:t>;</w:t>
       </w:r>
-      <w:proofErr w:type="gramEnd"/>
     </w:p>
     <w:p>
       <w:pPr>
@@ -26725,16 +26966,7 @@
           <w:sz w:val="16"/>
           <w:szCs w:val="16"/>
         </w:rPr>
-        <w:t>'&lt;br&gt;</w:t>
-      </w:r>
-      <w:proofErr w:type="gramStart"/>
-      <w:r>
-        <w:rPr>
-          <w:color w:val="008000"/>
-          <w:sz w:val="16"/>
-          <w:szCs w:val="16"/>
-        </w:rPr>
-        <w:t>'</w:t>
+        <w:t>'&lt;br&gt;'</w:t>
       </w:r>
       <w:r>
         <w:rPr>
@@ -26744,7 +26976,6 @@
         </w:rPr>
         <w:t>;</w:t>
       </w:r>
-      <w:proofErr w:type="gramEnd"/>
     </w:p>
     <w:p>
       <w:pPr>
@@ -26801,16 +27032,7 @@
           <w:sz w:val="16"/>
           <w:szCs w:val="16"/>
         </w:rPr>
-        <w:t>'&lt;br&gt;</w:t>
-      </w:r>
-      <w:proofErr w:type="gramStart"/>
-      <w:r>
-        <w:rPr>
-          <w:color w:val="008000"/>
-          <w:sz w:val="16"/>
-          <w:szCs w:val="16"/>
-        </w:rPr>
-        <w:t>'</w:t>
+        <w:t>'&lt;br&gt;'</w:t>
       </w:r>
       <w:r>
         <w:rPr>
@@ -26820,7 +27042,6 @@
         </w:rPr>
         <w:t>;</w:t>
       </w:r>
-      <w:proofErr w:type="gramEnd"/>
     </w:p>
     <w:p>
       <w:pPr>
@@ -26949,16 +27170,7 @@
           <w:sz w:val="16"/>
           <w:szCs w:val="16"/>
         </w:rPr>
-        <w:t>'&lt;br&gt;</w:t>
-      </w:r>
-      <w:proofErr w:type="gramStart"/>
-      <w:r>
-        <w:rPr>
-          <w:color w:val="008000"/>
-          <w:sz w:val="16"/>
-          <w:szCs w:val="16"/>
-        </w:rPr>
-        <w:t>'</w:t>
+        <w:t>'&lt;br&gt;'</w:t>
       </w:r>
       <w:r>
         <w:rPr>
@@ -26968,7 +27180,6 @@
         </w:rPr>
         <w:t>;</w:t>
       </w:r>
-      <w:proofErr w:type="gramEnd"/>
     </w:p>
     <w:p>
       <w:pPr>
@@ -27025,16 +27236,7 @@
           <w:sz w:val="16"/>
           <w:szCs w:val="16"/>
         </w:rPr>
-        <w:t>'&lt;br&gt;</w:t>
-      </w:r>
-      <w:proofErr w:type="gramStart"/>
-      <w:r>
-        <w:rPr>
-          <w:color w:val="008000"/>
-          <w:sz w:val="16"/>
-          <w:szCs w:val="16"/>
-        </w:rPr>
-        <w:t>'</w:t>
+        <w:t>'&lt;br&gt;'</w:t>
       </w:r>
       <w:r>
         <w:rPr>
@@ -27044,7 +27246,6 @@
         </w:rPr>
         <w:t>;</w:t>
       </w:r>
-      <w:proofErr w:type="gramEnd"/>
     </w:p>
     <w:p>
       <w:pPr>
@@ -27101,16 +27302,7 @@
           <w:sz w:val="16"/>
           <w:szCs w:val="16"/>
         </w:rPr>
-        <w:t>'&lt;br&gt;</w:t>
-      </w:r>
-      <w:proofErr w:type="gramStart"/>
-      <w:r>
-        <w:rPr>
-          <w:color w:val="008000"/>
-          <w:sz w:val="16"/>
-          <w:szCs w:val="16"/>
-        </w:rPr>
-        <w:t>'</w:t>
+        <w:t>'&lt;br&gt;'</w:t>
       </w:r>
       <w:r>
         <w:rPr>
@@ -27120,7 +27312,6 @@
         </w:rPr>
         <w:t>;</w:t>
       </w:r>
-      <w:proofErr w:type="gramEnd"/>
     </w:p>
     <w:p>
       <w:pPr>
@@ -27177,16 +27368,7 @@
           <w:sz w:val="16"/>
           <w:szCs w:val="16"/>
         </w:rPr>
-        <w:t>'&lt;br&gt;</w:t>
-      </w:r>
-      <w:proofErr w:type="gramStart"/>
-      <w:r>
-        <w:rPr>
-          <w:color w:val="008000"/>
-          <w:sz w:val="16"/>
-          <w:szCs w:val="16"/>
-        </w:rPr>
-        <w:t>'</w:t>
+        <w:t>'&lt;br&gt;'</w:t>
       </w:r>
       <w:r>
         <w:rPr>
@@ -27196,7 +27378,6 @@
         </w:rPr>
         <w:t>;</w:t>
       </w:r>
-      <w:proofErr w:type="gramEnd"/>
     </w:p>
     <w:p>
       <w:pPr>
@@ -27253,16 +27434,7 @@
           <w:sz w:val="16"/>
           <w:szCs w:val="16"/>
         </w:rPr>
-        <w:t>'&lt;br&gt;</w:t>
-      </w:r>
-      <w:proofErr w:type="gramStart"/>
-      <w:r>
-        <w:rPr>
-          <w:color w:val="008000"/>
-          <w:sz w:val="16"/>
-          <w:szCs w:val="16"/>
-        </w:rPr>
-        <w:t>'</w:t>
+        <w:t>'&lt;br&gt;'</w:t>
       </w:r>
       <w:r>
         <w:rPr>
@@ -27272,7 +27444,6 @@
         </w:rPr>
         <w:t>;</w:t>
       </w:r>
-      <w:proofErr w:type="gramEnd"/>
     </w:p>
     <w:p>
       <w:pPr>
@@ -27299,23 +27470,13 @@
           <w:szCs w:val="16"/>
         </w:rPr>
       </w:pPr>
-      <w:proofErr w:type="gramStart"/>
       <w:r>
         <w:rPr>
           <w:color w:val="545454"/>
           <w:sz w:val="16"/>
           <w:szCs w:val="16"/>
         </w:rPr>
-        <w:t>document.body</w:t>
-      </w:r>
-      <w:proofErr w:type="gramEnd"/>
-      <w:r>
-        <w:rPr>
-          <w:color w:val="545454"/>
-          <w:sz w:val="16"/>
-          <w:szCs w:val="16"/>
-        </w:rPr>
-        <w:t>.innerHTML = output;</w:t>
+        <w:t>document.body.innerHTML = output;</w:t>
       </w:r>
     </w:p>
     <w:p>
@@ -27572,27 +27733,7 @@
           <w:sz w:val="17"/>
           <w:szCs w:val="18"/>
         </w:rPr>
-        <w:t xml:space="preserve">Edge (based on chromium): The user agent </w:t>
-      </w:r>
-      <w:proofErr w:type="gramStart"/>
-      <w:r>
-        <w:rPr>
-          <w:rFonts w:ascii="inherit" w:hAnsi="inherit" w:cs="Arial"/>
-          <w:color w:val="242729"/>
-          <w:sz w:val="17"/>
-          <w:szCs w:val="18"/>
-        </w:rPr>
-        <w:t>include</w:t>
-      </w:r>
-      <w:proofErr w:type="gramEnd"/>
-      <w:r>
-        <w:rPr>
-          <w:rFonts w:ascii="inherit" w:hAnsi="inherit" w:cs="Arial"/>
-          <w:color w:val="242729"/>
-          <w:sz w:val="17"/>
-          <w:szCs w:val="18"/>
-        </w:rPr>
-        <w:t xml:space="preserve"> the value "Edg/[version]" at the end (ex: "Mozilla/5.0 (Windows NT 10.0; Win64; x64) AppleWebKit/537.36 (KHTML, like Gecko) Chrome/80.0.3987.16 Safari/537.36 </w:t>
+        <w:t>Edge (based on chromium): The user agent include the value "Edg/[version]" at the end (ex: "Mozilla/5.0 (Windows NT 10.0; Win64; x64) AppleWebKit/537.36 (KHTML, like Gecko) Chrome/80.0.3987.16 Safari/537.36 </w:t>
       </w:r>
       <w:r>
         <w:rPr>
@@ -27703,7 +27844,6 @@
         <w:t> object, containing several properties including a documented </w:t>
       </w:r>
       <w:hyperlink r:id="rId7" w:history="1">
-        <w:proofErr w:type="gramStart"/>
         <w:r>
           <w:rPr>
             <w:rStyle w:val="CodiceHTML"/>
@@ -27716,7 +27856,6 @@
           </w:rPr>
           <w:t>chrome.webstore</w:t>
         </w:r>
-        <w:proofErr w:type="gramEnd"/>
       </w:hyperlink>
       <w:r>
         <w:rPr>
@@ -27754,7 +27893,6 @@
         </w:rPr>
         <w:t>Update 3 </w:t>
       </w:r>
-      <w:proofErr w:type="gramStart"/>
       <w:r>
         <w:rPr>
           <w:rStyle w:val="CodiceHTML"/>
@@ -27766,7 +27904,6 @@
         </w:rPr>
         <w:t>chrome.webstore</w:t>
       </w:r>
-      <w:proofErr w:type="gramEnd"/>
       <w:r>
         <w:rPr>
           <w:rFonts w:ascii="inherit" w:hAnsi="inherit" w:cs="Arial"/>
@@ -27801,27 +27938,7 @@
           <w:sz w:val="17"/>
           <w:szCs w:val="18"/>
         </w:rPr>
-        <w:t xml:space="preserve">Safari: A unique naming pattern in its naming of constructors. This is the least durable method of all listed properties and guess what? In Safari 9.1.3 it was fixed. </w:t>
-      </w:r>
-      <w:proofErr w:type="gramStart"/>
-      <w:r>
-        <w:rPr>
-          <w:rFonts w:ascii="inherit" w:hAnsi="inherit" w:cs="Arial"/>
-          <w:color w:val="242729"/>
-          <w:sz w:val="17"/>
-          <w:szCs w:val="18"/>
-        </w:rPr>
-        <w:t>So</w:t>
-      </w:r>
-      <w:proofErr w:type="gramEnd"/>
-      <w:r>
-        <w:rPr>
-          <w:rFonts w:ascii="inherit" w:hAnsi="inherit" w:cs="Arial"/>
-          <w:color w:val="242729"/>
-          <w:sz w:val="17"/>
-          <w:szCs w:val="18"/>
-        </w:rPr>
-        <w:t xml:space="preserve"> we are checking against </w:t>
+        <w:t>Safari: A unique naming pattern in its naming of constructors. This is the least durable method of all listed properties and guess what? In Safari 9.1.3 it was fixed. So we are checking against </w:t>
       </w:r>
       <w:r>
         <w:rPr>
@@ -27979,7 +28096,6 @@
         </w:rPr>
         <w:t> object is defined (but </w:t>
       </w:r>
-      <w:proofErr w:type="gramStart"/>
       <w:r>
         <w:rPr>
           <w:rStyle w:val="CodiceHTML"/>
@@ -27991,7 +28107,6 @@
         </w:rPr>
         <w:t>chrome.webstore</w:t>
       </w:r>
-      <w:proofErr w:type="gramEnd"/>
       <w:r>
         <w:rPr>
           <w:rFonts w:ascii="inherit" w:hAnsi="inherit" w:cs="Arial"/>
@@ -28037,21 +28152,8 @@
           <w:szCs w:val="14"/>
           <w:bdr w:val="none" w:sz="0" w:space="0" w:color="auto" w:frame="1"/>
         </w:rPr>
-        <w:t xml:space="preserve">!!window.opr &amp;&amp; </w:t>
-      </w:r>
-      <w:proofErr w:type="gramStart"/>
-      <w:r>
-        <w:rPr>
-          <w:rStyle w:val="CodiceHTML"/>
-          <w:rFonts w:ascii="Consolas" w:eastAsiaTheme="minorHAnsi" w:hAnsi="Consolas"/>
-          <w:color w:val="242729"/>
-          <w:sz w:val="14"/>
-          <w:szCs w:val="14"/>
-          <w:bdr w:val="none" w:sz="0" w:space="0" w:color="auto" w:frame="1"/>
-        </w:rPr>
-        <w:t>opr.addons</w:t>
-      </w:r>
-      <w:proofErr w:type="gramEnd"/>
+        <w:t>!!window.opr &amp;&amp; opr.addons</w:t>
+      </w:r>
       <w:r>
         <w:rPr>
           <w:rFonts w:ascii="inherit" w:hAnsi="inherit" w:cs="Arial"/>
@@ -28148,27 +28250,7 @@
           <w:sz w:val="17"/>
           <w:szCs w:val="18"/>
         </w:rPr>
-        <w:t xml:space="preserve"> once Google switched on Chrome 28. </w:t>
-      </w:r>
-      <w:proofErr w:type="gramStart"/>
-      <w:r>
-        <w:rPr>
-          <w:rFonts w:ascii="inherit" w:hAnsi="inherit" w:cs="Arial"/>
-          <w:color w:val="242729"/>
-          <w:sz w:val="17"/>
-          <w:szCs w:val="18"/>
-        </w:rPr>
-        <w:t>It's</w:t>
-      </w:r>
-      <w:proofErr w:type="gramEnd"/>
-      <w:r>
-        <w:rPr>
-          <w:rFonts w:ascii="inherit" w:hAnsi="inherit" w:cs="Arial"/>
-          <w:color w:val="242729"/>
-          <w:sz w:val="17"/>
-          <w:szCs w:val="18"/>
-        </w:rPr>
-        <w:t xml:space="preserve"> of course, the same Blink used in Opera.</w:t>
+        <w:t> once Google switched on Chrome 28. It's of course, the same Blink used in Opera.</w:t>
       </w:r>
     </w:p>
     <w:p>
@@ -28449,15 +28531,32 @@
         </w:rPr>
         <w:t xml:space="preserve"> </w:t>
       </w:r>
-      <w:hyperlink r:id="rId13" w:anchor=":~:text=Babel%20is%20a%20JavaScript%20compiler,and%20older%20browsers%20or%20environments.&amp;text=Polyfill%20features%20that%20are%20missing,(through%20%40babel%2Fpolyfill)" w:history="1">
-        <w:r>
-          <w:rPr>
-            <w:rStyle w:val="Collegamentoipertestuale"/>
-            <w:lang w:val="it-IT"/>
-          </w:rPr>
-          <w:t>https://babeljs.io/docs/en/#:~:text=Babel%20is%20a%20JavaScript%20compiler,and%20older%20browsers%20or%20environments.&amp;text=Polyfill%20features%20that%20are%20missing,(through%20%40babel%2Fpolyfill)</w:t>
-        </w:r>
-      </w:hyperlink>
+      <w:r>
+        <w:fldChar w:fldCharType="begin"/>
+      </w:r>
+      <w:r>
+        <w:rPr>
+          <w:lang w:val="it-IT"/>
+        </w:rPr>
+        <w:instrText xml:space="preserve"> HYPERLINK "https://babeljs.io/docs/en/" \l ":~:text=Babel%20is%20a%20JavaScript%20compiler,and%20older%20browsers%20or%20environments.&amp;text=Polyfill%20features%20that%20are%20missing,(through%20%40babel%2Fpolyfill)" </w:instrText>
+      </w:r>
+      <w:r>
+        <w:fldChar w:fldCharType="separate"/>
+      </w:r>
+      <w:r>
+        <w:rPr>
+          <w:rStyle w:val="Collegamentoipertestuale"/>
+          <w:lang w:val="it-IT"/>
+        </w:rPr>
+        <w:t>https://babeljs.io/docs/en/#:~:text=Babel%20is%20a%20JavaScript%20compiler,and%20older%20browsers%20or%20environments.&amp;text=Polyfill%20features%20that%20are%20missing,(through%20%40babel%2Fpolyfill)</w:t>
+      </w:r>
+      <w:r>
+        <w:rPr>
+          <w:rStyle w:val="Collegamentoipertestuale"/>
+          <w:lang w:val="it-IT"/>
+        </w:rPr>
+        <w:fldChar w:fldCharType="end"/>
+      </w:r>
     </w:p>
   </w:footnote>
   <w:footnote w:id="4">
@@ -28480,15 +28579,32 @@
         </w:rPr>
         <w:t xml:space="preserve"> </w:t>
       </w:r>
-      <w:hyperlink r:id="rId14" w:history="1">
-        <w:r>
-          <w:rPr>
-            <w:rStyle w:val="Collegamentoipertestuale"/>
-            <w:lang w:val="it-IT"/>
-          </w:rPr>
-          <w:t>https://www.npmjs.com/package/core-js</w:t>
-        </w:r>
-      </w:hyperlink>
+      <w:r>
+        <w:fldChar w:fldCharType="begin"/>
+      </w:r>
+      <w:r>
+        <w:rPr>
+          <w:lang w:val="it-IT"/>
+        </w:rPr>
+        <w:instrText xml:space="preserve"> HYPERLINK "https://www.npmjs.com/package/core-js" </w:instrText>
+      </w:r>
+      <w:r>
+        <w:fldChar w:fldCharType="separate"/>
+      </w:r>
+      <w:r>
+        <w:rPr>
+          <w:rStyle w:val="Collegamentoipertestuale"/>
+          <w:lang w:val="it-IT"/>
+        </w:rPr>
+        <w:t>https://www.npmjs.com/package/core-js</w:t>
+      </w:r>
+      <w:r>
+        <w:rPr>
+          <w:rStyle w:val="Collegamentoipertestuale"/>
+          <w:lang w:val="it-IT"/>
+        </w:rPr>
+        <w:fldChar w:fldCharType="end"/>
+      </w:r>
     </w:p>
   </w:footnote>
   <w:footnote w:id="5">
@@ -28511,15 +28627,32 @@
         </w:rPr>
         <w:t xml:space="preserve"> </w:t>
       </w:r>
-      <w:hyperlink r:id="rId15" w:history="1">
-        <w:r>
-          <w:rPr>
-            <w:rStyle w:val="Collegamentoipertestuale"/>
-            <w:lang w:val="it-IT"/>
-          </w:rPr>
-          <w:t>https://eslint.vuejs.org/</w:t>
-        </w:r>
-      </w:hyperlink>
+      <w:r>
+        <w:fldChar w:fldCharType="begin"/>
+      </w:r>
+      <w:r>
+        <w:rPr>
+          <w:lang w:val="it-IT"/>
+        </w:rPr>
+        <w:instrText xml:space="preserve"> HYPERLINK "https://eslint.vuejs.org/" </w:instrText>
+      </w:r>
+      <w:r>
+        <w:fldChar w:fldCharType="separate"/>
+      </w:r>
+      <w:r>
+        <w:rPr>
+          <w:rStyle w:val="Collegamentoipertestuale"/>
+          <w:lang w:val="it-IT"/>
+        </w:rPr>
+        <w:t>https://eslint.vuejs.org/</w:t>
+      </w:r>
+      <w:r>
+        <w:rPr>
+          <w:rStyle w:val="Collegamentoipertestuale"/>
+          <w:lang w:val="it-IT"/>
+        </w:rPr>
+        <w:fldChar w:fldCharType="end"/>
+      </w:r>
     </w:p>
   </w:footnote>
   <w:footnote w:id="6">
@@ -28542,15 +28675,32 @@
         </w:rPr>
         <w:t xml:space="preserve"> </w:t>
       </w:r>
-      <w:hyperlink r:id="rId16" w:history="1">
-        <w:r>
-          <w:rPr>
-            <w:rStyle w:val="Collegamentoipertestuale"/>
-            <w:lang w:val="it-IT"/>
-          </w:rPr>
-          <w:t>https://lmiller1990.github.io/vue-testing-handbook/v3/</w:t>
-        </w:r>
-      </w:hyperlink>
+      <w:r>
+        <w:fldChar w:fldCharType="begin"/>
+      </w:r>
+      <w:r>
+        <w:rPr>
+          <w:lang w:val="it-IT"/>
+        </w:rPr>
+        <w:instrText xml:space="preserve"> HYPERLINK "https://lmiller1990.github.io/vue-testing-handbook/v3/" </w:instrText>
+      </w:r>
+      <w:r>
+        <w:fldChar w:fldCharType="separate"/>
+      </w:r>
+      <w:r>
+        <w:rPr>
+          <w:rStyle w:val="Collegamentoipertestuale"/>
+          <w:lang w:val="it-IT"/>
+        </w:rPr>
+        <w:t>https://lmiller1990.github.io/vue-testing-handbook/v3/</w:t>
+      </w:r>
+      <w:r>
+        <w:rPr>
+          <w:rStyle w:val="Collegamentoipertestuale"/>
+          <w:lang w:val="it-IT"/>
+        </w:rPr>
+        <w:fldChar w:fldCharType="end"/>
+      </w:r>
     </w:p>
   </w:footnote>
   <w:footnote w:id="7">
@@ -28573,15 +28723,32 @@
         </w:rPr>
         <w:t xml:space="preserve"> </w:t>
       </w:r>
-      <w:hyperlink r:id="rId17" w:history="1">
-        <w:r>
-          <w:rPr>
-            <w:rStyle w:val="Collegamentoipertestuale"/>
-            <w:lang w:val="it-IT"/>
-          </w:rPr>
-          <w:t>https://jestjs.io/en/</w:t>
-        </w:r>
-      </w:hyperlink>
+      <w:r>
+        <w:fldChar w:fldCharType="begin"/>
+      </w:r>
+      <w:r>
+        <w:rPr>
+          <w:lang w:val="it-IT"/>
+        </w:rPr>
+        <w:instrText xml:space="preserve"> HYPERLINK "https://jestjs.io/en/" </w:instrText>
+      </w:r>
+      <w:r>
+        <w:fldChar w:fldCharType="separate"/>
+      </w:r>
+      <w:r>
+        <w:rPr>
+          <w:rStyle w:val="Collegamentoipertestuale"/>
+          <w:lang w:val="it-IT"/>
+        </w:rPr>
+        <w:t>https://jestjs.io/en/</w:t>
+      </w:r>
+      <w:r>
+        <w:rPr>
+          <w:rStyle w:val="Collegamentoipertestuale"/>
+          <w:lang w:val="it-IT"/>
+        </w:rPr>
+        <w:fldChar w:fldCharType="end"/>
+      </w:r>
     </w:p>
   </w:footnote>
   <w:footnote w:id="8">
@@ -28604,15 +28771,32 @@
         </w:rPr>
         <w:t xml:space="preserve"> </w:t>
       </w:r>
-      <w:hyperlink r:id="rId18" w:history="1">
-        <w:r>
-          <w:rPr>
-            <w:rStyle w:val="Collegamentoipertestuale"/>
-            <w:lang w:val="it-IT"/>
-          </w:rPr>
-          <w:t>https://github.com/vuejs/vue-cli/tree/dev/packages/%40vue/cli-plugin-unit-jest</w:t>
-        </w:r>
-      </w:hyperlink>
+      <w:r>
+        <w:fldChar w:fldCharType="begin"/>
+      </w:r>
+      <w:r>
+        <w:rPr>
+          <w:lang w:val="it-IT"/>
+        </w:rPr>
+        <w:instrText xml:space="preserve"> HYPERLINK "https://github.com/vuejs/vue-cli/tree/dev/packages/%40vue/cli-plugin-unit-jest" </w:instrText>
+      </w:r>
+      <w:r>
+        <w:fldChar w:fldCharType="separate"/>
+      </w:r>
+      <w:r>
+        <w:rPr>
+          <w:rStyle w:val="Collegamentoipertestuale"/>
+          <w:lang w:val="it-IT"/>
+        </w:rPr>
+        <w:t>https://github.com/vuejs/vue-cli/tree/dev/packages/%40vue/cli-plugin-unit-jest</w:t>
+      </w:r>
+      <w:r>
+        <w:rPr>
+          <w:rStyle w:val="Collegamentoipertestuale"/>
+          <w:lang w:val="it-IT"/>
+        </w:rPr>
+        <w:fldChar w:fldCharType="end"/>
+      </w:r>
     </w:p>
   </w:footnote>
   <w:footnote w:id="9">
@@ -28643,7 +28827,7 @@
         </w:rPr>
         <w:t xml:space="preserve">” </w:t>
       </w:r>
-      <w:hyperlink r:id="rId19" w:history="1">
+      <w:hyperlink r:id="rId13" w:history="1">
         <w:r>
           <w:rPr>
             <w:rStyle w:val="Collegamentoipertestuale"/>
@@ -28818,15 +29002,32 @@
         </w:rPr>
         <w:t xml:space="preserve">Secondo </w:t>
       </w:r>
-      <w:hyperlink r:id="rId20" w:history="1">
-        <w:r>
-          <w:rPr>
-            <w:rStyle w:val="Collegamentoipertestuale"/>
-            <w:lang w:val="it-IT"/>
-          </w:rPr>
-          <w:t>https://caniuse.com/datauri</w:t>
-        </w:r>
-      </w:hyperlink>
+      <w:r>
+        <w:fldChar w:fldCharType="begin"/>
+      </w:r>
+      <w:r>
+        <w:rPr>
+          <w:lang w:val="it-IT"/>
+        </w:rPr>
+        <w:instrText xml:space="preserve"> HYPERLINK "https://caniuse.com/datauri" </w:instrText>
+      </w:r>
+      <w:r>
+        <w:fldChar w:fldCharType="separate"/>
+      </w:r>
+      <w:r>
+        <w:rPr>
+          <w:rStyle w:val="Collegamentoipertestuale"/>
+          <w:lang w:val="it-IT"/>
+        </w:rPr>
+        <w:t>https://caniuse.com/datauri</w:t>
+      </w:r>
+      <w:r>
+        <w:rPr>
+          <w:rStyle w:val="Collegamentoipertestuale"/>
+          <w:lang w:val="it-IT"/>
+        </w:rPr>
+        <w:fldChar w:fldCharType="end"/>
+      </w:r>
       <w:r>
         <w:rPr>
           <w:lang w:val="it-IT"/>
@@ -28885,29 +29086,13 @@
           <w:iCs/>
           <w:lang w:val="it-IT"/>
         </w:rPr>
-        <w:t xml:space="preserve">IE </w:t>
-      </w:r>
-      <w:proofErr w:type="gramStart"/>
-      <w:r>
-        <w:rPr>
-          <w:i/>
-          <w:iCs/>
-          <w:lang w:val="it-IT"/>
-        </w:rPr>
-        <w:t xml:space="preserve">8 </w:t>
-      </w:r>
-      <w:r>
-        <w:rPr>
-          <w:lang w:val="it-IT"/>
-        </w:rPr>
-        <w:t>)</w:t>
-      </w:r>
-      <w:proofErr w:type="gramEnd"/>
-      <w:r>
-        <w:rPr>
-          <w:lang w:val="it-IT"/>
-        </w:rPr>
-        <w:t>;</w:t>
+        <w:t xml:space="preserve">IE 8 </w:t>
+      </w:r>
+      <w:r>
+        <w:rPr>
+          <w:lang w:val="it-IT"/>
+        </w:rPr>
+        <w:t>);</w:t>
       </w:r>
     </w:p>
     <w:p>
@@ -29447,6 +29632,95 @@
     </w:lvl>
   </w:abstractNum>
   <w:abstractNum w:abstractNumId="4" w15:restartNumberingAfterBreak="0">
+    <w:nsid w:val="34A5602E"/>
+    <w:multiLevelType w:val="hybridMultilevel"/>
+    <w:tmpl w:val="DC624CBA"/>
+    <w:lvl w:ilvl="0" w:tplc="04090017">
+      <w:start w:val="1"/>
+      <w:numFmt w:val="lowerLetter"/>
+      <w:lvlText w:val="%1)"/>
+      <w:lvlJc w:val="left"/>
+      <w:pPr>
+        <w:ind w:left="720" w:hanging="360"/>
+      </w:pPr>
+      <w:rPr>
+        <w:rFonts w:hint="default"/>
+      </w:rPr>
+    </w:lvl>
+    <w:lvl w:ilvl="1" w:tplc="04090019" w:tentative="1">
+      <w:start w:val="1"/>
+      <w:numFmt w:val="lowerLetter"/>
+      <w:lvlText w:val="%2."/>
+      <w:lvlJc w:val="left"/>
+      <w:pPr>
+        <w:ind w:left="1440" w:hanging="360"/>
+      </w:pPr>
+    </w:lvl>
+    <w:lvl w:ilvl="2" w:tplc="0409001B" w:tentative="1">
+      <w:start w:val="1"/>
+      <w:numFmt w:val="lowerRoman"/>
+      <w:lvlText w:val="%3."/>
+      <w:lvlJc w:val="right"/>
+      <w:pPr>
+        <w:ind w:left="2160" w:hanging="180"/>
+      </w:pPr>
+    </w:lvl>
+    <w:lvl w:ilvl="3" w:tplc="0409000F" w:tentative="1">
+      <w:start w:val="1"/>
+      <w:numFmt w:val="decimal"/>
+      <w:lvlText w:val="%4."/>
+      <w:lvlJc w:val="left"/>
+      <w:pPr>
+        <w:ind w:left="2880" w:hanging="360"/>
+      </w:pPr>
+    </w:lvl>
+    <w:lvl w:ilvl="4" w:tplc="04090019" w:tentative="1">
+      <w:start w:val="1"/>
+      <w:numFmt w:val="lowerLetter"/>
+      <w:lvlText w:val="%5."/>
+      <w:lvlJc w:val="left"/>
+      <w:pPr>
+        <w:ind w:left="3600" w:hanging="360"/>
+      </w:pPr>
+    </w:lvl>
+    <w:lvl w:ilvl="5" w:tplc="0409001B" w:tentative="1">
+      <w:start w:val="1"/>
+      <w:numFmt w:val="lowerRoman"/>
+      <w:lvlText w:val="%6."/>
+      <w:lvlJc w:val="right"/>
+      <w:pPr>
+        <w:ind w:left="4320" w:hanging="180"/>
+      </w:pPr>
+    </w:lvl>
+    <w:lvl w:ilvl="6" w:tplc="0409000F" w:tentative="1">
+      <w:start w:val="1"/>
+      <w:numFmt w:val="decimal"/>
+      <w:lvlText w:val="%7."/>
+      <w:lvlJc w:val="left"/>
+      <w:pPr>
+        <w:ind w:left="5040" w:hanging="360"/>
+      </w:pPr>
+    </w:lvl>
+    <w:lvl w:ilvl="7" w:tplc="04090019" w:tentative="1">
+      <w:start w:val="1"/>
+      <w:numFmt w:val="lowerLetter"/>
+      <w:lvlText w:val="%8."/>
+      <w:lvlJc w:val="left"/>
+      <w:pPr>
+        <w:ind w:left="5760" w:hanging="360"/>
+      </w:pPr>
+    </w:lvl>
+    <w:lvl w:ilvl="8" w:tplc="0409001B" w:tentative="1">
+      <w:start w:val="1"/>
+      <w:numFmt w:val="lowerRoman"/>
+      <w:lvlText w:val="%9."/>
+      <w:lvlJc w:val="right"/>
+      <w:pPr>
+        <w:ind w:left="6480" w:hanging="180"/>
+      </w:pPr>
+    </w:lvl>
+  </w:abstractNum>
+  <w:abstractNum w:abstractNumId="5" w15:restartNumberingAfterBreak="0">
     <w:nsid w:val="41F80219"/>
     <w:multiLevelType w:val="multilevel"/>
     <w:tmpl w:val="4CA85B2C"/>
@@ -29590,7 +29864,7 @@
       </w:rPr>
     </w:lvl>
   </w:abstractNum>
-  <w:abstractNum w:abstractNumId="5" w15:restartNumberingAfterBreak="0">
+  <w:abstractNum w:abstractNumId="6" w15:restartNumberingAfterBreak="0">
     <w:nsid w:val="4847076B"/>
     <w:multiLevelType w:val="multilevel"/>
     <w:tmpl w:val="AEAA4D06"/>
@@ -29739,7 +30013,7 @@
       </w:rPr>
     </w:lvl>
   </w:abstractNum>
-  <w:abstractNum w:abstractNumId="6" w15:restartNumberingAfterBreak="0">
+  <w:abstractNum w:abstractNumId="7" w15:restartNumberingAfterBreak="0">
     <w:nsid w:val="4A183B9E"/>
     <w:multiLevelType w:val="multilevel"/>
     <w:tmpl w:val="A5CCF934"/>
@@ -29852,7 +30126,7 @@
       </w:pPr>
     </w:lvl>
   </w:abstractNum>
-  <w:abstractNum w:abstractNumId="7" w15:restartNumberingAfterBreak="0">
+  <w:abstractNum w:abstractNumId="8" w15:restartNumberingAfterBreak="0">
     <w:nsid w:val="54283FF9"/>
     <w:multiLevelType w:val="hybridMultilevel"/>
     <w:tmpl w:val="4DA4E8D0"/>
@@ -29944,7 +30218,7 @@
       </w:pPr>
     </w:lvl>
   </w:abstractNum>
-  <w:abstractNum w:abstractNumId="8" w15:restartNumberingAfterBreak="0">
+  <w:abstractNum w:abstractNumId="9" w15:restartNumberingAfterBreak="0">
     <w:nsid w:val="6EEF06AC"/>
     <w:multiLevelType w:val="multilevel"/>
     <w:tmpl w:val="3C168B6A"/>
@@ -30059,7 +30333,7 @@
       </w:pPr>
     </w:lvl>
   </w:abstractNum>
-  <w:abstractNum w:abstractNumId="9" w15:restartNumberingAfterBreak="0">
+  <w:abstractNum w:abstractNumId="10" w15:restartNumberingAfterBreak="0">
     <w:nsid w:val="78D96FAF"/>
     <w:multiLevelType w:val="hybridMultilevel"/>
     <w:tmpl w:val="33246284"/>
@@ -30148,7 +30422,7 @@
       </w:pPr>
     </w:lvl>
   </w:abstractNum>
-  <w:abstractNum w:abstractNumId="10" w15:restartNumberingAfterBreak="0">
+  <w:abstractNum w:abstractNumId="11" w15:restartNumberingAfterBreak="0">
     <w:nsid w:val="7F594B58"/>
     <w:multiLevelType w:val="hybridMultilevel"/>
     <w:tmpl w:val="77CE88B4"/>
@@ -30262,19 +30536,19 @@
     </w:lvl>
   </w:abstractNum>
   <w:num w:numId="1">
-    <w:abstractNumId w:val="7"/>
+    <w:abstractNumId w:val="8"/>
   </w:num>
   <w:num w:numId="2">
-    <w:abstractNumId w:val="4"/>
+    <w:abstractNumId w:val="5"/>
   </w:num>
   <w:num w:numId="3">
-    <w:abstractNumId w:val="5"/>
+    <w:abstractNumId w:val="6"/>
   </w:num>
   <w:num w:numId="4">
     <w:abstractNumId w:val="3"/>
   </w:num>
   <w:num w:numId="5">
-    <w:abstractNumId w:val="8"/>
+    <w:abstractNumId w:val="9"/>
   </w:num>
   <w:num w:numId="6">
     <w:abstractNumId w:val="2"/>
@@ -30286,13 +30560,16 @@
     <w:abstractNumId w:val="1"/>
   </w:num>
   <w:num w:numId="9">
+    <w:abstractNumId w:val="11"/>
+  </w:num>
+  <w:num w:numId="10">
+    <w:abstractNumId w:val="7"/>
+  </w:num>
+  <w:num w:numId="11">
     <w:abstractNumId w:val="10"/>
   </w:num>
-  <w:num w:numId="10">
-    <w:abstractNumId w:val="6"/>
-  </w:num>
-  <w:num w:numId="11">
-    <w:abstractNumId w:val="9"/>
+  <w:num w:numId="12">
+    <w:abstractNumId w:val="4"/>
   </w:num>
 </w:numbering>
 </file>

</xml_diff>

<commit_message>
Aggiunta nota sull'utilizzo di Firebase.
</commit_message>
<xml_diff>
--- a/algoritmi schemi e note progettuali/Note progettuali.docx
+++ b/algoritmi schemi e note progettuali/Note progettuali.docx
@@ -14694,19 +14694,7 @@
         <w:rPr>
           <w:lang w:val="it-IT"/>
         </w:rPr>
-        <w:t>Verifica dell’</w:t>
-      </w:r>
-      <w:r>
-        <w:rPr>
-          <w:lang w:val="it-IT"/>
-        </w:rPr>
-        <w:t>a</w:t>
-      </w:r>
-      <w:r>
-        <w:rPr>
-          <w:lang w:val="it-IT"/>
-        </w:rPr>
-        <w:t>ccount</w:t>
+        <w:t>Verifica dell’account</w:t>
       </w:r>
       <w:r>
         <w:rPr>
@@ -14718,16 +14706,8 @@
         <w:rPr>
           <w:lang w:val="it-IT"/>
         </w:rPr>
-        <w:t xml:space="preserve">” a </w:t>
-      </w:r>
-      <w:proofErr w:type="gramStart"/>
-      <w:r>
-        <w:rPr>
-          <w:lang w:val="it-IT"/>
-        </w:rPr>
-        <w:t xml:space="preserve">pagina </w:t>
-      </w:r>
-      <w:proofErr w:type="gramEnd"/>
+        <w:t xml:space="preserve">” a pagina </w:t>
+      </w:r>
       <w:r>
         <w:rPr>
           <w:lang w:val="it-IT"/>
@@ -14764,14 +14744,12 @@
         </w:rPr>
         <w:fldChar w:fldCharType="end"/>
       </w:r>
-      <w:proofErr w:type="gramStart"/>
       <w:r>
         <w:rPr>
           <w:lang w:val="it-IT"/>
         </w:rPr>
         <w:t>)</w:t>
       </w:r>
-      <w:proofErr w:type="gramEnd"/>
       <w:r>
         <w:rPr>
           <w:lang w:val="it-IT"/>
@@ -14872,6 +14850,66 @@
           <w:lang w:val="it-IT"/>
         </w:rPr>
         <w:t>).</w:t>
+      </w:r>
+    </w:p>
+    <w:p>
+      <w:pPr>
+        <w:pStyle w:val="Paragrafoelenco"/>
+        <w:ind w:left="0"/>
+        <w:rPr>
+          <w:lang w:val="it-IT"/>
+        </w:rPr>
+      </w:pPr>
+    </w:p>
+    <w:p>
+      <w:pPr>
+        <w:pStyle w:val="Paragrafoelenco"/>
+        <w:ind w:left="0"/>
+        <w:rPr>
+          <w:lang w:val="it-IT"/>
+        </w:rPr>
+      </w:pPr>
+      <w:r>
+        <w:rPr>
+          <w:b/>
+          <w:bCs/>
+          <w:lang w:val="it-IT"/>
+        </w:rPr>
+        <w:t>Attenzione</w:t>
+      </w:r>
+      <w:r>
+        <w:rPr>
+          <w:lang w:val="it-IT"/>
+        </w:rPr>
+        <w:t xml:space="preserve">: Il login tramite provider esterni (sfruttando </w:t>
+      </w:r>
+      <w:proofErr w:type="spellStart"/>
+      <w:r>
+        <w:rPr>
+          <w:i/>
+          <w:iCs/>
+          <w:lang w:val="it-IT"/>
+        </w:rPr>
+        <w:t>Firebase</w:t>
+      </w:r>
+      <w:proofErr w:type="spellEnd"/>
+      <w:r>
+        <w:rPr>
+          <w:lang w:val="it-IT"/>
+        </w:rPr>
+        <w:t xml:space="preserve">) è possibile solamente se </w:t>
+      </w:r>
+      <w:r>
+        <w:rPr>
+          <w:lang w:val="it-IT"/>
+        </w:rPr>
+        <w:t>l’e-mail</w:t>
+      </w:r>
+      <w:r>
+        <w:rPr>
+          <w:lang w:val="it-IT"/>
+        </w:rPr>
+        <w:t xml:space="preserve"> usata dal provider esterno è la stessa registrata nel sistema.</w:t>
       </w:r>
     </w:p>
     <w:p>
@@ -28531,32 +28569,15 @@
         </w:rPr>
         <w:t xml:space="preserve"> </w:t>
       </w:r>
-      <w:r>
-        <w:fldChar w:fldCharType="begin"/>
-      </w:r>
-      <w:r>
-        <w:rPr>
-          <w:lang w:val="it-IT"/>
-        </w:rPr>
-        <w:instrText xml:space="preserve"> HYPERLINK "https://babeljs.io/docs/en/" \l ":~:text=Babel%20is%20a%20JavaScript%20compiler,and%20older%20browsers%20or%20environments.&amp;text=Polyfill%20features%20that%20are%20missing,(through%20%40babel%2Fpolyfill)" </w:instrText>
-      </w:r>
-      <w:r>
-        <w:fldChar w:fldCharType="separate"/>
-      </w:r>
-      <w:r>
-        <w:rPr>
-          <w:rStyle w:val="Collegamentoipertestuale"/>
-          <w:lang w:val="it-IT"/>
-        </w:rPr>
-        <w:t>https://babeljs.io/docs/en/#:~:text=Babel%20is%20a%20JavaScript%20compiler,and%20older%20browsers%20or%20environments.&amp;text=Polyfill%20features%20that%20are%20missing,(through%20%40babel%2Fpolyfill)</w:t>
-      </w:r>
-      <w:r>
-        <w:rPr>
-          <w:rStyle w:val="Collegamentoipertestuale"/>
-          <w:lang w:val="it-IT"/>
-        </w:rPr>
-        <w:fldChar w:fldCharType="end"/>
-      </w:r>
+      <w:hyperlink r:id="rId13" w:anchor=":~:text=Babel%20is%20a%20JavaScript%20compiler,and%20older%20browsers%20or%20environments.&amp;text=Polyfill%20features%20that%20are%20missing,(through%20%40babel%2Fpolyfill)" w:history="1">
+        <w:r>
+          <w:rPr>
+            <w:rStyle w:val="Collegamentoipertestuale"/>
+            <w:lang w:val="it-IT"/>
+          </w:rPr>
+          <w:t>https://babeljs.io/docs/en/#:~:text=Babel%20is%20a%20JavaScript%20compiler,and%20older%20browsers%20or%20environments.&amp;text=Polyfill%20features%20that%20are%20missing,(through%20%40babel%2Fpolyfill)</w:t>
+        </w:r>
+      </w:hyperlink>
     </w:p>
   </w:footnote>
   <w:footnote w:id="4">
@@ -28579,32 +28600,15 @@
         </w:rPr>
         <w:t xml:space="preserve"> </w:t>
       </w:r>
-      <w:r>
-        <w:fldChar w:fldCharType="begin"/>
-      </w:r>
-      <w:r>
-        <w:rPr>
-          <w:lang w:val="it-IT"/>
-        </w:rPr>
-        <w:instrText xml:space="preserve"> HYPERLINK "https://www.npmjs.com/package/core-js" </w:instrText>
-      </w:r>
-      <w:r>
-        <w:fldChar w:fldCharType="separate"/>
-      </w:r>
-      <w:r>
-        <w:rPr>
-          <w:rStyle w:val="Collegamentoipertestuale"/>
-          <w:lang w:val="it-IT"/>
-        </w:rPr>
-        <w:t>https://www.npmjs.com/package/core-js</w:t>
-      </w:r>
-      <w:r>
-        <w:rPr>
-          <w:rStyle w:val="Collegamentoipertestuale"/>
-          <w:lang w:val="it-IT"/>
-        </w:rPr>
-        <w:fldChar w:fldCharType="end"/>
-      </w:r>
+      <w:hyperlink r:id="rId14" w:history="1">
+        <w:r>
+          <w:rPr>
+            <w:rStyle w:val="Collegamentoipertestuale"/>
+            <w:lang w:val="it-IT"/>
+          </w:rPr>
+          <w:t>https://www.npmjs.com/package/core-js</w:t>
+        </w:r>
+      </w:hyperlink>
     </w:p>
   </w:footnote>
   <w:footnote w:id="5">
@@ -28627,32 +28631,15 @@
         </w:rPr>
         <w:t xml:space="preserve"> </w:t>
       </w:r>
-      <w:r>
-        <w:fldChar w:fldCharType="begin"/>
-      </w:r>
-      <w:r>
-        <w:rPr>
-          <w:lang w:val="it-IT"/>
-        </w:rPr>
-        <w:instrText xml:space="preserve"> HYPERLINK "https://eslint.vuejs.org/" </w:instrText>
-      </w:r>
-      <w:r>
-        <w:fldChar w:fldCharType="separate"/>
-      </w:r>
-      <w:r>
-        <w:rPr>
-          <w:rStyle w:val="Collegamentoipertestuale"/>
-          <w:lang w:val="it-IT"/>
-        </w:rPr>
-        <w:t>https://eslint.vuejs.org/</w:t>
-      </w:r>
-      <w:r>
-        <w:rPr>
-          <w:rStyle w:val="Collegamentoipertestuale"/>
-          <w:lang w:val="it-IT"/>
-        </w:rPr>
-        <w:fldChar w:fldCharType="end"/>
-      </w:r>
+      <w:hyperlink r:id="rId15" w:history="1">
+        <w:r>
+          <w:rPr>
+            <w:rStyle w:val="Collegamentoipertestuale"/>
+            <w:lang w:val="it-IT"/>
+          </w:rPr>
+          <w:t>https://eslint.vuejs.org/</w:t>
+        </w:r>
+      </w:hyperlink>
     </w:p>
   </w:footnote>
   <w:footnote w:id="6">
@@ -28675,32 +28662,15 @@
         </w:rPr>
         <w:t xml:space="preserve"> </w:t>
       </w:r>
-      <w:r>
-        <w:fldChar w:fldCharType="begin"/>
-      </w:r>
-      <w:r>
-        <w:rPr>
-          <w:lang w:val="it-IT"/>
-        </w:rPr>
-        <w:instrText xml:space="preserve"> HYPERLINK "https://lmiller1990.github.io/vue-testing-handbook/v3/" </w:instrText>
-      </w:r>
-      <w:r>
-        <w:fldChar w:fldCharType="separate"/>
-      </w:r>
-      <w:r>
-        <w:rPr>
-          <w:rStyle w:val="Collegamentoipertestuale"/>
-          <w:lang w:val="it-IT"/>
-        </w:rPr>
-        <w:t>https://lmiller1990.github.io/vue-testing-handbook/v3/</w:t>
-      </w:r>
-      <w:r>
-        <w:rPr>
-          <w:rStyle w:val="Collegamentoipertestuale"/>
-          <w:lang w:val="it-IT"/>
-        </w:rPr>
-        <w:fldChar w:fldCharType="end"/>
-      </w:r>
+      <w:hyperlink r:id="rId16" w:history="1">
+        <w:r>
+          <w:rPr>
+            <w:rStyle w:val="Collegamentoipertestuale"/>
+            <w:lang w:val="it-IT"/>
+          </w:rPr>
+          <w:t>https://lmiller1990.github.io/vue-testing-handbook/v3/</w:t>
+        </w:r>
+      </w:hyperlink>
     </w:p>
   </w:footnote>
   <w:footnote w:id="7">
@@ -28723,32 +28693,15 @@
         </w:rPr>
         <w:t xml:space="preserve"> </w:t>
       </w:r>
-      <w:r>
-        <w:fldChar w:fldCharType="begin"/>
-      </w:r>
-      <w:r>
-        <w:rPr>
-          <w:lang w:val="it-IT"/>
-        </w:rPr>
-        <w:instrText xml:space="preserve"> HYPERLINK "https://jestjs.io/en/" </w:instrText>
-      </w:r>
-      <w:r>
-        <w:fldChar w:fldCharType="separate"/>
-      </w:r>
-      <w:r>
-        <w:rPr>
-          <w:rStyle w:val="Collegamentoipertestuale"/>
-          <w:lang w:val="it-IT"/>
-        </w:rPr>
-        <w:t>https://jestjs.io/en/</w:t>
-      </w:r>
-      <w:r>
-        <w:rPr>
-          <w:rStyle w:val="Collegamentoipertestuale"/>
-          <w:lang w:val="it-IT"/>
-        </w:rPr>
-        <w:fldChar w:fldCharType="end"/>
-      </w:r>
+      <w:hyperlink r:id="rId17" w:history="1">
+        <w:r>
+          <w:rPr>
+            <w:rStyle w:val="Collegamentoipertestuale"/>
+            <w:lang w:val="it-IT"/>
+          </w:rPr>
+          <w:t>https://jestjs.io/en/</w:t>
+        </w:r>
+      </w:hyperlink>
     </w:p>
   </w:footnote>
   <w:footnote w:id="8">
@@ -28771,32 +28724,15 @@
         </w:rPr>
         <w:t xml:space="preserve"> </w:t>
       </w:r>
-      <w:r>
-        <w:fldChar w:fldCharType="begin"/>
-      </w:r>
-      <w:r>
-        <w:rPr>
-          <w:lang w:val="it-IT"/>
-        </w:rPr>
-        <w:instrText xml:space="preserve"> HYPERLINK "https://github.com/vuejs/vue-cli/tree/dev/packages/%40vue/cli-plugin-unit-jest" </w:instrText>
-      </w:r>
-      <w:r>
-        <w:fldChar w:fldCharType="separate"/>
-      </w:r>
-      <w:r>
-        <w:rPr>
-          <w:rStyle w:val="Collegamentoipertestuale"/>
-          <w:lang w:val="it-IT"/>
-        </w:rPr>
-        <w:t>https://github.com/vuejs/vue-cli/tree/dev/packages/%40vue/cli-plugin-unit-jest</w:t>
-      </w:r>
-      <w:r>
-        <w:rPr>
-          <w:rStyle w:val="Collegamentoipertestuale"/>
-          <w:lang w:val="it-IT"/>
-        </w:rPr>
-        <w:fldChar w:fldCharType="end"/>
-      </w:r>
+      <w:hyperlink r:id="rId18" w:history="1">
+        <w:r>
+          <w:rPr>
+            <w:rStyle w:val="Collegamentoipertestuale"/>
+            <w:lang w:val="it-IT"/>
+          </w:rPr>
+          <w:t>https://github.com/vuejs/vue-cli/tree/dev/packages/%40vue/cli-plugin-unit-jest</w:t>
+        </w:r>
+      </w:hyperlink>
     </w:p>
   </w:footnote>
   <w:footnote w:id="9">
@@ -28827,7 +28763,7 @@
         </w:rPr>
         <w:t xml:space="preserve">” </w:t>
       </w:r>
-      <w:hyperlink r:id="rId13" w:history="1">
+      <w:hyperlink r:id="rId19" w:history="1">
         <w:r>
           <w:rPr>
             <w:rStyle w:val="Collegamentoipertestuale"/>
@@ -29002,32 +28938,15 @@
         </w:rPr>
         <w:t xml:space="preserve">Secondo </w:t>
       </w:r>
-      <w:r>
-        <w:fldChar w:fldCharType="begin"/>
-      </w:r>
-      <w:r>
-        <w:rPr>
-          <w:lang w:val="it-IT"/>
-        </w:rPr>
-        <w:instrText xml:space="preserve"> HYPERLINK "https://caniuse.com/datauri" </w:instrText>
-      </w:r>
-      <w:r>
-        <w:fldChar w:fldCharType="separate"/>
-      </w:r>
-      <w:r>
-        <w:rPr>
-          <w:rStyle w:val="Collegamentoipertestuale"/>
-          <w:lang w:val="it-IT"/>
-        </w:rPr>
-        <w:t>https://caniuse.com/datauri</w:t>
-      </w:r>
-      <w:r>
-        <w:rPr>
-          <w:rStyle w:val="Collegamentoipertestuale"/>
-          <w:lang w:val="it-IT"/>
-        </w:rPr>
-        <w:fldChar w:fldCharType="end"/>
-      </w:r>
+      <w:hyperlink r:id="rId20" w:history="1">
+        <w:r>
+          <w:rPr>
+            <w:rStyle w:val="Collegamentoipertestuale"/>
+            <w:lang w:val="it-IT"/>
+          </w:rPr>
+          <w:t>https://caniuse.com/datauri</w:t>
+        </w:r>
+      </w:hyperlink>
       <w:r>
         <w:rPr>
           <w:lang w:val="it-IT"/>

</xml_diff>

<commit_message>
Correzione errori di battitura.
</commit_message>
<xml_diff>
--- a/algoritmi schemi e note progettuali/Note progettuali.docx
+++ b/algoritmi schemi e note progettuali/Note progettuali.docx
@@ -22244,13 +22244,29 @@
           <w:iCs/>
           <w:lang w:val="it-IT"/>
         </w:rPr>
-        <w:t>Uplaoder</w:t>
-      </w:r>
-      <w:r>
-        <w:rPr>
-          <w:lang w:val="it-IT"/>
-        </w:rPr>
-        <w:t xml:space="preserve"> hanno hanno aggiunto quel </w:t>
+        <w:t>Uplo</w:t>
+      </w:r>
+      <w:r>
+        <w:rPr>
+          <w:i/>
+          <w:iCs/>
+          <w:lang w:val="it-IT"/>
+        </w:rPr>
+        <w:t>a</w:t>
+      </w:r>
+      <w:r>
+        <w:rPr>
+          <w:i/>
+          <w:iCs/>
+          <w:lang w:val="it-IT"/>
+        </w:rPr>
+        <w:t>der</w:t>
+      </w:r>
+      <w:r>
+        <w:rPr>
+          <w:lang w:val="it-IT"/>
+        </w:rPr>
+        <w:t xml:space="preserve"> hanno aggiunto quel </w:t>
       </w:r>
       <w:r>
         <w:rPr>
@@ -22356,7 +22372,7 @@
           <w:iCs/>
           <w:lang w:val="it-IT"/>
         </w:rPr>
-        <w:t>Uplolader</w:t>
+        <w:t>Uploader</w:t>
       </w:r>
       <w:r>
         <w:rPr>

</xml_diff>

<commit_message>
Aggiunte note sul client REST.
</commit_message>
<xml_diff>
--- a/algoritmi schemi e note progettuali/Note progettuali.docx
+++ b/algoritmi schemi e note progettuali/Note progettuali.docx
@@ -23277,6 +23277,54 @@
           <w:lang w:val="it-IT"/>
         </w:rPr>
         <w:t>).</w:t>
+      </w:r>
+    </w:p>
+    <w:p>
+      <w:pPr>
+        <w:rPr>
+          <w:lang w:val="it-IT"/>
+        </w:rPr>
+      </w:pPr>
+    </w:p>
+    <w:p>
+      <w:pPr>
+        <w:pStyle w:val="Titolo1"/>
+        <w:rPr>
+          <w:lang w:val="it-IT"/>
+        </w:rPr>
+      </w:pPr>
+      <w:r>
+        <w:rPr>
+          <w:lang w:val="it-IT"/>
+        </w:rPr>
+        <w:t>Client REST</w:t>
+      </w:r>
+    </w:p>
+    <w:p>
+      <w:pPr>
+        <w:rPr>
+          <w:lang w:val="it-IT"/>
+        </w:rPr>
+      </w:pPr>
+      <w:r>
+        <w:rPr>
+          <w:lang w:val="it-IT"/>
+        </w:rPr>
+        <w:t xml:space="preserve">È possibile distribuire il file </w:t>
+      </w:r>
+      <w:r>
+        <w:rPr>
+          <w:i/>
+          <w:iCs/>
+          <w:lang w:val="it-IT"/>
+        </w:rPr>
+        <w:t>JAR</w:t>
+      </w:r>
+      <w:r>
+        <w:rPr>
+          <w:lang w:val="it-IT"/>
+        </w:rPr>
+        <w:t xml:space="preserve"> relativo al client REST. Si veda il file README del progetto.</w:t>
       </w:r>
     </w:p>
     <w:sectPr>

</xml_diff>